<commit_message>
my part - Cees
</commit_message>
<xml_diff>
--- a/Allerlaatste teamevaluatie/TeamEvaluatie final.docx
+++ b/Allerlaatste teamevaluatie/TeamEvaluatie final.docx
@@ -1,6 +1,6 @@
 
 <file path=word/document.xml><?xml version="1.0" encoding="utf-8"?>
-<w:document xmlns:wpc="http://schemas.microsoft.com/office/word/2010/wordprocessingCanvas" xmlns:mc="http://schemas.openxmlformats.org/markup-compatibility/2006" xmlns:o="urn:schemas-microsoft-com:office:office" xmlns:r="http://schemas.openxmlformats.org/officeDocument/2006/relationships" xmlns:m="http://schemas.openxmlformats.org/officeDocument/2006/math" xmlns:v="urn:schemas-microsoft-com:vml" xmlns:wp14="http://schemas.microsoft.com/office/word/2010/wordprocessingDrawing" xmlns:wp="http://schemas.openxmlformats.org/drawingml/2006/wordprocessingDrawing" xmlns:w10="urn:schemas-microsoft-com:office:word" xmlns:w="http://schemas.openxmlformats.org/wordprocessingml/2006/main" xmlns:w14="http://schemas.microsoft.com/office/word/2010/wordml" xmlns:wpg="http://schemas.microsoft.com/office/word/2010/wordprocessingGroup" xmlns:wpi="http://schemas.microsoft.com/office/word/2010/wordprocessingInk" xmlns:wne="http://schemas.microsoft.com/office/word/2006/wordml" xmlns:wps="http://schemas.microsoft.com/office/word/2010/wordprocessingShape" mc:Ignorable="w14 wp14">
+<w:document xmlns:wpc="http://schemas.microsoft.com/office/word/2010/wordprocessingCanvas" xmlns:mc="http://schemas.openxmlformats.org/markup-compatibility/2006" xmlns:o="urn:schemas-microsoft-com:office:office" xmlns:r="http://schemas.openxmlformats.org/officeDocument/2006/relationships" xmlns:m="http://schemas.openxmlformats.org/officeDocument/2006/math" xmlns:v="urn:schemas-microsoft-com:vml" xmlns:wp14="http://schemas.microsoft.com/office/word/2010/wordprocessingDrawing" xmlns:wp="http://schemas.openxmlformats.org/drawingml/2006/wordprocessingDrawing" xmlns:w10="urn:schemas-microsoft-com:office:word" xmlns:w="http://schemas.openxmlformats.org/wordprocessingml/2006/main" xmlns:w14="http://schemas.microsoft.com/office/word/2010/wordml" xmlns:w15="http://schemas.microsoft.com/office/word/2012/wordml" xmlns:wpg="http://schemas.microsoft.com/office/word/2010/wordprocessingGroup" xmlns:wpi="http://schemas.microsoft.com/office/word/2010/wordprocessingInk" xmlns:wne="http://schemas.microsoft.com/office/word/2006/wordml" xmlns:wps="http://schemas.microsoft.com/office/word/2010/wordprocessingShape" mc:Ignorable="w14 w15 wp14">
   <w:body>
     <w:p>
       <w:pPr>
@@ -12,7 +12,7 @@
     </w:p>
     <w:p>
       <w:pPr>
-        <w:pStyle w:val="Heading1"/>
+        <w:pStyle w:val="Kop1"/>
         <w:jc w:val="center"/>
         <w:rPr>
           <w:sz w:val="72"/>
@@ -93,7 +93,7 @@
     <w:p/>
     <w:p>
       <w:pPr>
-        <w:pStyle w:val="Heading1"/>
+        <w:pStyle w:val="Kop1"/>
       </w:pPr>
       <w:r>
         <w:lastRenderedPageBreak/>
@@ -113,22 +113,19 @@
     </w:p>
     <w:p>
       <w:pPr>
-        <w:pStyle w:val="ListParagraph"/>
+        <w:pStyle w:val="Lijstalinea"/>
         <w:numPr>
           <w:ilvl w:val="0"/>
           <w:numId w:val="2"/>
         </w:numPr>
       </w:pPr>
       <w:r>
-        <w:t>Beschrijf de project methodiek die de groep in grote lijnen hanteert (bv</w:t>
-      </w:r>
-      <w:r>
-        <w:t xml:space="preserve"> RUP, DSDM, etc).</w:t>
-      </w:r>
-    </w:p>
-    <w:p>
-      <w:pPr>
-        <w:pStyle w:val="ListParagraph"/>
+        <w:t>Beschrijf de project methodiek die de groep in grote lijnen hanteert (bv RUP, DSDM, etc).</w:t>
+      </w:r>
+    </w:p>
+    <w:p>
+      <w:pPr>
+        <w:pStyle w:val="Lijstalinea"/>
         <w:ind w:left="0"/>
       </w:pPr>
       <w:r>
@@ -144,7 +141,7 @@
     </w:p>
     <w:p>
       <w:pPr>
-        <w:pStyle w:val="ListParagraph"/>
+        <w:pStyle w:val="Lijstalinea"/>
         <w:numPr>
           <w:ilvl w:val="0"/>
           <w:numId w:val="2"/>
@@ -156,7 +153,7 @@
     </w:p>
     <w:p>
       <w:pPr>
-        <w:pStyle w:val="ListParagraph"/>
+        <w:pStyle w:val="Lijstalinea"/>
         <w:ind w:left="0"/>
         <w:rPr>
           <w:b/>
@@ -171,10 +168,7 @@
         <w:t xml:space="preserve">Antwoord: </w:t>
       </w:r>
       <w:r>
-        <w:t>We doen niet aan planning poker, burndown charts en retrospectives, aangezien</w:t>
-      </w:r>
-      <w:r>
-        <w:t xml:space="preserve"> wij van mening zijn dat deze meer tijd kostten dan dat ze opleveren.</w:t>
+        <w:t>We doen niet aan planning poker, burndown charts en retrospectives, aangezien wij van mening zijn dat deze meer tijd kostten dan dat ze opleveren.</w:t>
       </w:r>
     </w:p>
     <w:p/>
@@ -185,7 +179,7 @@
     </w:p>
     <w:p>
       <w:pPr>
-        <w:pStyle w:val="ListParagraph"/>
+        <w:pStyle w:val="Lijstalinea"/>
         <w:numPr>
           <w:ilvl w:val="0"/>
           <w:numId w:val="2"/>
@@ -197,7 +191,7 @@
     </w:p>
     <w:p>
       <w:pPr>
-        <w:pStyle w:val="ListParagraph"/>
+        <w:pStyle w:val="Lijstalinea"/>
         <w:ind w:left="0"/>
         <w:rPr>
           <w:b/>
@@ -212,15 +206,12 @@
         <w:t xml:space="preserve">Antwoord: </w:t>
       </w:r>
       <w:r>
-        <w:t xml:space="preserve">De geschatte hoeveelheid resources (tijd en werk) die de feature zal gaan kosten + de prioriteit die </w:t>
-      </w:r>
-      <w:r>
-        <w:t>de klant/product owner aan de feature geeft.</w:t>
-      </w:r>
-    </w:p>
-    <w:p>
-      <w:pPr>
-        <w:pStyle w:val="ListParagraph"/>
+        <w:t>De geschatte hoeveelheid resources (tijd en werk) die de feature zal gaan kosten + de prioriteit die de klant/product owner aan de feature geeft.</w:t>
+      </w:r>
+    </w:p>
+    <w:p>
+      <w:pPr>
+        <w:pStyle w:val="Lijstalinea"/>
         <w:numPr>
           <w:ilvl w:val="0"/>
           <w:numId w:val="2"/>
@@ -232,7 +223,7 @@
     </w:p>
     <w:p>
       <w:pPr>
-        <w:pStyle w:val="ListParagraph"/>
+        <w:pStyle w:val="Lijstalinea"/>
         <w:ind w:left="0"/>
         <w:rPr>
           <w:b/>
@@ -252,22 +243,19 @@
     </w:p>
     <w:p>
       <w:pPr>
-        <w:pStyle w:val="ListParagraph"/>
+        <w:pStyle w:val="Lijstalinea"/>
         <w:numPr>
           <w:ilvl w:val="0"/>
           <w:numId w:val="2"/>
         </w:numPr>
       </w:pPr>
       <w:r>
-        <w:t>Hoe worden uren bepaal</w:t>
-      </w:r>
-      <w:r>
-        <w:t>d voor een taak?</w:t>
-      </w:r>
-    </w:p>
-    <w:p>
-      <w:pPr>
-        <w:pStyle w:val="ListParagraph"/>
+        <w:t>Hoe worden uren bepaald voor een taak?</w:t>
+      </w:r>
+    </w:p>
+    <w:p>
+      <w:pPr>
+        <w:pStyle w:val="Lijstalinea"/>
         <w:ind w:left="0"/>
         <w:rPr>
           <w:b/>
@@ -293,28 +281,25 @@
     </w:p>
     <w:p>
       <w:pPr>
-        <w:pStyle w:val="ListParagraph"/>
+        <w:pStyle w:val="Lijstalinea"/>
         <w:numPr>
           <w:ilvl w:val="0"/>
           <w:numId w:val="2"/>
         </w:numPr>
       </w:pPr>
       <w:r>
-        <w:t>Geef aan iedereen assertief gedrag hebt laten zien in het oppakken van werk. Bespreek per individu hoe dit is verlopen</w:t>
-      </w:r>
-      <w:r>
-        <w:t>.</w:t>
-      </w:r>
-    </w:p>
-    <w:p>
-      <w:pPr>
-        <w:pStyle w:val="ListParagraph"/>
+        <w:t>Geef aan iedereen assertief gedrag hebt laten zien in het oppakken van werk. Bespreek per individu hoe dit is verlopen.</w:t>
+      </w:r>
+    </w:p>
+    <w:p>
+      <w:pPr>
+        <w:pStyle w:val="Lijstalinea"/>
         <w:ind w:left="0"/>
       </w:pPr>
     </w:p>
     <w:p>
       <w:pPr>
-        <w:pStyle w:val="ListParagraph"/>
+        <w:pStyle w:val="Lijstalinea"/>
         <w:ind w:left="0"/>
       </w:pPr>
       <w:r>
@@ -330,7 +315,7 @@
     </w:p>
     <w:p>
       <w:pPr>
-        <w:pStyle w:val="ListParagraph"/>
+        <w:pStyle w:val="Lijstalinea"/>
         <w:ind w:left="0"/>
         <w:rPr>
           <w:b/>
@@ -347,7 +332,7 @@
     </w:p>
     <w:p>
       <w:pPr>
-        <w:pStyle w:val="ListParagraph"/>
+        <w:pStyle w:val="Lijstalinea"/>
         <w:ind w:left="0"/>
         <w:rPr>
           <w:b/>
@@ -359,22 +344,14 @@
           <w:b/>
           <w:bCs/>
         </w:rPr>
-        <w:t>Ste</w:t>
-      </w:r>
-      <w:r>
-        <w:rPr>
-          <w:b/>
-          <w:bCs/>
-        </w:rPr>
-        <w:t>ven:</w:t>
-      </w:r>
-    </w:p>
-    <w:p>
-      <w:pPr>
-        <w:pStyle w:val="ListParagraph"/>
+        <w:t>Steven:</w:t>
+      </w:r>
+    </w:p>
+    <w:p>
+      <w:pPr>
+        <w:pStyle w:val="Lijstalinea"/>
         <w:ind w:left="0"/>
         <w:rPr>
-          <w:b/>
           <w:bCs/>
         </w:rPr>
       </w:pPr>
@@ -385,10 +362,25 @@
         </w:rPr>
         <w:t>Cees-Jan:</w:t>
       </w:r>
-    </w:p>
-    <w:p>
-      <w:pPr>
-        <w:pStyle w:val="ListParagraph"/>
+      <w:r>
+        <w:rPr>
+          <w:b/>
+          <w:bCs/>
+        </w:rPr>
+        <w:t xml:space="preserve"> </w:t>
+      </w:r>
+      <w:r>
+        <w:rPr>
+          <w:bCs/>
+        </w:rPr>
+        <w:t>Ik werk graag aan grote projecten. Liefst wat ingewikkelde om zo meer uitdaging te vinden.</w:t>
+      </w:r>
+      <w:bookmarkStart w:id="0" w:name="_GoBack"/>
+      <w:bookmarkEnd w:id="0"/>
+    </w:p>
+    <w:p>
+      <w:pPr>
+        <w:pStyle w:val="Lijstalinea"/>
         <w:ind w:left="0"/>
         <w:rPr>
           <w:b/>
@@ -398,7 +390,7 @@
     </w:p>
     <w:p>
       <w:pPr>
-        <w:pStyle w:val="ListParagraph"/>
+        <w:pStyle w:val="Lijstalinea"/>
         <w:numPr>
           <w:ilvl w:val="0"/>
           <w:numId w:val="2"/>
@@ -410,7 +402,7 @@
     </w:p>
     <w:p>
       <w:pPr>
-        <w:pStyle w:val="ListParagraph"/>
+        <w:pStyle w:val="Lijstalinea"/>
         <w:ind w:left="0"/>
       </w:pPr>
     </w:p>
@@ -422,7 +414,7 @@
     </w:p>
     <w:p>
       <w:pPr>
-        <w:pStyle w:val="ListParagraph"/>
+        <w:pStyle w:val="Lijstalinea"/>
         <w:numPr>
           <w:ilvl w:val="0"/>
           <w:numId w:val="2"/>
@@ -434,7 +426,7 @@
     </w:p>
     <w:p>
       <w:pPr>
-        <w:pStyle w:val="ListParagraph"/>
+        <w:pStyle w:val="Lijstalinea"/>
         <w:ind w:left="0"/>
         <w:rPr>
           <w:b/>
@@ -454,7 +446,7 @@
     </w:p>
     <w:p>
       <w:pPr>
-        <w:pStyle w:val="ListParagraph"/>
+        <w:pStyle w:val="Lijstalinea"/>
         <w:numPr>
           <w:ilvl w:val="0"/>
           <w:numId w:val="2"/>
@@ -466,7 +458,7 @@
     </w:p>
     <w:p>
       <w:pPr>
-        <w:pStyle w:val="ListParagraph"/>
+        <w:pStyle w:val="Lijstalinea"/>
         <w:ind w:left="0"/>
         <w:rPr>
           <w:b/>
@@ -486,7 +478,7 @@
     </w:p>
     <w:p>
       <w:pPr>
-        <w:pStyle w:val="ListParagraph"/>
+        <w:pStyle w:val="Lijstalinea"/>
         <w:numPr>
           <w:ilvl w:val="0"/>
           <w:numId w:val="2"/>
@@ -498,7 +490,7 @@
     </w:p>
     <w:p>
       <w:pPr>
-        <w:pStyle w:val="ListParagraph"/>
+        <w:pStyle w:val="Lijstalinea"/>
         <w:ind w:left="0"/>
         <w:rPr>
           <w:b/>
@@ -518,47 +510,47 @@
     </w:p>
     <w:p>
       <w:pPr>
-        <w:pStyle w:val="ListParagraph"/>
-      </w:pPr>
-    </w:p>
-    <w:p>
-      <w:pPr>
-        <w:pStyle w:val="ListParagraph"/>
-      </w:pPr>
-    </w:p>
-    <w:p>
-      <w:pPr>
-        <w:pStyle w:val="ListParagraph"/>
-      </w:pPr>
-    </w:p>
-    <w:p>
-      <w:pPr>
-        <w:pStyle w:val="ListParagraph"/>
-      </w:pPr>
-    </w:p>
-    <w:p>
-      <w:pPr>
-        <w:pStyle w:val="ListParagraph"/>
-      </w:pPr>
-    </w:p>
-    <w:p>
-      <w:pPr>
-        <w:pStyle w:val="ListParagraph"/>
-      </w:pPr>
-    </w:p>
-    <w:p>
-      <w:pPr>
-        <w:pStyle w:val="ListParagraph"/>
-      </w:pPr>
-    </w:p>
-    <w:p>
-      <w:pPr>
-        <w:pStyle w:val="ListParagraph"/>
-      </w:pPr>
-    </w:p>
-    <w:p>
-      <w:pPr>
-        <w:pStyle w:val="ListParagraph"/>
+        <w:pStyle w:val="Lijstalinea"/>
+      </w:pPr>
+    </w:p>
+    <w:p>
+      <w:pPr>
+        <w:pStyle w:val="Lijstalinea"/>
+      </w:pPr>
+    </w:p>
+    <w:p>
+      <w:pPr>
+        <w:pStyle w:val="Lijstalinea"/>
+      </w:pPr>
+    </w:p>
+    <w:p>
+      <w:pPr>
+        <w:pStyle w:val="Lijstalinea"/>
+      </w:pPr>
+    </w:p>
+    <w:p>
+      <w:pPr>
+        <w:pStyle w:val="Lijstalinea"/>
+      </w:pPr>
+    </w:p>
+    <w:p>
+      <w:pPr>
+        <w:pStyle w:val="Lijstalinea"/>
+      </w:pPr>
+    </w:p>
+    <w:p>
+      <w:pPr>
+        <w:pStyle w:val="Lijstalinea"/>
+      </w:pPr>
+    </w:p>
+    <w:p>
+      <w:pPr>
+        <w:pStyle w:val="Lijstalinea"/>
+      </w:pPr>
+    </w:p>
+    <w:p>
+      <w:pPr>
+        <w:pStyle w:val="Lijstalinea"/>
       </w:pPr>
     </w:p>
     <w:p/>
@@ -570,22 +562,19 @@
     </w:p>
     <w:p>
       <w:pPr>
-        <w:pStyle w:val="ListParagraph"/>
+        <w:pStyle w:val="Lijstalinea"/>
         <w:numPr>
           <w:ilvl w:val="0"/>
           <w:numId w:val="2"/>
         </w:numPr>
       </w:pPr>
       <w:r>
-        <w:t>Hoe worden taken voor he</w:t>
-      </w:r>
-      <w:r>
-        <w:t>t controleren van werk van groepsgenoten gedelegeerd?</w:t>
-      </w:r>
-    </w:p>
-    <w:p>
-      <w:pPr>
-        <w:pStyle w:val="ListParagraph"/>
+        <w:t>Hoe worden taken voor het controleren van werk van groepsgenoten gedelegeerd?</w:t>
+      </w:r>
+    </w:p>
+    <w:p>
+      <w:pPr>
+        <w:pStyle w:val="Lijstalinea"/>
         <w:ind w:left="0"/>
         <w:rPr>
           <w:b/>
@@ -600,21 +589,18 @@
         <w:t xml:space="preserve">Antwoord: </w:t>
       </w:r>
       <w:r>
-        <w:t>Explicitie controletaken defineren wij niet. Wel worden er vaak (minstens 1x per sprint) informele code-reviews gehouden. Ook word er vrijwel dagelijks gecommuniceerd over wie waar mee bezig i</w:t>
-      </w:r>
-      <w:r>
-        <w:t>s en hoever diegene is.</w:t>
-      </w:r>
-    </w:p>
-    <w:p>
-      <w:pPr>
-        <w:pStyle w:val="ListParagraph"/>
+        <w:t>Explicitie controletaken defineren wij niet. Wel worden er vaak (minstens 1x per sprint) informele code-reviews gehouden. Ook word er vrijwel dagelijks gecommuniceerd over wie waar mee bezig is en hoever diegene is.</w:t>
+      </w:r>
+    </w:p>
+    <w:p>
+      <w:pPr>
+        <w:pStyle w:val="Lijstalinea"/>
         <w:ind w:left="0"/>
       </w:pPr>
     </w:p>
     <w:p>
       <w:pPr>
-        <w:pStyle w:val="ListParagraph"/>
+        <w:pStyle w:val="Lijstalinea"/>
         <w:numPr>
           <w:ilvl w:val="0"/>
           <w:numId w:val="2"/>
@@ -626,7 +612,7 @@
     </w:p>
     <w:p>
       <w:pPr>
-        <w:pStyle w:val="ListParagraph"/>
+        <w:pStyle w:val="Lijstalinea"/>
         <w:ind w:left="0"/>
         <w:rPr>
           <w:b/>
@@ -646,232 +632,232 @@
     </w:p>
     <w:p>
       <w:pPr>
-        <w:pStyle w:val="ListParagraph"/>
-      </w:pPr>
-    </w:p>
-    <w:p>
-      <w:pPr>
-        <w:pStyle w:val="ListParagraph"/>
-      </w:pPr>
-    </w:p>
-    <w:p>
-      <w:pPr>
-        <w:pStyle w:val="ListParagraph"/>
-      </w:pPr>
-    </w:p>
-    <w:p>
-      <w:pPr>
-        <w:pStyle w:val="ListParagraph"/>
-      </w:pPr>
-    </w:p>
-    <w:p>
-      <w:pPr>
-        <w:pStyle w:val="ListParagraph"/>
-      </w:pPr>
-    </w:p>
-    <w:p>
-      <w:pPr>
-        <w:pStyle w:val="ListParagraph"/>
-      </w:pPr>
-    </w:p>
-    <w:p>
-      <w:pPr>
-        <w:pStyle w:val="ListParagraph"/>
-      </w:pPr>
-    </w:p>
-    <w:p>
-      <w:pPr>
-        <w:pStyle w:val="ListParagraph"/>
-      </w:pPr>
-    </w:p>
-    <w:p>
-      <w:pPr>
-        <w:pStyle w:val="ListParagraph"/>
-      </w:pPr>
-    </w:p>
-    <w:p>
-      <w:pPr>
-        <w:pStyle w:val="ListParagraph"/>
-      </w:pPr>
-    </w:p>
-    <w:p>
-      <w:pPr>
-        <w:pStyle w:val="ListParagraph"/>
-      </w:pPr>
-    </w:p>
-    <w:p>
-      <w:pPr>
-        <w:pStyle w:val="ListParagraph"/>
-      </w:pPr>
-    </w:p>
-    <w:p>
-      <w:pPr>
-        <w:pStyle w:val="ListParagraph"/>
-      </w:pPr>
-    </w:p>
-    <w:p>
-      <w:pPr>
-        <w:pStyle w:val="ListParagraph"/>
-      </w:pPr>
-    </w:p>
-    <w:p>
-      <w:pPr>
-        <w:pStyle w:val="ListParagraph"/>
-      </w:pPr>
-    </w:p>
-    <w:p>
-      <w:pPr>
-        <w:pStyle w:val="ListParagraph"/>
-      </w:pPr>
-    </w:p>
-    <w:p>
-      <w:pPr>
-        <w:pStyle w:val="ListParagraph"/>
-      </w:pPr>
-    </w:p>
-    <w:p>
-      <w:pPr>
-        <w:pStyle w:val="ListParagraph"/>
-      </w:pPr>
-    </w:p>
-    <w:p>
-      <w:pPr>
-        <w:pStyle w:val="ListParagraph"/>
-      </w:pPr>
-    </w:p>
-    <w:p>
-      <w:pPr>
-        <w:pStyle w:val="ListParagraph"/>
-      </w:pPr>
-    </w:p>
-    <w:p>
-      <w:pPr>
-        <w:pStyle w:val="ListParagraph"/>
-      </w:pPr>
-    </w:p>
-    <w:p>
-      <w:pPr>
-        <w:pStyle w:val="ListParagraph"/>
-      </w:pPr>
-    </w:p>
-    <w:p>
-      <w:pPr>
-        <w:pStyle w:val="ListParagraph"/>
-      </w:pPr>
-    </w:p>
-    <w:p>
-      <w:pPr>
-        <w:pStyle w:val="ListParagraph"/>
-      </w:pPr>
-    </w:p>
-    <w:p>
-      <w:pPr>
-        <w:pStyle w:val="ListParagraph"/>
-      </w:pPr>
-    </w:p>
-    <w:p>
-      <w:pPr>
-        <w:pStyle w:val="ListParagraph"/>
-      </w:pPr>
-    </w:p>
-    <w:p>
-      <w:pPr>
-        <w:pStyle w:val="ListParagraph"/>
-      </w:pPr>
-    </w:p>
-    <w:p>
-      <w:pPr>
-        <w:pStyle w:val="ListParagraph"/>
-      </w:pPr>
-    </w:p>
-    <w:p>
-      <w:pPr>
-        <w:pStyle w:val="ListParagraph"/>
-      </w:pPr>
-    </w:p>
-    <w:p>
-      <w:pPr>
-        <w:pStyle w:val="ListParagraph"/>
-      </w:pPr>
-    </w:p>
-    <w:p>
-      <w:pPr>
-        <w:pStyle w:val="ListParagraph"/>
-      </w:pPr>
-    </w:p>
-    <w:p>
-      <w:pPr>
-        <w:pStyle w:val="ListParagraph"/>
-      </w:pPr>
-    </w:p>
-    <w:p>
-      <w:pPr>
-        <w:pStyle w:val="ListParagraph"/>
-      </w:pPr>
-    </w:p>
-    <w:p>
-      <w:pPr>
-        <w:pStyle w:val="ListParagraph"/>
-      </w:pPr>
-    </w:p>
-    <w:p>
-      <w:pPr>
-        <w:pStyle w:val="ListParagraph"/>
-      </w:pPr>
-    </w:p>
-    <w:p>
-      <w:pPr>
-        <w:pStyle w:val="ListParagraph"/>
-      </w:pPr>
-    </w:p>
-    <w:p>
-      <w:pPr>
-        <w:pStyle w:val="ListParagraph"/>
-      </w:pPr>
-    </w:p>
-    <w:p>
-      <w:pPr>
-        <w:pStyle w:val="ListParagraph"/>
-      </w:pPr>
-    </w:p>
-    <w:p>
-      <w:pPr>
-        <w:pStyle w:val="ListParagraph"/>
-      </w:pPr>
-    </w:p>
-    <w:p>
-      <w:pPr>
-        <w:pStyle w:val="ListParagraph"/>
-      </w:pPr>
-    </w:p>
-    <w:p>
-      <w:pPr>
-        <w:pStyle w:val="ListParagraph"/>
-      </w:pPr>
-    </w:p>
-    <w:p>
-      <w:pPr>
-        <w:pStyle w:val="ListParagraph"/>
-      </w:pPr>
-    </w:p>
-    <w:p>
-      <w:pPr>
-        <w:pStyle w:val="ListParagraph"/>
-      </w:pPr>
-    </w:p>
-    <w:p>
-      <w:pPr>
-        <w:pStyle w:val="ListParagraph"/>
-      </w:pPr>
-    </w:p>
-    <w:p>
-      <w:pPr>
-        <w:pStyle w:val="ListParagraph"/>
-      </w:pPr>
-    </w:p>
-    <w:p>
-      <w:pPr>
-        <w:pStyle w:val="ListParagraph"/>
+        <w:pStyle w:val="Lijstalinea"/>
+      </w:pPr>
+    </w:p>
+    <w:p>
+      <w:pPr>
+        <w:pStyle w:val="Lijstalinea"/>
+      </w:pPr>
+    </w:p>
+    <w:p>
+      <w:pPr>
+        <w:pStyle w:val="Lijstalinea"/>
+      </w:pPr>
+    </w:p>
+    <w:p>
+      <w:pPr>
+        <w:pStyle w:val="Lijstalinea"/>
+      </w:pPr>
+    </w:p>
+    <w:p>
+      <w:pPr>
+        <w:pStyle w:val="Lijstalinea"/>
+      </w:pPr>
+    </w:p>
+    <w:p>
+      <w:pPr>
+        <w:pStyle w:val="Lijstalinea"/>
+      </w:pPr>
+    </w:p>
+    <w:p>
+      <w:pPr>
+        <w:pStyle w:val="Lijstalinea"/>
+      </w:pPr>
+    </w:p>
+    <w:p>
+      <w:pPr>
+        <w:pStyle w:val="Lijstalinea"/>
+      </w:pPr>
+    </w:p>
+    <w:p>
+      <w:pPr>
+        <w:pStyle w:val="Lijstalinea"/>
+      </w:pPr>
+    </w:p>
+    <w:p>
+      <w:pPr>
+        <w:pStyle w:val="Lijstalinea"/>
+      </w:pPr>
+    </w:p>
+    <w:p>
+      <w:pPr>
+        <w:pStyle w:val="Lijstalinea"/>
+      </w:pPr>
+    </w:p>
+    <w:p>
+      <w:pPr>
+        <w:pStyle w:val="Lijstalinea"/>
+      </w:pPr>
+    </w:p>
+    <w:p>
+      <w:pPr>
+        <w:pStyle w:val="Lijstalinea"/>
+      </w:pPr>
+    </w:p>
+    <w:p>
+      <w:pPr>
+        <w:pStyle w:val="Lijstalinea"/>
+      </w:pPr>
+    </w:p>
+    <w:p>
+      <w:pPr>
+        <w:pStyle w:val="Lijstalinea"/>
+      </w:pPr>
+    </w:p>
+    <w:p>
+      <w:pPr>
+        <w:pStyle w:val="Lijstalinea"/>
+      </w:pPr>
+    </w:p>
+    <w:p>
+      <w:pPr>
+        <w:pStyle w:val="Lijstalinea"/>
+      </w:pPr>
+    </w:p>
+    <w:p>
+      <w:pPr>
+        <w:pStyle w:val="Lijstalinea"/>
+      </w:pPr>
+    </w:p>
+    <w:p>
+      <w:pPr>
+        <w:pStyle w:val="Lijstalinea"/>
+      </w:pPr>
+    </w:p>
+    <w:p>
+      <w:pPr>
+        <w:pStyle w:val="Lijstalinea"/>
+      </w:pPr>
+    </w:p>
+    <w:p>
+      <w:pPr>
+        <w:pStyle w:val="Lijstalinea"/>
+      </w:pPr>
+    </w:p>
+    <w:p>
+      <w:pPr>
+        <w:pStyle w:val="Lijstalinea"/>
+      </w:pPr>
+    </w:p>
+    <w:p>
+      <w:pPr>
+        <w:pStyle w:val="Lijstalinea"/>
+      </w:pPr>
+    </w:p>
+    <w:p>
+      <w:pPr>
+        <w:pStyle w:val="Lijstalinea"/>
+      </w:pPr>
+    </w:p>
+    <w:p>
+      <w:pPr>
+        <w:pStyle w:val="Lijstalinea"/>
+      </w:pPr>
+    </w:p>
+    <w:p>
+      <w:pPr>
+        <w:pStyle w:val="Lijstalinea"/>
+      </w:pPr>
+    </w:p>
+    <w:p>
+      <w:pPr>
+        <w:pStyle w:val="Lijstalinea"/>
+      </w:pPr>
+    </w:p>
+    <w:p>
+      <w:pPr>
+        <w:pStyle w:val="Lijstalinea"/>
+      </w:pPr>
+    </w:p>
+    <w:p>
+      <w:pPr>
+        <w:pStyle w:val="Lijstalinea"/>
+      </w:pPr>
+    </w:p>
+    <w:p>
+      <w:pPr>
+        <w:pStyle w:val="Lijstalinea"/>
+      </w:pPr>
+    </w:p>
+    <w:p>
+      <w:pPr>
+        <w:pStyle w:val="Lijstalinea"/>
+      </w:pPr>
+    </w:p>
+    <w:p>
+      <w:pPr>
+        <w:pStyle w:val="Lijstalinea"/>
+      </w:pPr>
+    </w:p>
+    <w:p>
+      <w:pPr>
+        <w:pStyle w:val="Lijstalinea"/>
+      </w:pPr>
+    </w:p>
+    <w:p>
+      <w:pPr>
+        <w:pStyle w:val="Lijstalinea"/>
+      </w:pPr>
+    </w:p>
+    <w:p>
+      <w:pPr>
+        <w:pStyle w:val="Lijstalinea"/>
+      </w:pPr>
+    </w:p>
+    <w:p>
+      <w:pPr>
+        <w:pStyle w:val="Lijstalinea"/>
+      </w:pPr>
+    </w:p>
+    <w:p>
+      <w:pPr>
+        <w:pStyle w:val="Lijstalinea"/>
+      </w:pPr>
+    </w:p>
+    <w:p>
+      <w:pPr>
+        <w:pStyle w:val="Lijstalinea"/>
+      </w:pPr>
+    </w:p>
+    <w:p>
+      <w:pPr>
+        <w:pStyle w:val="Lijstalinea"/>
+      </w:pPr>
+    </w:p>
+    <w:p>
+      <w:pPr>
+        <w:pStyle w:val="Lijstalinea"/>
+      </w:pPr>
+    </w:p>
+    <w:p>
+      <w:pPr>
+        <w:pStyle w:val="Lijstalinea"/>
+      </w:pPr>
+    </w:p>
+    <w:p>
+      <w:pPr>
+        <w:pStyle w:val="Lijstalinea"/>
+      </w:pPr>
+    </w:p>
+    <w:p>
+      <w:pPr>
+        <w:pStyle w:val="Lijstalinea"/>
+      </w:pPr>
+    </w:p>
+    <w:p>
+      <w:pPr>
+        <w:pStyle w:val="Lijstalinea"/>
+      </w:pPr>
+    </w:p>
+    <w:p>
+      <w:pPr>
+        <w:pStyle w:val="Lijstalinea"/>
+      </w:pPr>
+    </w:p>
+    <w:p>
+      <w:pPr>
+        <w:pStyle w:val="Lijstalinea"/>
         <w:jc w:val="center"/>
         <w:rPr>
           <w:b/>
@@ -892,7 +878,7 @@
     </w:p>
     <w:p>
       <w:pPr>
-        <w:pStyle w:val="ListParagraph"/>
+        <w:pStyle w:val="Lijstalinea"/>
         <w:jc w:val="center"/>
         <w:rPr>
           <w:b/>
@@ -904,7 +890,7 @@
     </w:p>
     <w:tbl>
       <w:tblPr>
-        <w:tblStyle w:val="TableGrid"/>
+        <w:tblStyle w:val="Tabelraster"/>
         <w:tblW w:w="0" w:type="auto"/>
         <w:tblLook w:val="04A0" w:firstRow="1" w:lastRow="0" w:firstColumn="1" w:lastColumn="0" w:noHBand="0" w:noVBand="1"/>
       </w:tblPr>
@@ -1015,13 +1001,7 @@
           </w:tcPr>
           <w:p>
             <w:r>
-              <w:t>Steven is een natuurlijke leider</w:t>
-            </w:r>
-            <w:r>
-              <w:t>.</w:t>
-            </w:r>
-            <w:r>
-              <w:t xml:space="preserve"> Charismatisch, overzichtelijk werkend, een goede programmeur en iemand die goed met een crisis’(je) kan omgaan. Steven heeft soms wat motivatieproblemen maar maakt het door zijn harde en goede werk meer dan goed.</w:t>
+              <w:t>Steven is een natuurlijke leider. Charismatisch, overzichtelijk werkend, een goede programmeur en iemand die goed met een crisis’(je) kan omgaan. Steven heeft soms wat motivatieproblemen maar maakt het door zijn harde en goede werk meer dan goed.</w:t>
             </w:r>
           </w:p>
         </w:tc>
@@ -1110,10 +1090,7 @@
           </w:tcPr>
           <w:p>
             <w:r>
-              <w:t xml:space="preserve">+ </w:t>
-            </w:r>
-            <w:r>
-              <w:t>Onofficiële teamleider</w:t>
+              <w:t>+ Onofficiële teamleider</w:t>
             </w:r>
             <w:r>
               <w:br/>
@@ -1145,10 +1122,7 @@
           </w:tcPr>
           <w:p>
             <w:r>
-              <w:t xml:space="preserve">- </w:t>
-            </w:r>
-            <w:r>
-              <w:t>Is vaak iets teveel een ‘vliegende keep’</w:t>
+              <w:t>- Is vaak iets teveel een ‘vliegende keep’</w:t>
             </w:r>
           </w:p>
         </w:tc>
@@ -1156,7 +1130,7 @@
     </w:tbl>
     <w:p>
       <w:pPr>
-        <w:pStyle w:val="ListParagraph"/>
+        <w:pStyle w:val="Lijstalinea"/>
         <w:jc w:val="center"/>
         <w:rPr>
           <w:b/>
@@ -1167,7 +1141,7 @@
     </w:p>
     <w:p>
       <w:pPr>
-        <w:pStyle w:val="ListParagraph"/>
+        <w:pStyle w:val="Lijstalinea"/>
         <w:jc w:val="center"/>
         <w:rPr>
           <w:b/>
@@ -1178,7 +1152,7 @@
     </w:p>
     <w:p>
       <w:pPr>
-        <w:pStyle w:val="ListParagraph"/>
+        <w:pStyle w:val="Lijstalinea"/>
         <w:jc w:val="center"/>
         <w:rPr>
           <w:b/>
@@ -1189,7 +1163,7 @@
     </w:p>
     <w:p>
       <w:pPr>
-        <w:pStyle w:val="ListParagraph"/>
+        <w:pStyle w:val="Lijstalinea"/>
         <w:jc w:val="center"/>
         <w:rPr>
           <w:b/>
@@ -1200,7 +1174,7 @@
     </w:p>
     <w:p>
       <w:pPr>
-        <w:pStyle w:val="ListParagraph"/>
+        <w:pStyle w:val="Lijstalinea"/>
         <w:jc w:val="center"/>
         <w:rPr>
           <w:b/>
@@ -1211,7 +1185,7 @@
     </w:p>
     <w:p>
       <w:pPr>
-        <w:pStyle w:val="ListParagraph"/>
+        <w:pStyle w:val="Lijstalinea"/>
         <w:jc w:val="center"/>
         <w:rPr>
           <w:b/>
@@ -1222,7 +1196,7 @@
     </w:p>
     <w:p>
       <w:pPr>
-        <w:pStyle w:val="ListParagraph"/>
+        <w:pStyle w:val="Lijstalinea"/>
         <w:jc w:val="center"/>
         <w:rPr>
           <w:b/>
@@ -1233,7 +1207,7 @@
     </w:p>
     <w:p>
       <w:pPr>
-        <w:pStyle w:val="ListParagraph"/>
+        <w:pStyle w:val="Lijstalinea"/>
         <w:jc w:val="center"/>
         <w:rPr>
           <w:b/>
@@ -1244,7 +1218,7 @@
     </w:p>
     <w:p>
       <w:pPr>
-        <w:pStyle w:val="ListParagraph"/>
+        <w:pStyle w:val="Lijstalinea"/>
         <w:jc w:val="center"/>
         <w:rPr>
           <w:b/>
@@ -1255,7 +1229,7 @@
     </w:p>
     <w:p>
       <w:pPr>
-        <w:pStyle w:val="ListParagraph"/>
+        <w:pStyle w:val="Lijstalinea"/>
         <w:jc w:val="center"/>
         <w:rPr>
           <w:b/>
@@ -1266,7 +1240,7 @@
     </w:p>
     <w:p>
       <w:pPr>
-        <w:pStyle w:val="ListParagraph"/>
+        <w:pStyle w:val="Lijstalinea"/>
         <w:jc w:val="center"/>
         <w:rPr>
           <w:b/>
@@ -1277,7 +1251,7 @@
     </w:p>
     <w:p>
       <w:pPr>
-        <w:pStyle w:val="ListParagraph"/>
+        <w:pStyle w:val="Lijstalinea"/>
         <w:jc w:val="center"/>
         <w:rPr>
           <w:b/>
@@ -1288,7 +1262,7 @@
     </w:p>
     <w:p>
       <w:pPr>
-        <w:pStyle w:val="ListParagraph"/>
+        <w:pStyle w:val="Lijstalinea"/>
         <w:jc w:val="center"/>
         <w:rPr>
           <w:b/>
@@ -1299,7 +1273,7 @@
     </w:p>
     <w:p>
       <w:pPr>
-        <w:pStyle w:val="ListParagraph"/>
+        <w:pStyle w:val="Lijstalinea"/>
         <w:jc w:val="center"/>
         <w:rPr>
           <w:b/>
@@ -1310,7 +1284,7 @@
     </w:p>
     <w:p>
       <w:pPr>
-        <w:pStyle w:val="ListParagraph"/>
+        <w:pStyle w:val="Lijstalinea"/>
         <w:jc w:val="center"/>
         <w:rPr>
           <w:b/>
@@ -1321,7 +1295,7 @@
     </w:p>
     <w:p>
       <w:pPr>
-        <w:pStyle w:val="ListParagraph"/>
+        <w:pStyle w:val="Lijstalinea"/>
         <w:jc w:val="center"/>
         <w:rPr>
           <w:b/>
@@ -1329,12 +1303,10 @@
           <w:lang w:val="nl"/>
         </w:rPr>
       </w:pPr>
-      <w:bookmarkStart w:id="0" w:name="_GoBack"/>
-      <w:bookmarkEnd w:id="0"/>
-    </w:p>
-    <w:p>
-      <w:pPr>
-        <w:pStyle w:val="ListParagraph"/>
+    </w:p>
+    <w:p>
+      <w:pPr>
+        <w:pStyle w:val="Lijstalinea"/>
         <w:jc w:val="center"/>
         <w:rPr>
           <w:b/>
@@ -1345,7 +1317,7 @@
     </w:p>
     <w:p>
       <w:pPr>
-        <w:pStyle w:val="ListParagraph"/>
+        <w:pStyle w:val="Lijstalinea"/>
         <w:jc w:val="center"/>
         <w:rPr>
           <w:b/>
@@ -1356,7 +1328,7 @@
     </w:p>
     <w:p>
       <w:pPr>
-        <w:pStyle w:val="ListParagraph"/>
+        <w:pStyle w:val="Lijstalinea"/>
         <w:jc w:val="center"/>
         <w:rPr>
           <w:b/>
@@ -1367,7 +1339,7 @@
     </w:p>
     <w:p>
       <w:pPr>
-        <w:pStyle w:val="ListParagraph"/>
+        <w:pStyle w:val="Lijstalinea"/>
         <w:jc w:val="center"/>
         <w:rPr>
           <w:b/>
@@ -1378,7 +1350,7 @@
     </w:p>
     <w:p>
       <w:pPr>
-        <w:pStyle w:val="ListParagraph"/>
+        <w:pStyle w:val="Lijstalinea"/>
         <w:jc w:val="center"/>
         <w:rPr>
           <w:b/>
@@ -1389,7 +1361,7 @@
     </w:p>
     <w:p>
       <w:pPr>
-        <w:pStyle w:val="ListParagraph"/>
+        <w:pStyle w:val="Lijstalinea"/>
         <w:jc w:val="center"/>
         <w:rPr>
           <w:b/>
@@ -1400,7 +1372,7 @@
     </w:p>
     <w:p>
       <w:pPr>
-        <w:pStyle w:val="ListParagraph"/>
+        <w:pStyle w:val="Lijstalinea"/>
         <w:jc w:val="center"/>
         <w:rPr>
           <w:b/>
@@ -1411,7 +1383,7 @@
     </w:p>
     <w:tbl>
       <w:tblPr>
-        <w:tblStyle w:val="TableGrid"/>
+        <w:tblStyle w:val="Tabelraster"/>
         <w:tblW w:w="0" w:type="auto"/>
         <w:tblLook w:val="04A0" w:firstRow="1" w:lastRow="0" w:firstColumn="1" w:lastColumn="0" w:noHBand="0" w:noVBand="1"/>
       </w:tblPr>
@@ -1618,17 +1590,11 @@
           </w:tcPr>
           <w:p>
             <w:r>
-              <w:t xml:space="preserve">+ </w:t>
-            </w:r>
-            <w:r>
-              <w:t>Motivatie en inzet</w:t>
+              <w:t>+ Motivatie en inzet</w:t>
             </w:r>
             <w:r>
               <w:br/>
-              <w:t xml:space="preserve">+ </w:t>
-            </w:r>
-            <w:r>
-              <w:t>Samenwerken met anderen</w:t>
+              <w:t>+ Samenwerken met anderen</w:t>
             </w:r>
             <w:r>
               <w:br/>
@@ -1656,10 +1622,7 @@
           </w:tcPr>
           <w:p>
             <w:r>
-              <w:t xml:space="preserve">- </w:t>
-            </w:r>
-            <w:r>
-              <w:t>Werk/leertempo</w:t>
+              <w:t>- Werk/leertempo</w:t>
             </w:r>
           </w:p>
         </w:tc>
@@ -1681,7 +1644,7 @@
     </w:tbl>
     <w:p>
       <w:pPr>
-        <w:pStyle w:val="ListParagraph"/>
+        <w:pStyle w:val="Lijstalinea"/>
         <w:jc w:val="center"/>
         <w:rPr>
           <w:b/>
@@ -1692,7 +1655,7 @@
     </w:p>
     <w:p>
       <w:pPr>
-        <w:pStyle w:val="ListParagraph"/>
+        <w:pStyle w:val="Lijstalinea"/>
         <w:jc w:val="center"/>
         <w:rPr>
           <w:b/>
@@ -1703,7 +1666,7 @@
     </w:p>
     <w:p>
       <w:pPr>
-        <w:pStyle w:val="ListParagraph"/>
+        <w:pStyle w:val="Lijstalinea"/>
         <w:jc w:val="center"/>
         <w:rPr>
           <w:b/>
@@ -1714,7 +1677,7 @@
     </w:p>
     <w:p>
       <w:pPr>
-        <w:pStyle w:val="ListParagraph"/>
+        <w:pStyle w:val="Lijstalinea"/>
         <w:jc w:val="center"/>
         <w:rPr>
           <w:b/>
@@ -1725,7 +1688,7 @@
     </w:p>
     <w:p>
       <w:pPr>
-        <w:pStyle w:val="ListParagraph"/>
+        <w:pStyle w:val="Lijstalinea"/>
         <w:jc w:val="center"/>
         <w:rPr>
           <w:b/>
@@ -1736,7 +1699,7 @@
     </w:p>
     <w:p>
       <w:pPr>
-        <w:pStyle w:val="ListParagraph"/>
+        <w:pStyle w:val="Lijstalinea"/>
         <w:jc w:val="center"/>
         <w:rPr>
           <w:b/>
@@ -1747,7 +1710,7 @@
     </w:p>
     <w:p>
       <w:pPr>
-        <w:pStyle w:val="ListParagraph"/>
+        <w:pStyle w:val="Lijstalinea"/>
         <w:jc w:val="center"/>
         <w:rPr>
           <w:b/>
@@ -1758,7 +1721,7 @@
     </w:p>
     <w:p>
       <w:pPr>
-        <w:pStyle w:val="ListParagraph"/>
+        <w:pStyle w:val="Lijstalinea"/>
         <w:jc w:val="center"/>
         <w:rPr>
           <w:b/>
@@ -1769,7 +1732,7 @@
     </w:p>
     <w:p>
       <w:pPr>
-        <w:pStyle w:val="ListParagraph"/>
+        <w:pStyle w:val="Lijstalinea"/>
         <w:jc w:val="center"/>
         <w:rPr>
           <w:b/>
@@ -1780,7 +1743,7 @@
     </w:p>
     <w:p>
       <w:pPr>
-        <w:pStyle w:val="ListParagraph"/>
+        <w:pStyle w:val="Lijstalinea"/>
         <w:jc w:val="center"/>
         <w:rPr>
           <w:b/>
@@ -1791,7 +1754,7 @@
     </w:p>
     <w:p>
       <w:pPr>
-        <w:pStyle w:val="ListParagraph"/>
+        <w:pStyle w:val="Lijstalinea"/>
         <w:jc w:val="center"/>
         <w:rPr>
           <w:b/>
@@ -1802,7 +1765,7 @@
     </w:p>
     <w:p>
       <w:pPr>
-        <w:pStyle w:val="ListParagraph"/>
+        <w:pStyle w:val="Lijstalinea"/>
         <w:jc w:val="center"/>
         <w:rPr>
           <w:b/>
@@ -1813,7 +1776,7 @@
     </w:p>
     <w:p>
       <w:pPr>
-        <w:pStyle w:val="ListParagraph"/>
+        <w:pStyle w:val="Lijstalinea"/>
         <w:jc w:val="center"/>
         <w:rPr>
           <w:b/>
@@ -1824,7 +1787,7 @@
     </w:p>
     <w:p>
       <w:pPr>
-        <w:pStyle w:val="ListParagraph"/>
+        <w:pStyle w:val="Lijstalinea"/>
         <w:jc w:val="center"/>
         <w:rPr>
           <w:b/>
@@ -1835,7 +1798,7 @@
     </w:p>
     <w:p>
       <w:pPr>
-        <w:pStyle w:val="ListParagraph"/>
+        <w:pStyle w:val="Lijstalinea"/>
         <w:jc w:val="center"/>
         <w:rPr>
           <w:b/>
@@ -1846,7 +1809,7 @@
     </w:p>
     <w:p>
       <w:pPr>
-        <w:pStyle w:val="ListParagraph"/>
+        <w:pStyle w:val="Lijstalinea"/>
         <w:jc w:val="center"/>
         <w:rPr>
           <w:b/>
@@ -1857,7 +1820,7 @@
     </w:p>
     <w:p>
       <w:pPr>
-        <w:pStyle w:val="ListParagraph"/>
+        <w:pStyle w:val="Lijstalinea"/>
         <w:jc w:val="center"/>
         <w:rPr>
           <w:b/>
@@ -1868,7 +1831,7 @@
     </w:p>
     <w:p>
       <w:pPr>
-        <w:pStyle w:val="ListParagraph"/>
+        <w:pStyle w:val="Lijstalinea"/>
         <w:jc w:val="center"/>
         <w:rPr>
           <w:b/>
@@ -1879,7 +1842,7 @@
     </w:p>
     <w:p>
       <w:pPr>
-        <w:pStyle w:val="ListParagraph"/>
+        <w:pStyle w:val="Lijstalinea"/>
         <w:jc w:val="center"/>
         <w:rPr>
           <w:b/>
@@ -1890,7 +1853,7 @@
     </w:p>
     <w:p>
       <w:pPr>
-        <w:pStyle w:val="ListParagraph"/>
+        <w:pStyle w:val="Lijstalinea"/>
         <w:jc w:val="center"/>
         <w:rPr>
           <w:b/>
@@ -1901,7 +1864,7 @@
     </w:p>
     <w:p>
       <w:pPr>
-        <w:pStyle w:val="ListParagraph"/>
+        <w:pStyle w:val="Lijstalinea"/>
         <w:jc w:val="center"/>
         <w:rPr>
           <w:b/>
@@ -1912,7 +1875,7 @@
     </w:p>
     <w:p>
       <w:pPr>
-        <w:pStyle w:val="ListParagraph"/>
+        <w:pStyle w:val="Lijstalinea"/>
         <w:jc w:val="center"/>
         <w:rPr>
           <w:b/>
@@ -1923,7 +1886,7 @@
     </w:p>
     <w:p>
       <w:pPr>
-        <w:pStyle w:val="ListParagraph"/>
+        <w:pStyle w:val="Lijstalinea"/>
         <w:jc w:val="center"/>
         <w:rPr>
           <w:b/>
@@ -1934,7 +1897,7 @@
     </w:p>
     <w:tbl>
       <w:tblPr>
-        <w:tblStyle w:val="TableGrid"/>
+        <w:tblStyle w:val="Tabelraster"/>
         <w:tblW w:w="0" w:type="auto"/>
         <w:tblLook w:val="04A0" w:firstRow="1" w:lastRow="0" w:firstColumn="1" w:lastColumn="0" w:noHBand="0" w:noVBand="1"/>
       </w:tblPr>
@@ -2073,10 +2036,7 @@
               </w:rPr>
             </w:pPr>
             <w:r>
-              <w:t>Voor CJ geldt net als voor Steven dat hij prima zelfstandig kan werken, maar feedback wel waardeert.</w:t>
-            </w:r>
-            <w:r>
-              <w:t xml:space="preserve"> </w:t>
+              <w:t xml:space="preserve">Voor CJ geldt net als voor Steven dat hij prima zelfstandig kan werken, maar feedback wel waardeert. </w:t>
             </w:r>
           </w:p>
         </w:tc>
@@ -2142,17 +2102,11 @@
           </w:tcPr>
           <w:p>
             <w:r>
-              <w:t xml:space="preserve">+ </w:t>
-            </w:r>
-            <w:r>
-              <w:t>Code-locomotief</w:t>
+              <w:t>+ Code-locomotief</w:t>
             </w:r>
             <w:r>
               <w:br/>
-              <w:t xml:space="preserve">+ </w:t>
-            </w:r>
-            <w:r>
-              <w:t>Harde werker</w:t>
+              <w:t>+ Harde werker</w:t>
             </w:r>
             <w:r>
               <w:br/>
@@ -2180,10 +2134,7 @@
           </w:tcPr>
           <w:p>
             <w:r>
-              <w:t xml:space="preserve">- </w:t>
-            </w:r>
-            <w:r>
-              <w:t>Team-programmeren</w:t>
+              <w:t>- Team-programmeren</w:t>
             </w:r>
           </w:p>
         </w:tc>
@@ -2191,7 +2142,7 @@
     </w:tbl>
     <w:p>
       <w:pPr>
-        <w:pStyle w:val="ListParagraph"/>
+        <w:pStyle w:val="Lijstalinea"/>
         <w:rPr>
           <w:lang w:val="nl"/>
         </w:rPr>
@@ -2199,7 +2150,7 @@
     </w:p>
     <w:p>
       <w:pPr>
-        <w:pStyle w:val="ListParagraph"/>
+        <w:pStyle w:val="Lijstalinea"/>
       </w:pPr>
     </w:p>
     <w:p>
@@ -2227,8 +2178,8 @@
           <w:rFonts w:cs="Arial"/>
         </w:rPr>
         <w:sectPr>
-          <w:headerReference w:type="default" r:id="rId9"/>
-          <w:footerReference w:type="default" r:id="rId10"/>
+          <w:headerReference w:type="default" r:id="rId8"/>
+          <w:footerReference w:type="default" r:id="rId9"/>
           <w:pgSz w:w="11906" w:h="16838"/>
           <w:pgMar w:top="765" w:right="1009" w:bottom="765" w:left="1440" w:header="708" w:footer="708" w:gutter="0"/>
           <w:pgNumType w:start="1"/>
@@ -2240,7 +2191,7 @@
     </w:p>
     <w:p>
       <w:pPr>
-        <w:pStyle w:val="ListParagraph"/>
+        <w:pStyle w:val="Lijstalinea"/>
         <w:jc w:val="center"/>
         <w:rPr>
           <w:b/>
@@ -2255,26 +2206,17 @@
           <w:szCs w:val="40"/>
         </w:rPr>
         <w:lastRenderedPageBreak/>
-        <w:t xml:space="preserve">Peer review door: </w:t>
-      </w:r>
-      <w:r>
-        <w:rPr>
-          <w:b/>
-          <w:bCs/>
-          <w:sz w:val="40"/>
-          <w:szCs w:val="40"/>
-        </w:rPr>
-        <w:t>Steven.</w:t>
-      </w:r>
-    </w:p>
-    <w:p>
-      <w:pPr>
-        <w:pStyle w:val="ListParagraph"/>
+        <w:t>Peer review door: Steven.</w:t>
+      </w:r>
+    </w:p>
+    <w:p>
+      <w:pPr>
+        <w:pStyle w:val="Lijstalinea"/>
       </w:pPr>
     </w:p>
     <w:tbl>
       <w:tblPr>
-        <w:tblStyle w:val="TableGrid"/>
+        <w:tblStyle w:val="Tabelraster"/>
         <w:tblW w:w="0" w:type="auto"/>
         <w:tblLook w:val="04A0" w:firstRow="1" w:lastRow="0" w:firstColumn="1" w:lastColumn="0" w:noHBand="0" w:noVBand="1"/>
       </w:tblPr>
@@ -2501,7 +2443,7 @@
     <w:p/>
     <w:tbl>
       <w:tblPr>
-        <w:tblStyle w:val="TableGrid"/>
+        <w:tblStyle w:val="Tabelraster"/>
         <w:tblW w:w="0" w:type="auto"/>
         <w:tblLook w:val="04A0" w:firstRow="1" w:lastRow="0" w:firstColumn="1" w:lastColumn="0" w:noHBand="0" w:noVBand="1"/>
       </w:tblPr>
@@ -2713,7 +2655,7 @@
     <w:p/>
     <w:tbl>
       <w:tblPr>
-        <w:tblStyle w:val="TableGrid"/>
+        <w:tblStyle w:val="Tabelraster"/>
         <w:tblW w:w="0" w:type="auto"/>
         <w:tblLook w:val="04A0" w:firstRow="1" w:lastRow="0" w:firstColumn="1" w:lastColumn="0" w:noHBand="0" w:noVBand="1"/>
       </w:tblPr>
@@ -2936,13 +2878,13 @@
     </w:p>
     <w:p>
       <w:pPr>
-        <w:pStyle w:val="Heading1"/>
+        <w:pStyle w:val="Kop1"/>
         <w:rPr>
           <w:rFonts w:cs="Arial"/>
         </w:rPr>
         <w:sectPr>
-          <w:headerReference w:type="default" r:id="rId11"/>
-          <w:footerReference w:type="default" r:id="rId12"/>
+          <w:headerReference w:type="default" r:id="rId10"/>
+          <w:footerReference w:type="default" r:id="rId11"/>
           <w:pgSz w:w="11906" w:h="16838"/>
           <w:pgMar w:top="765" w:right="1009" w:bottom="765" w:left="1440" w:header="708" w:footer="708" w:gutter="0"/>
           <w:pgNumType w:start="1"/>
@@ -2954,15 +2896,15 @@
     </w:p>
     <w:p>
       <w:pPr>
-        <w:pStyle w:val="Heading1"/>
+        <w:pStyle w:val="Kop1"/>
         <w:rPr>
           <w:lang w:val="nl-NL"/>
         </w:rPr>
       </w:pPr>
     </w:p>
     <w:sectPr>
-      <w:headerReference w:type="default" r:id="rId13"/>
-      <w:footerReference w:type="default" r:id="rId14"/>
+      <w:headerReference w:type="default" r:id="rId12"/>
+      <w:footerReference w:type="default" r:id="rId13"/>
       <w:pgSz w:w="15840" w:h="12240" w:orient="landscape"/>
       <w:pgMar w:top="1440" w:right="1440" w:bottom="1440" w:left="1440" w:header="720" w:footer="720" w:gutter="0"/>
       <w:cols w:space="708"/>
@@ -2974,7 +2916,7 @@
 </file>
 
 <file path=word/endnotes.xml><?xml version="1.0" encoding="utf-8"?>
-<w:endnotes xmlns:wpc="http://schemas.microsoft.com/office/word/2010/wordprocessingCanvas" xmlns:mc="http://schemas.openxmlformats.org/markup-compatibility/2006" xmlns:o="urn:schemas-microsoft-com:office:office" xmlns:r="http://schemas.openxmlformats.org/officeDocument/2006/relationships" xmlns:m="http://schemas.openxmlformats.org/officeDocument/2006/math" xmlns:v="urn:schemas-microsoft-com:vml" xmlns:wp14="http://schemas.microsoft.com/office/word/2010/wordprocessingDrawing" xmlns:wp="http://schemas.openxmlformats.org/drawingml/2006/wordprocessingDrawing" xmlns:w10="urn:schemas-microsoft-com:office:word" xmlns:w="http://schemas.openxmlformats.org/wordprocessingml/2006/main" xmlns:w14="http://schemas.microsoft.com/office/word/2010/wordml" xmlns:wpg="http://schemas.microsoft.com/office/word/2010/wordprocessingGroup" xmlns:wpi="http://schemas.microsoft.com/office/word/2010/wordprocessingInk" xmlns:wne="http://schemas.microsoft.com/office/word/2006/wordml" xmlns:wps="http://schemas.microsoft.com/office/word/2010/wordprocessingShape" mc:Ignorable="w14 wp14">
+<w:endnotes xmlns:wpc="http://schemas.microsoft.com/office/word/2010/wordprocessingCanvas" xmlns:mc="http://schemas.openxmlformats.org/markup-compatibility/2006" xmlns:o="urn:schemas-microsoft-com:office:office" xmlns:r="http://schemas.openxmlformats.org/officeDocument/2006/relationships" xmlns:m="http://schemas.openxmlformats.org/officeDocument/2006/math" xmlns:v="urn:schemas-microsoft-com:vml" xmlns:wp14="http://schemas.microsoft.com/office/word/2010/wordprocessingDrawing" xmlns:wp="http://schemas.openxmlformats.org/drawingml/2006/wordprocessingDrawing" xmlns:w10="urn:schemas-microsoft-com:office:word" xmlns:w="http://schemas.openxmlformats.org/wordprocessingml/2006/main" xmlns:w14="http://schemas.microsoft.com/office/word/2010/wordml" xmlns:w15="http://schemas.microsoft.com/office/word/2012/wordml" xmlns:wpg="http://schemas.microsoft.com/office/word/2010/wordprocessingGroup" xmlns:wpi="http://schemas.microsoft.com/office/word/2010/wordprocessingInk" xmlns:wne="http://schemas.microsoft.com/office/word/2006/wordml" xmlns:wps="http://schemas.microsoft.com/office/word/2010/wordprocessingShape" mc:Ignorable="w14 w15 wp14">
   <w:endnote w:type="separator" w:id="-1">
     <w:p>
       <w:r>
@@ -2993,7 +2935,7 @@
 </file>
 
 <file path=word/footer1.xml><?xml version="1.0" encoding="utf-8"?>
-<w:ftr xmlns:wpc="http://schemas.microsoft.com/office/word/2010/wordprocessingCanvas" xmlns:mc="http://schemas.openxmlformats.org/markup-compatibility/2006" xmlns:o="urn:schemas-microsoft-com:office:office" xmlns:r="http://schemas.openxmlformats.org/officeDocument/2006/relationships" xmlns:m="http://schemas.openxmlformats.org/officeDocument/2006/math" xmlns:v="urn:schemas-microsoft-com:vml" xmlns:wp14="http://schemas.microsoft.com/office/word/2010/wordprocessingDrawing" xmlns:wp="http://schemas.openxmlformats.org/drawingml/2006/wordprocessingDrawing" xmlns:w10="urn:schemas-microsoft-com:office:word" xmlns:w="http://schemas.openxmlformats.org/wordprocessingml/2006/main" xmlns:w14="http://schemas.microsoft.com/office/word/2010/wordml" xmlns:wpg="http://schemas.microsoft.com/office/word/2010/wordprocessingGroup" xmlns:wpi="http://schemas.microsoft.com/office/word/2010/wordprocessingInk" xmlns:wne="http://schemas.microsoft.com/office/word/2006/wordml" xmlns:wps="http://schemas.microsoft.com/office/word/2010/wordprocessingShape" mc:Ignorable="w14 wp14">
+<w:ftr xmlns:wpc="http://schemas.microsoft.com/office/word/2010/wordprocessingCanvas" xmlns:mc="http://schemas.openxmlformats.org/markup-compatibility/2006" xmlns:o="urn:schemas-microsoft-com:office:office" xmlns:r="http://schemas.openxmlformats.org/officeDocument/2006/relationships" xmlns:m="http://schemas.openxmlformats.org/officeDocument/2006/math" xmlns:v="urn:schemas-microsoft-com:vml" xmlns:wp14="http://schemas.microsoft.com/office/word/2010/wordprocessingDrawing" xmlns:wp="http://schemas.openxmlformats.org/drawingml/2006/wordprocessingDrawing" xmlns:w10="urn:schemas-microsoft-com:office:word" xmlns:w="http://schemas.openxmlformats.org/wordprocessingml/2006/main" xmlns:w14="http://schemas.microsoft.com/office/word/2010/wordml" xmlns:w15="http://schemas.microsoft.com/office/word/2012/wordml" xmlns:wpg="http://schemas.microsoft.com/office/word/2010/wordprocessingGroup" xmlns:wpi="http://schemas.microsoft.com/office/word/2010/wordprocessingInk" xmlns:wne="http://schemas.microsoft.com/office/word/2006/wordml" xmlns:wps="http://schemas.microsoft.com/office/word/2010/wordprocessingShape" mc:Ignorable="w14 w15 wp14">
   <w:p>
     <w:pPr>
       <w:pStyle w:val="Footercd"/>
@@ -3003,7 +2945,7 @@
     </w:r>
     <w:r>
       <w:rPr>
-        <w:rStyle w:val="PageNumber"/>
+        <w:rStyle w:val="Paginanummer"/>
       </w:rPr>
       <w:fldChar w:fldCharType="begin"/>
     </w:r>
@@ -3017,7 +2959,7 @@
       <w:rPr>
         <w:noProof/>
       </w:rPr>
-      <w:t>6</w:t>
+      <w:t>2</w:t>
     </w:r>
     <w:r>
       <w:fldChar w:fldCharType="end"/>
@@ -3027,12 +2969,12 @@
 </file>
 
 <file path=word/footer2.xml><?xml version="1.0" encoding="utf-8"?>
-<w:ftr xmlns:wpc="http://schemas.microsoft.com/office/word/2010/wordprocessingCanvas" xmlns:mc="http://schemas.openxmlformats.org/markup-compatibility/2006" xmlns:o="urn:schemas-microsoft-com:office:office" xmlns:r="http://schemas.openxmlformats.org/officeDocument/2006/relationships" xmlns:m="http://schemas.openxmlformats.org/officeDocument/2006/math" xmlns:v="urn:schemas-microsoft-com:vml" xmlns:wp14="http://schemas.microsoft.com/office/word/2010/wordprocessingDrawing" xmlns:wp="http://schemas.openxmlformats.org/drawingml/2006/wordprocessingDrawing" xmlns:w10="urn:schemas-microsoft-com:office:word" xmlns:w="http://schemas.openxmlformats.org/wordprocessingml/2006/main" xmlns:w14="http://schemas.microsoft.com/office/word/2010/wordml" xmlns:wpg="http://schemas.microsoft.com/office/word/2010/wordprocessingGroup" xmlns:wpi="http://schemas.microsoft.com/office/word/2010/wordprocessingInk" xmlns:wne="http://schemas.microsoft.com/office/word/2006/wordml" xmlns:wps="http://schemas.microsoft.com/office/word/2010/wordprocessingShape" mc:Ignorable="w14 wp14">
+<w:ftr xmlns:wpc="http://schemas.microsoft.com/office/word/2010/wordprocessingCanvas" xmlns:mc="http://schemas.openxmlformats.org/markup-compatibility/2006" xmlns:o="urn:schemas-microsoft-com:office:office" xmlns:r="http://schemas.openxmlformats.org/officeDocument/2006/relationships" xmlns:m="http://schemas.openxmlformats.org/officeDocument/2006/math" xmlns:v="urn:schemas-microsoft-com:vml" xmlns:wp14="http://schemas.microsoft.com/office/word/2010/wordprocessingDrawing" xmlns:wp="http://schemas.openxmlformats.org/drawingml/2006/wordprocessingDrawing" xmlns:w10="urn:schemas-microsoft-com:office:word" xmlns:w="http://schemas.openxmlformats.org/wordprocessingml/2006/main" xmlns:w14="http://schemas.microsoft.com/office/word/2010/wordml" xmlns:w15="http://schemas.microsoft.com/office/word/2012/wordml" xmlns:wpg="http://schemas.microsoft.com/office/word/2010/wordprocessingGroup" xmlns:wpi="http://schemas.microsoft.com/office/word/2010/wordprocessingInk" xmlns:wne="http://schemas.microsoft.com/office/word/2006/wordml" xmlns:wps="http://schemas.microsoft.com/office/word/2010/wordprocessingShape" mc:Ignorable="w14 w15 wp14">
   <w:p>
     <w:pPr>
       <w:pStyle w:val="Footercd"/>
       <w:rPr>
-        <w:rStyle w:val="PageNumber"/>
+        <w:rStyle w:val="Paginanummer"/>
       </w:rPr>
     </w:pPr>
   </w:p>
@@ -3040,7 +2982,7 @@
 </file>
 
 <file path=word/footer3.xml><?xml version="1.0" encoding="utf-8"?>
-<w:ftr xmlns:wpc="http://schemas.microsoft.com/office/word/2010/wordprocessingCanvas" xmlns:mc="http://schemas.openxmlformats.org/markup-compatibility/2006" xmlns:o="urn:schemas-microsoft-com:office:office" xmlns:r="http://schemas.openxmlformats.org/officeDocument/2006/relationships" xmlns:m="http://schemas.openxmlformats.org/officeDocument/2006/math" xmlns:v="urn:schemas-microsoft-com:vml" xmlns:wp14="http://schemas.microsoft.com/office/word/2010/wordprocessingDrawing" xmlns:wp="http://schemas.openxmlformats.org/drawingml/2006/wordprocessingDrawing" xmlns:w10="urn:schemas-microsoft-com:office:word" xmlns:w="http://schemas.openxmlformats.org/wordprocessingml/2006/main" xmlns:w14="http://schemas.microsoft.com/office/word/2010/wordml" xmlns:wpg="http://schemas.microsoft.com/office/word/2010/wordprocessingGroup" xmlns:wpi="http://schemas.microsoft.com/office/word/2010/wordprocessingInk" xmlns:wne="http://schemas.microsoft.com/office/word/2006/wordml" xmlns:wps="http://schemas.microsoft.com/office/word/2010/wordprocessingShape" mc:Ignorable="w14 wp14">
+<w:ftr xmlns:wpc="http://schemas.microsoft.com/office/word/2010/wordprocessingCanvas" xmlns:mc="http://schemas.openxmlformats.org/markup-compatibility/2006" xmlns:o="urn:schemas-microsoft-com:office:office" xmlns:r="http://schemas.openxmlformats.org/officeDocument/2006/relationships" xmlns:m="http://schemas.openxmlformats.org/officeDocument/2006/math" xmlns:v="urn:schemas-microsoft-com:vml" xmlns:wp14="http://schemas.microsoft.com/office/word/2010/wordprocessingDrawing" xmlns:wp="http://schemas.openxmlformats.org/drawingml/2006/wordprocessingDrawing" xmlns:w10="urn:schemas-microsoft-com:office:word" xmlns:w="http://schemas.openxmlformats.org/wordprocessingml/2006/main" xmlns:w14="http://schemas.microsoft.com/office/word/2010/wordml" xmlns:w15="http://schemas.microsoft.com/office/word/2012/wordml" xmlns:wpg="http://schemas.microsoft.com/office/word/2010/wordprocessingGroup" xmlns:wpi="http://schemas.microsoft.com/office/word/2010/wordprocessingInk" xmlns:wne="http://schemas.microsoft.com/office/word/2006/wordml" xmlns:wps="http://schemas.microsoft.com/office/word/2010/wordprocessingShape" mc:Ignorable="w14 w15 wp14">
   <w:p>
     <w:pPr>
       <w:pStyle w:val="Footercd"/>
@@ -3050,7 +2992,7 @@
     </w:r>
     <w:r>
       <w:rPr>
-        <w:rStyle w:val="PageNumber"/>
+        <w:rStyle w:val="Paginanummer"/>
       </w:rPr>
       <w:fldChar w:fldCharType="begin"/>
     </w:r>
@@ -3074,7 +3016,7 @@
 </file>
 
 <file path=word/footnotes.xml><?xml version="1.0" encoding="utf-8"?>
-<w:footnotes xmlns:wpc="http://schemas.microsoft.com/office/word/2010/wordprocessingCanvas" xmlns:mc="http://schemas.openxmlformats.org/markup-compatibility/2006" xmlns:o="urn:schemas-microsoft-com:office:office" xmlns:r="http://schemas.openxmlformats.org/officeDocument/2006/relationships" xmlns:m="http://schemas.openxmlformats.org/officeDocument/2006/math" xmlns:v="urn:schemas-microsoft-com:vml" xmlns:wp14="http://schemas.microsoft.com/office/word/2010/wordprocessingDrawing" xmlns:wp="http://schemas.openxmlformats.org/drawingml/2006/wordprocessingDrawing" xmlns:w10="urn:schemas-microsoft-com:office:word" xmlns:w="http://schemas.openxmlformats.org/wordprocessingml/2006/main" xmlns:w14="http://schemas.microsoft.com/office/word/2010/wordml" xmlns:wpg="http://schemas.microsoft.com/office/word/2010/wordprocessingGroup" xmlns:wpi="http://schemas.microsoft.com/office/word/2010/wordprocessingInk" xmlns:wne="http://schemas.microsoft.com/office/word/2006/wordml" xmlns:wps="http://schemas.microsoft.com/office/word/2010/wordprocessingShape" mc:Ignorable="w14 wp14">
+<w:footnotes xmlns:wpc="http://schemas.microsoft.com/office/word/2010/wordprocessingCanvas" xmlns:mc="http://schemas.openxmlformats.org/markup-compatibility/2006" xmlns:o="urn:schemas-microsoft-com:office:office" xmlns:r="http://schemas.openxmlformats.org/officeDocument/2006/relationships" xmlns:m="http://schemas.openxmlformats.org/officeDocument/2006/math" xmlns:v="urn:schemas-microsoft-com:vml" xmlns:wp14="http://schemas.microsoft.com/office/word/2010/wordprocessingDrawing" xmlns:wp="http://schemas.openxmlformats.org/drawingml/2006/wordprocessingDrawing" xmlns:w10="urn:schemas-microsoft-com:office:word" xmlns:w="http://schemas.openxmlformats.org/wordprocessingml/2006/main" xmlns:w14="http://schemas.microsoft.com/office/word/2010/wordml" xmlns:w15="http://schemas.microsoft.com/office/word/2012/wordml" xmlns:wpg="http://schemas.microsoft.com/office/word/2010/wordprocessingGroup" xmlns:wpi="http://schemas.microsoft.com/office/word/2010/wordprocessingInk" xmlns:wne="http://schemas.microsoft.com/office/word/2006/wordml" xmlns:wps="http://schemas.microsoft.com/office/word/2010/wordprocessingShape" mc:Ignorable="w14 w15 wp14">
   <w:footnote w:type="separator" w:id="-1">
     <w:p>
       <w:r>
@@ -3093,7 +3035,7 @@
 </file>
 
 <file path=word/header1.xml><?xml version="1.0" encoding="utf-8"?>
-<w:hdr xmlns:wpc="http://schemas.microsoft.com/office/word/2010/wordprocessingCanvas" xmlns:mc="http://schemas.openxmlformats.org/markup-compatibility/2006" xmlns:o="urn:schemas-microsoft-com:office:office" xmlns:r="http://schemas.openxmlformats.org/officeDocument/2006/relationships" xmlns:m="http://schemas.openxmlformats.org/officeDocument/2006/math" xmlns:v="urn:schemas-microsoft-com:vml" xmlns:wp14="http://schemas.microsoft.com/office/word/2010/wordprocessingDrawing" xmlns:wp="http://schemas.openxmlformats.org/drawingml/2006/wordprocessingDrawing" xmlns:w10="urn:schemas-microsoft-com:office:word" xmlns:w="http://schemas.openxmlformats.org/wordprocessingml/2006/main" xmlns:w14="http://schemas.microsoft.com/office/word/2010/wordml" xmlns:wpg="http://schemas.microsoft.com/office/word/2010/wordprocessingGroup" xmlns:wpi="http://schemas.microsoft.com/office/word/2010/wordprocessingInk" xmlns:wne="http://schemas.microsoft.com/office/word/2006/wordml" xmlns:wps="http://schemas.microsoft.com/office/word/2010/wordprocessingShape" mc:Ignorable="w14 wp14">
+<w:hdr xmlns:wpc="http://schemas.microsoft.com/office/word/2010/wordprocessingCanvas" xmlns:mc="http://schemas.openxmlformats.org/markup-compatibility/2006" xmlns:o="urn:schemas-microsoft-com:office:office" xmlns:r="http://schemas.openxmlformats.org/officeDocument/2006/relationships" xmlns:m="http://schemas.openxmlformats.org/officeDocument/2006/math" xmlns:v="urn:schemas-microsoft-com:vml" xmlns:wp14="http://schemas.microsoft.com/office/word/2010/wordprocessingDrawing" xmlns:wp="http://schemas.openxmlformats.org/drawingml/2006/wordprocessingDrawing" xmlns:w10="urn:schemas-microsoft-com:office:word" xmlns:w="http://schemas.openxmlformats.org/wordprocessingml/2006/main" xmlns:w14="http://schemas.microsoft.com/office/word/2010/wordml" xmlns:w15="http://schemas.microsoft.com/office/word/2012/wordml" xmlns:wpg="http://schemas.microsoft.com/office/word/2010/wordprocessingGroup" xmlns:wpi="http://schemas.microsoft.com/office/word/2010/wordprocessingInk" xmlns:wne="http://schemas.microsoft.com/office/word/2006/wordml" xmlns:wps="http://schemas.microsoft.com/office/word/2010/wordprocessingShape" mc:Ignorable="w14 w15 wp14">
   <w:p>
     <w:pPr>
       <w:pStyle w:val="Headercd"/>
@@ -3106,7 +3048,7 @@
 </file>
 
 <file path=word/header2.xml><?xml version="1.0" encoding="utf-8"?>
-<w:hdr xmlns:wpc="http://schemas.microsoft.com/office/word/2010/wordprocessingCanvas" xmlns:mc="http://schemas.openxmlformats.org/markup-compatibility/2006" xmlns:o="urn:schemas-microsoft-com:office:office" xmlns:r="http://schemas.openxmlformats.org/officeDocument/2006/relationships" xmlns:m="http://schemas.openxmlformats.org/officeDocument/2006/math" xmlns:v="urn:schemas-microsoft-com:vml" xmlns:wp14="http://schemas.microsoft.com/office/word/2010/wordprocessingDrawing" xmlns:wp="http://schemas.openxmlformats.org/drawingml/2006/wordprocessingDrawing" xmlns:w10="urn:schemas-microsoft-com:office:word" xmlns:w="http://schemas.openxmlformats.org/wordprocessingml/2006/main" xmlns:w14="http://schemas.microsoft.com/office/word/2010/wordml" xmlns:wpg="http://schemas.microsoft.com/office/word/2010/wordprocessingGroup" xmlns:wpi="http://schemas.microsoft.com/office/word/2010/wordprocessingInk" xmlns:wne="http://schemas.microsoft.com/office/word/2006/wordml" xmlns:wps="http://schemas.microsoft.com/office/word/2010/wordprocessingShape" mc:Ignorable="w14 wp14">
+<w:hdr xmlns:wpc="http://schemas.microsoft.com/office/word/2010/wordprocessingCanvas" xmlns:mc="http://schemas.openxmlformats.org/markup-compatibility/2006" xmlns:o="urn:schemas-microsoft-com:office:office" xmlns:r="http://schemas.openxmlformats.org/officeDocument/2006/relationships" xmlns:m="http://schemas.openxmlformats.org/officeDocument/2006/math" xmlns:v="urn:schemas-microsoft-com:vml" xmlns:wp14="http://schemas.microsoft.com/office/word/2010/wordprocessingDrawing" xmlns:wp="http://schemas.openxmlformats.org/drawingml/2006/wordprocessingDrawing" xmlns:w10="urn:schemas-microsoft-com:office:word" xmlns:w="http://schemas.openxmlformats.org/wordprocessingml/2006/main" xmlns:w14="http://schemas.microsoft.com/office/word/2010/wordml" xmlns:w15="http://schemas.microsoft.com/office/word/2012/wordml" xmlns:wpg="http://schemas.microsoft.com/office/word/2010/wordprocessingGroup" xmlns:wpi="http://schemas.microsoft.com/office/word/2010/wordprocessingInk" xmlns:wne="http://schemas.microsoft.com/office/word/2006/wordml" xmlns:wps="http://schemas.microsoft.com/office/word/2010/wordprocessingShape" mc:Ignorable="w14 w15 wp14">
   <w:p>
     <w:pPr>
       <w:pStyle w:val="Headercd"/>
@@ -3116,7 +3058,7 @@
 </file>
 
 <file path=word/header3.xml><?xml version="1.0" encoding="utf-8"?>
-<w:hdr xmlns:wpc="http://schemas.microsoft.com/office/word/2010/wordprocessingCanvas" xmlns:mc="http://schemas.openxmlformats.org/markup-compatibility/2006" xmlns:o="urn:schemas-microsoft-com:office:office" xmlns:r="http://schemas.openxmlformats.org/officeDocument/2006/relationships" xmlns:m="http://schemas.openxmlformats.org/officeDocument/2006/math" xmlns:v="urn:schemas-microsoft-com:vml" xmlns:wp14="http://schemas.microsoft.com/office/word/2010/wordprocessingDrawing" xmlns:wp="http://schemas.openxmlformats.org/drawingml/2006/wordprocessingDrawing" xmlns:w10="urn:schemas-microsoft-com:office:word" xmlns:w="http://schemas.openxmlformats.org/wordprocessingml/2006/main" xmlns:w14="http://schemas.microsoft.com/office/word/2010/wordml" xmlns:wpg="http://schemas.microsoft.com/office/word/2010/wordprocessingGroup" xmlns:wpi="http://schemas.microsoft.com/office/word/2010/wordprocessingInk" xmlns:wne="http://schemas.microsoft.com/office/word/2006/wordml" xmlns:wps="http://schemas.microsoft.com/office/word/2010/wordprocessingShape" mc:Ignorable="w14 wp14">
+<w:hdr xmlns:wpc="http://schemas.microsoft.com/office/word/2010/wordprocessingCanvas" xmlns:mc="http://schemas.openxmlformats.org/markup-compatibility/2006" xmlns:o="urn:schemas-microsoft-com:office:office" xmlns:r="http://schemas.openxmlformats.org/officeDocument/2006/relationships" xmlns:m="http://schemas.openxmlformats.org/officeDocument/2006/math" xmlns:v="urn:schemas-microsoft-com:vml" xmlns:wp14="http://schemas.microsoft.com/office/word/2010/wordprocessingDrawing" xmlns:wp="http://schemas.openxmlformats.org/drawingml/2006/wordprocessingDrawing" xmlns:w10="urn:schemas-microsoft-com:office:word" xmlns:w="http://schemas.openxmlformats.org/wordprocessingml/2006/main" xmlns:w14="http://schemas.microsoft.com/office/word/2010/wordml" xmlns:w15="http://schemas.microsoft.com/office/word/2012/wordml" xmlns:wpg="http://schemas.microsoft.com/office/word/2010/wordprocessingGroup" xmlns:wpi="http://schemas.microsoft.com/office/word/2010/wordprocessingInk" xmlns:wne="http://schemas.microsoft.com/office/word/2006/wordml" xmlns:wps="http://schemas.microsoft.com/office/word/2010/wordprocessingShape" mc:Ignorable="w14 w15 wp14">
   <w:p>
     <w:pPr>
       <w:pStyle w:val="Headercd"/>
@@ -3126,8 +3068,8 @@
 </file>
 
 <file path=word/numbering.xml><?xml version="1.0" encoding="utf-8"?>
-<w:numbering xmlns:wpc="http://schemas.microsoft.com/office/word/2010/wordprocessingCanvas" xmlns:mc="http://schemas.openxmlformats.org/markup-compatibility/2006" xmlns:o="urn:schemas-microsoft-com:office:office" xmlns:r="http://schemas.openxmlformats.org/officeDocument/2006/relationships" xmlns:m="http://schemas.openxmlformats.org/officeDocument/2006/math" xmlns:v="urn:schemas-microsoft-com:vml" xmlns:wp14="http://schemas.microsoft.com/office/word/2010/wordprocessingDrawing" xmlns:wp="http://schemas.openxmlformats.org/drawingml/2006/wordprocessingDrawing" xmlns:w10="urn:schemas-microsoft-com:office:word" xmlns:w="http://schemas.openxmlformats.org/wordprocessingml/2006/main" xmlns:w14="http://schemas.microsoft.com/office/word/2010/wordml" xmlns:wpg="http://schemas.microsoft.com/office/word/2010/wordprocessingGroup" xmlns:wpi="http://schemas.microsoft.com/office/word/2010/wordprocessingInk" xmlns:wne="http://schemas.microsoft.com/office/word/2006/wordml" xmlns:wps="http://schemas.microsoft.com/office/word/2010/wordprocessingShape" mc:Ignorable="w14 wp14">
-  <w:abstractNum w:abstractNumId="0">
+<w:numbering xmlns:wpc="http://schemas.microsoft.com/office/word/2010/wordprocessingCanvas" xmlns:mc="http://schemas.openxmlformats.org/markup-compatibility/2006" xmlns:o="urn:schemas-microsoft-com:office:office" xmlns:r="http://schemas.openxmlformats.org/officeDocument/2006/relationships" xmlns:m="http://schemas.openxmlformats.org/officeDocument/2006/math" xmlns:v="urn:schemas-microsoft-com:vml" xmlns:wp14="http://schemas.microsoft.com/office/word/2010/wordprocessingDrawing" xmlns:wp="http://schemas.openxmlformats.org/drawingml/2006/wordprocessingDrawing" xmlns:w10="urn:schemas-microsoft-com:office:word" xmlns:w="http://schemas.openxmlformats.org/wordprocessingml/2006/main" xmlns:w14="http://schemas.microsoft.com/office/word/2010/wordml" xmlns:w15="http://schemas.microsoft.com/office/word/2012/wordml" xmlns:wpg="http://schemas.microsoft.com/office/word/2010/wordprocessingGroup" xmlns:wpi="http://schemas.microsoft.com/office/word/2010/wordprocessingInk" xmlns:wne="http://schemas.microsoft.com/office/word/2006/wordml" xmlns:wps="http://schemas.microsoft.com/office/word/2010/wordprocessingShape" mc:Ignorable="w14 w15 wp14">
+  <w:abstractNum w:abstractNumId="0" w15:restartNumberingAfterBreak="0">
     <w:nsid w:val="2E3022A4"/>
     <w:multiLevelType w:val="multilevel"/>
     <w:tmpl w:val="690A2534"/>
@@ -3249,7 +3191,7 @@
       </w:pPr>
     </w:lvl>
   </w:abstractNum>
-  <w:abstractNum w:abstractNumId="1">
+  <w:abstractNum w:abstractNumId="1" w15:restartNumberingAfterBreak="0">
     <w:nsid w:val="398F6009"/>
     <w:multiLevelType w:val="multilevel"/>
     <w:tmpl w:val="FC0E3C2A"/>
@@ -3335,7 +3277,7 @@
       </w:pPr>
     </w:lvl>
   </w:abstractNum>
-  <w:abstractNum w:abstractNumId="2">
+  <w:abstractNum w:abstractNumId="2" w15:restartNumberingAfterBreak="0">
     <w:nsid w:val="55D47DED"/>
     <w:multiLevelType w:val="multilevel"/>
     <w:tmpl w:val="658AF9F8"/>
@@ -3434,7 +3376,7 @@
 </file>
 
 <file path=word/styles.xml><?xml version="1.0" encoding="utf-8"?>
-<w:styles xmlns:mc="http://schemas.openxmlformats.org/markup-compatibility/2006" xmlns:r="http://schemas.openxmlformats.org/officeDocument/2006/relationships" xmlns:w="http://schemas.openxmlformats.org/wordprocessingml/2006/main" xmlns:w14="http://schemas.microsoft.com/office/word/2010/wordml" mc:Ignorable="w14">
+<w:styles xmlns:mc="http://schemas.openxmlformats.org/markup-compatibility/2006" xmlns:r="http://schemas.openxmlformats.org/officeDocument/2006/relationships" xmlns:w="http://schemas.openxmlformats.org/wordprocessingml/2006/main" xmlns:w14="http://schemas.microsoft.com/office/word/2010/wordml" xmlns:w15="http://schemas.microsoft.com/office/word/2012/wordml" mc:Ignorable="w14 w15">
   <w:docDefaults>
     <w:rPrDefault>
       <w:rPr>
@@ -3444,146 +3386,380 @@
     </w:rPrDefault>
     <w:pPrDefault/>
   </w:docDefaults>
-  <w:latentStyles w:defLockedState="0" w:defUIPriority="99" w:defSemiHidden="1" w:defUnhideWhenUsed="1" w:defQFormat="0" w:count="267">
-    <w:lsdException w:name="Normal" w:semiHidden="0" w:uiPriority="0" w:unhideWhenUsed="0" w:qFormat="1"/>
-    <w:lsdException w:name="heading 1" w:semiHidden="0" w:uiPriority="9" w:unhideWhenUsed="0" w:qFormat="1"/>
-    <w:lsdException w:name="heading 2" w:semiHidden="0" w:uiPriority="0" w:unhideWhenUsed="0" w:qFormat="1"/>
-    <w:lsdException w:name="heading 3" w:semiHidden="0" w:uiPriority="9" w:unhideWhenUsed="0" w:qFormat="1"/>
-    <w:lsdException w:name="heading 4" w:semiHidden="0" w:uiPriority="9" w:unhideWhenUsed="0" w:qFormat="1"/>
-    <w:lsdException w:name="heading 5" w:semiHidden="0" w:uiPriority="9" w:unhideWhenUsed="0" w:qFormat="1"/>
-    <w:lsdException w:name="heading 6" w:semiHidden="0" w:uiPriority="9" w:unhideWhenUsed="0" w:qFormat="1"/>
-    <w:lsdException w:name="heading 7" w:semiHidden="0" w:uiPriority="9" w:unhideWhenUsed="0" w:qFormat="1"/>
-    <w:lsdException w:name="heading 8" w:semiHidden="0" w:uiPriority="9" w:unhideWhenUsed="0" w:qFormat="1"/>
-    <w:lsdException w:name="heading 9" w:semiHidden="0" w:uiPriority="9" w:unhideWhenUsed="0" w:qFormat="1"/>
-    <w:lsdException w:name="toc 1" w:uiPriority="39"/>
-    <w:lsdException w:name="toc 2" w:uiPriority="39"/>
-    <w:lsdException w:name="toc 3" w:uiPriority="39"/>
-    <w:lsdException w:name="toc 4" w:uiPriority="39"/>
-    <w:lsdException w:name="toc 5" w:uiPriority="39"/>
-    <w:lsdException w:name="toc 6" w:uiPriority="39"/>
-    <w:lsdException w:name="toc 7" w:uiPriority="39"/>
-    <w:lsdException w:name="toc 8" w:uiPriority="39"/>
-    <w:lsdException w:name="toc 9" w:uiPriority="39"/>
-    <w:lsdException w:name="caption" w:uiPriority="35" w:qFormat="1"/>
-    <w:lsdException w:name="Title" w:semiHidden="0" w:uiPriority="10" w:unhideWhenUsed="0" w:qFormat="1"/>
-    <w:lsdException w:name="Default Paragraph Font" w:uiPriority="1"/>
-    <w:lsdException w:name="Subtitle" w:semiHidden="0" w:uiPriority="11" w:unhideWhenUsed="0" w:qFormat="1"/>
-    <w:lsdException w:name="Strong" w:semiHidden="0" w:uiPriority="22" w:unhideWhenUsed="0" w:qFormat="1"/>
-    <w:lsdException w:name="Emphasis" w:semiHidden="0" w:uiPriority="20" w:unhideWhenUsed="0" w:qFormat="1"/>
-    <w:lsdException w:name="Table Grid" w:semiHidden="0" w:uiPriority="39" w:unhideWhenUsed="0"/>
-    <w:lsdException w:name="Placeholder Text" w:unhideWhenUsed="0"/>
-    <w:lsdException w:name="No Spacing" w:semiHidden="0" w:uiPriority="1" w:unhideWhenUsed="0" w:qFormat="1"/>
-    <w:lsdException w:name="Light Shading" w:semiHidden="0" w:uiPriority="60" w:unhideWhenUsed="0"/>
-    <w:lsdException w:name="Light List" w:semiHidden="0" w:uiPriority="61" w:unhideWhenUsed="0"/>
-    <w:lsdException w:name="Light Grid" w:semiHidden="0" w:uiPriority="62" w:unhideWhenUsed="0"/>
-    <w:lsdException w:name="Medium Shading 1" w:semiHidden="0" w:uiPriority="63" w:unhideWhenUsed="0"/>
-    <w:lsdException w:name="Medium Shading 2" w:semiHidden="0" w:uiPriority="64" w:unhideWhenUsed="0"/>
-    <w:lsdException w:name="Medium List 1" w:semiHidden="0" w:uiPriority="65" w:unhideWhenUsed="0"/>
-    <w:lsdException w:name="Medium List 2" w:semiHidden="0" w:uiPriority="66" w:unhideWhenUsed="0"/>
-    <w:lsdException w:name="Medium Grid 1" w:semiHidden="0" w:uiPriority="67" w:unhideWhenUsed="0"/>
-    <w:lsdException w:name="Medium Grid 2" w:semiHidden="0" w:uiPriority="68" w:unhideWhenUsed="0"/>
-    <w:lsdException w:name="Medium Grid 3" w:semiHidden="0" w:uiPriority="69" w:unhideWhenUsed="0"/>
-    <w:lsdException w:name="Dark List" w:semiHidden="0" w:uiPriority="70" w:unhideWhenUsed="0"/>
-    <w:lsdException w:name="Colorful Shading" w:semiHidden="0" w:uiPriority="71" w:unhideWhenUsed="0"/>
-    <w:lsdException w:name="Colorful List" w:semiHidden="0" w:uiPriority="72" w:unhideWhenUsed="0"/>
-    <w:lsdException w:name="Colorful Grid" w:semiHidden="0" w:uiPriority="73" w:unhideWhenUsed="0"/>
-    <w:lsdException w:name="Light Shading Accent 1" w:semiHidden="0" w:uiPriority="60" w:unhideWhenUsed="0"/>
-    <w:lsdException w:name="Light List Accent 1" w:semiHidden="0" w:uiPriority="61" w:unhideWhenUsed="0"/>
-    <w:lsdException w:name="Light Grid Accent 1" w:semiHidden="0" w:uiPriority="62" w:unhideWhenUsed="0"/>
-    <w:lsdException w:name="Medium Shading 1 Accent 1" w:semiHidden="0" w:uiPriority="63" w:unhideWhenUsed="0"/>
-    <w:lsdException w:name="Medium Shading 2 Accent 1" w:semiHidden="0" w:uiPriority="64" w:unhideWhenUsed="0"/>
-    <w:lsdException w:name="Medium List 1 Accent 1" w:semiHidden="0" w:uiPriority="65" w:unhideWhenUsed="0"/>
-    <w:lsdException w:name="Revision" w:unhideWhenUsed="0"/>
-    <w:lsdException w:name="List Paragraph" w:semiHidden="0" w:uiPriority="34" w:unhideWhenUsed="0" w:qFormat="1"/>
-    <w:lsdException w:name="Quote" w:semiHidden="0" w:uiPriority="29" w:unhideWhenUsed="0" w:qFormat="1"/>
-    <w:lsdException w:name="Intense Quote" w:semiHidden="0" w:uiPriority="30" w:unhideWhenUsed="0" w:qFormat="1"/>
-    <w:lsdException w:name="Medium List 2 Accent 1" w:semiHidden="0" w:uiPriority="66" w:unhideWhenUsed="0"/>
-    <w:lsdException w:name="Medium Grid 1 Accent 1" w:semiHidden="0" w:uiPriority="67" w:unhideWhenUsed="0"/>
-    <w:lsdException w:name="Medium Grid 2 Accent 1" w:semiHidden="0" w:uiPriority="68" w:unhideWhenUsed="0"/>
-    <w:lsdException w:name="Medium Grid 3 Accent 1" w:semiHidden="0" w:uiPriority="69" w:unhideWhenUsed="0"/>
-    <w:lsdException w:name="Dark List Accent 1" w:semiHidden="0" w:uiPriority="70" w:unhideWhenUsed="0"/>
-    <w:lsdException w:name="Colorful Shading Accent 1" w:semiHidden="0" w:uiPriority="71" w:unhideWhenUsed="0"/>
-    <w:lsdException w:name="Colorful List Accent 1" w:semiHidden="0" w:uiPriority="72" w:unhideWhenUsed="0"/>
-    <w:lsdException w:name="Colorful Grid Accent 1" w:semiHidden="0" w:uiPriority="73" w:unhideWhenUsed="0"/>
-    <w:lsdException w:name="Light Shading Accent 2" w:semiHidden="0" w:uiPriority="60" w:unhideWhenUsed="0"/>
-    <w:lsdException w:name="Light List Accent 2" w:semiHidden="0" w:uiPriority="61" w:unhideWhenUsed="0"/>
-    <w:lsdException w:name="Light Grid Accent 2" w:semiHidden="0" w:uiPriority="62" w:unhideWhenUsed="0"/>
-    <w:lsdException w:name="Medium Shading 1 Accent 2" w:semiHidden="0" w:uiPriority="63" w:unhideWhenUsed="0"/>
-    <w:lsdException w:name="Medium Shading 2 Accent 2" w:semiHidden="0" w:uiPriority="64" w:unhideWhenUsed="0"/>
-    <w:lsdException w:name="Medium List 1 Accent 2" w:semiHidden="0" w:uiPriority="65" w:unhideWhenUsed="0"/>
-    <w:lsdException w:name="Medium List 2 Accent 2" w:semiHidden="0" w:uiPriority="66" w:unhideWhenUsed="0"/>
-    <w:lsdException w:name="Medium Grid 1 Accent 2" w:semiHidden="0" w:uiPriority="67" w:unhideWhenUsed="0"/>
-    <w:lsdException w:name="Medium Grid 2 Accent 2" w:semiHidden="0" w:uiPriority="68" w:unhideWhenUsed="0"/>
-    <w:lsdException w:name="Medium Grid 3 Accent 2" w:semiHidden="0" w:uiPriority="69" w:unhideWhenUsed="0"/>
-    <w:lsdException w:name="Dark List Accent 2" w:semiHidden="0" w:uiPriority="70" w:unhideWhenUsed="0"/>
-    <w:lsdException w:name="Colorful Shading Accent 2" w:semiHidden="0" w:uiPriority="71" w:unhideWhenUsed="0"/>
-    <w:lsdException w:name="Colorful List Accent 2" w:semiHidden="0" w:uiPriority="72" w:unhideWhenUsed="0"/>
-    <w:lsdException w:name="Colorful Grid Accent 2" w:semiHidden="0" w:uiPriority="73" w:unhideWhenUsed="0"/>
-    <w:lsdException w:name="Light Shading Accent 3" w:semiHidden="0" w:uiPriority="60" w:unhideWhenUsed="0"/>
-    <w:lsdException w:name="Light List Accent 3" w:semiHidden="0" w:uiPriority="61" w:unhideWhenUsed="0"/>
-    <w:lsdException w:name="Light Grid Accent 3" w:semiHidden="0" w:uiPriority="62" w:unhideWhenUsed="0"/>
-    <w:lsdException w:name="Medium Shading 1 Accent 3" w:semiHidden="0" w:uiPriority="63" w:unhideWhenUsed="0"/>
-    <w:lsdException w:name="Medium Shading 2 Accent 3" w:semiHidden="0" w:uiPriority="64" w:unhideWhenUsed="0"/>
-    <w:lsdException w:name="Medium List 1 Accent 3" w:semiHidden="0" w:uiPriority="65" w:unhideWhenUsed="0"/>
-    <w:lsdException w:name="Medium List 2 Accent 3" w:semiHidden="0" w:uiPriority="66" w:unhideWhenUsed="0"/>
-    <w:lsdException w:name="Medium Grid 1 Accent 3" w:semiHidden="0" w:uiPriority="67" w:unhideWhenUsed="0"/>
-    <w:lsdException w:name="Medium Grid 2 Accent 3" w:semiHidden="0" w:uiPriority="68" w:unhideWhenUsed="0"/>
-    <w:lsdException w:name="Medium Grid 3 Accent 3" w:semiHidden="0" w:uiPriority="69" w:unhideWhenUsed="0"/>
-    <w:lsdException w:name="Dark List Accent 3" w:semiHidden="0" w:uiPriority="70" w:unhideWhenUsed="0"/>
-    <w:lsdException w:name="Colorful Shading Accent 3" w:semiHidden="0" w:uiPriority="71" w:unhideWhenUsed="0"/>
-    <w:lsdException w:name="Colorful List Accent 3" w:semiHidden="0" w:uiPriority="72" w:unhideWhenUsed="0"/>
-    <w:lsdException w:name="Colorful Grid Accent 3" w:semiHidden="0" w:uiPriority="73" w:unhideWhenUsed="0"/>
-    <w:lsdException w:name="Light Shading Accent 4" w:semiHidden="0" w:uiPriority="60" w:unhideWhenUsed="0"/>
-    <w:lsdException w:name="Light List Accent 4" w:semiHidden="0" w:uiPriority="61" w:unhideWhenUsed="0"/>
-    <w:lsdException w:name="Light Grid Accent 4" w:semiHidden="0" w:uiPriority="62" w:unhideWhenUsed="0"/>
-    <w:lsdException w:name="Medium Shading 1 Accent 4" w:semiHidden="0" w:uiPriority="63" w:unhideWhenUsed="0"/>
-    <w:lsdException w:name="Medium Shading 2 Accent 4" w:semiHidden="0" w:uiPriority="64" w:unhideWhenUsed="0"/>
-    <w:lsdException w:name="Medium List 1 Accent 4" w:semiHidden="0" w:uiPriority="65" w:unhideWhenUsed="0"/>
-    <w:lsdException w:name="Medium List 2 Accent 4" w:semiHidden="0" w:uiPriority="66" w:unhideWhenUsed="0"/>
-    <w:lsdException w:name="Medium Grid 1 Accent 4" w:semiHidden="0" w:uiPriority="67" w:unhideWhenUsed="0"/>
-    <w:lsdException w:name="Medium Grid 2 Accent 4" w:semiHidden="0" w:uiPriority="68" w:unhideWhenUsed="0"/>
-    <w:lsdException w:name="Medium Grid 3 Accent 4" w:semiHidden="0" w:uiPriority="69" w:unhideWhenUsed="0"/>
-    <w:lsdException w:name="Dark List Accent 4" w:semiHidden="0" w:uiPriority="70" w:unhideWhenUsed="0"/>
-    <w:lsdException w:name="Colorful Shading Accent 4" w:semiHidden="0" w:uiPriority="71" w:unhideWhenUsed="0"/>
-    <w:lsdException w:name="Colorful List Accent 4" w:semiHidden="0" w:uiPriority="72" w:unhideWhenUsed="0"/>
-    <w:lsdException w:name="Colorful Grid Accent 4" w:semiHidden="0" w:uiPriority="73" w:unhideWhenUsed="0"/>
-    <w:lsdException w:name="Light Shading Accent 5" w:semiHidden="0" w:uiPriority="60" w:unhideWhenUsed="0"/>
-    <w:lsdException w:name="Light List Accent 5" w:semiHidden="0" w:uiPriority="61" w:unhideWhenUsed="0"/>
-    <w:lsdException w:name="Light Grid Accent 5" w:semiHidden="0" w:uiPriority="62" w:unhideWhenUsed="0"/>
-    <w:lsdException w:name="Medium Shading 1 Accent 5" w:semiHidden="0" w:uiPriority="63" w:unhideWhenUsed="0"/>
-    <w:lsdException w:name="Medium Shading 2 Accent 5" w:semiHidden="0" w:uiPriority="64" w:unhideWhenUsed="0"/>
-    <w:lsdException w:name="Medium List 1 Accent 5" w:semiHidden="0" w:uiPriority="65" w:unhideWhenUsed="0"/>
-    <w:lsdException w:name="Medium List 2 Accent 5" w:semiHidden="0" w:uiPriority="66" w:unhideWhenUsed="0"/>
-    <w:lsdException w:name="Medium Grid 1 Accent 5" w:semiHidden="0" w:uiPriority="67" w:unhideWhenUsed="0"/>
-    <w:lsdException w:name="Medium Grid 2 Accent 5" w:semiHidden="0" w:uiPriority="68" w:unhideWhenUsed="0"/>
-    <w:lsdException w:name="Medium Grid 3 Accent 5" w:semiHidden="0" w:uiPriority="69" w:unhideWhenUsed="0"/>
-    <w:lsdException w:name="Dark List Accent 5" w:semiHidden="0" w:uiPriority="70" w:unhideWhenUsed="0"/>
-    <w:lsdException w:name="Colorful Shading Accent 5" w:semiHidden="0" w:uiPriority="71" w:unhideWhenUsed="0"/>
-    <w:lsdException w:name="Colorful List Accent 5" w:semiHidden="0" w:uiPriority="72" w:unhideWhenUsed="0"/>
-    <w:lsdException w:name="Colorful Grid Accent 5" w:semiHidden="0" w:uiPriority="73" w:unhideWhenUsed="0"/>
-    <w:lsdException w:name="Light Shading Accent 6" w:semiHidden="0" w:uiPriority="60" w:unhideWhenUsed="0"/>
-    <w:lsdException w:name="Light List Accent 6" w:semiHidden="0" w:uiPriority="61" w:unhideWhenUsed="0"/>
-    <w:lsdException w:name="Light Grid Accent 6" w:semiHidden="0" w:uiPriority="62" w:unhideWhenUsed="0"/>
-    <w:lsdException w:name="Medium Shading 1 Accent 6" w:semiHidden="0" w:uiPriority="63" w:unhideWhenUsed="0"/>
-    <w:lsdException w:name="Medium Shading 2 Accent 6" w:semiHidden="0" w:uiPriority="64" w:unhideWhenUsed="0"/>
-    <w:lsdException w:name="Medium List 1 Accent 6" w:semiHidden="0" w:uiPriority="65" w:unhideWhenUsed="0"/>
-    <w:lsdException w:name="Medium List 2 Accent 6" w:semiHidden="0" w:uiPriority="66" w:unhideWhenUsed="0"/>
-    <w:lsdException w:name="Medium Grid 1 Accent 6" w:semiHidden="0" w:uiPriority="67" w:unhideWhenUsed="0"/>
-    <w:lsdException w:name="Medium Grid 2 Accent 6" w:semiHidden="0" w:uiPriority="68" w:unhideWhenUsed="0"/>
-    <w:lsdException w:name="Medium Grid 3 Accent 6" w:semiHidden="0" w:uiPriority="69" w:unhideWhenUsed="0"/>
-    <w:lsdException w:name="Dark List Accent 6" w:semiHidden="0" w:uiPriority="70" w:unhideWhenUsed="0"/>
-    <w:lsdException w:name="Colorful Shading Accent 6" w:semiHidden="0" w:uiPriority="71" w:unhideWhenUsed="0"/>
-    <w:lsdException w:name="Colorful List Accent 6" w:semiHidden="0" w:uiPriority="72" w:unhideWhenUsed="0"/>
-    <w:lsdException w:name="Colorful Grid Accent 6" w:semiHidden="0" w:uiPriority="73" w:unhideWhenUsed="0"/>
-    <w:lsdException w:name="Subtle Emphasis" w:semiHidden="0" w:uiPriority="19" w:unhideWhenUsed="0" w:qFormat="1"/>
-    <w:lsdException w:name="Intense Emphasis" w:semiHidden="0" w:uiPriority="21" w:unhideWhenUsed="0" w:qFormat="1"/>
-    <w:lsdException w:name="Subtle Reference" w:semiHidden="0" w:uiPriority="31" w:unhideWhenUsed="0" w:qFormat="1"/>
-    <w:lsdException w:name="Intense Reference" w:semiHidden="0" w:uiPriority="32" w:unhideWhenUsed="0" w:qFormat="1"/>
-    <w:lsdException w:name="Book Title" w:semiHidden="0" w:uiPriority="33" w:unhideWhenUsed="0" w:qFormat="1"/>
-    <w:lsdException w:name="Bibliography" w:uiPriority="37"/>
-    <w:lsdException w:name="TOC Heading" w:uiPriority="39" w:qFormat="1"/>
+  <w:latentStyles w:defLockedState="0" w:defUIPriority="99" w:defSemiHidden="0" w:defUnhideWhenUsed="0" w:defQFormat="0" w:count="371">
+    <w:lsdException w:name="Normal" w:uiPriority="0" w:qFormat="1"/>
+    <w:lsdException w:name="heading 1" w:uiPriority="9" w:qFormat="1"/>
+    <w:lsdException w:name="heading 2" w:uiPriority="0" w:qFormat="1"/>
+    <w:lsdException w:name="heading 3" w:uiPriority="9" w:qFormat="1"/>
+    <w:lsdException w:name="heading 4" w:uiPriority="9" w:qFormat="1"/>
+    <w:lsdException w:name="heading 5" w:uiPriority="9" w:qFormat="1"/>
+    <w:lsdException w:name="heading 6" w:uiPriority="9" w:qFormat="1"/>
+    <w:lsdException w:name="heading 7" w:uiPriority="9" w:qFormat="1"/>
+    <w:lsdException w:name="heading 8" w:uiPriority="9" w:qFormat="1"/>
+    <w:lsdException w:name="heading 9" w:uiPriority="9" w:qFormat="1"/>
+    <w:lsdException w:name="index 1" w:semiHidden="1" w:unhideWhenUsed="1"/>
+    <w:lsdException w:name="index 2" w:semiHidden="1" w:unhideWhenUsed="1"/>
+    <w:lsdException w:name="index 3" w:semiHidden="1" w:unhideWhenUsed="1"/>
+    <w:lsdException w:name="index 4" w:semiHidden="1" w:unhideWhenUsed="1"/>
+    <w:lsdException w:name="index 5" w:semiHidden="1" w:unhideWhenUsed="1"/>
+    <w:lsdException w:name="index 6" w:semiHidden="1" w:unhideWhenUsed="1"/>
+    <w:lsdException w:name="index 7" w:semiHidden="1" w:unhideWhenUsed="1"/>
+    <w:lsdException w:name="index 8" w:semiHidden="1" w:unhideWhenUsed="1"/>
+    <w:lsdException w:name="index 9" w:semiHidden="1" w:unhideWhenUsed="1"/>
+    <w:lsdException w:name="toc 1" w:semiHidden="1" w:uiPriority="39" w:unhideWhenUsed="1"/>
+    <w:lsdException w:name="toc 2" w:semiHidden="1" w:uiPriority="39" w:unhideWhenUsed="1"/>
+    <w:lsdException w:name="toc 3" w:semiHidden="1" w:uiPriority="39" w:unhideWhenUsed="1"/>
+    <w:lsdException w:name="toc 4" w:semiHidden="1" w:uiPriority="39" w:unhideWhenUsed="1"/>
+    <w:lsdException w:name="toc 5" w:semiHidden="1" w:uiPriority="39" w:unhideWhenUsed="1"/>
+    <w:lsdException w:name="toc 6" w:semiHidden="1" w:uiPriority="39" w:unhideWhenUsed="1"/>
+    <w:lsdException w:name="toc 7" w:semiHidden="1" w:uiPriority="39" w:unhideWhenUsed="1"/>
+    <w:lsdException w:name="toc 8" w:semiHidden="1" w:uiPriority="39" w:unhideWhenUsed="1"/>
+    <w:lsdException w:name="toc 9" w:semiHidden="1" w:uiPriority="39" w:unhideWhenUsed="1"/>
+    <w:lsdException w:name="Normal Indent" w:semiHidden="1" w:unhideWhenUsed="1"/>
+    <w:lsdException w:name="footnote text" w:semiHidden="1" w:unhideWhenUsed="1"/>
+    <w:lsdException w:name="annotation text" w:semiHidden="1" w:unhideWhenUsed="1"/>
+    <w:lsdException w:name="header" w:semiHidden="1" w:unhideWhenUsed="1"/>
+    <w:lsdException w:name="footer" w:semiHidden="1" w:unhideWhenUsed="1"/>
+    <w:lsdException w:name="index heading" w:semiHidden="1" w:unhideWhenUsed="1"/>
+    <w:lsdException w:name="caption" w:semiHidden="1" w:uiPriority="35" w:unhideWhenUsed="1" w:qFormat="1"/>
+    <w:lsdException w:name="table of figures" w:semiHidden="1" w:unhideWhenUsed="1"/>
+    <w:lsdException w:name="envelope address" w:semiHidden="1" w:unhideWhenUsed="1"/>
+    <w:lsdException w:name="envelope return" w:semiHidden="1" w:unhideWhenUsed="1"/>
+    <w:lsdException w:name="footnote reference" w:semiHidden="1" w:unhideWhenUsed="1"/>
+    <w:lsdException w:name="annotation reference" w:semiHidden="1" w:unhideWhenUsed="1"/>
+    <w:lsdException w:name="line number" w:semiHidden="1" w:unhideWhenUsed="1"/>
+    <w:lsdException w:name="page number" w:semiHidden="1" w:unhideWhenUsed="1"/>
+    <w:lsdException w:name="endnote reference" w:semiHidden="1" w:unhideWhenUsed="1"/>
+    <w:lsdException w:name="endnote text" w:semiHidden="1" w:unhideWhenUsed="1"/>
+    <w:lsdException w:name="table of authorities" w:semiHidden="1" w:unhideWhenUsed="1"/>
+    <w:lsdException w:name="macro" w:semiHidden="1" w:unhideWhenUsed="1"/>
+    <w:lsdException w:name="toa heading" w:semiHidden="1" w:unhideWhenUsed="1"/>
+    <w:lsdException w:name="List" w:semiHidden="1" w:unhideWhenUsed="1"/>
+    <w:lsdException w:name="List Bullet" w:semiHidden="1" w:unhideWhenUsed="1"/>
+    <w:lsdException w:name="List Number" w:semiHidden="1" w:unhideWhenUsed="1"/>
+    <w:lsdException w:name="List 2" w:semiHidden="1" w:unhideWhenUsed="1"/>
+    <w:lsdException w:name="List 3" w:semiHidden="1" w:unhideWhenUsed="1"/>
+    <w:lsdException w:name="List 4" w:semiHidden="1" w:unhideWhenUsed="1"/>
+    <w:lsdException w:name="List 5" w:semiHidden="1" w:unhideWhenUsed="1"/>
+    <w:lsdException w:name="List Bullet 2" w:semiHidden="1" w:unhideWhenUsed="1"/>
+    <w:lsdException w:name="List Bullet 3" w:semiHidden="1" w:unhideWhenUsed="1"/>
+    <w:lsdException w:name="List Bullet 4" w:semiHidden="1" w:unhideWhenUsed="1"/>
+    <w:lsdException w:name="List Bullet 5" w:semiHidden="1" w:unhideWhenUsed="1"/>
+    <w:lsdException w:name="List Number 2" w:semiHidden="1" w:unhideWhenUsed="1"/>
+    <w:lsdException w:name="List Number 3" w:semiHidden="1" w:unhideWhenUsed="1"/>
+    <w:lsdException w:name="List Number 4" w:semiHidden="1" w:unhideWhenUsed="1"/>
+    <w:lsdException w:name="List Number 5" w:semiHidden="1" w:unhideWhenUsed="1"/>
+    <w:lsdException w:name="Title" w:uiPriority="10" w:qFormat="1"/>
+    <w:lsdException w:name="Closing" w:semiHidden="1" w:unhideWhenUsed="1"/>
+    <w:lsdException w:name="Signature" w:semiHidden="1" w:unhideWhenUsed="1"/>
+    <w:lsdException w:name="Default Paragraph Font" w:semiHidden="1" w:uiPriority="1" w:unhideWhenUsed="1"/>
+    <w:lsdException w:name="Body Text" w:semiHidden="1" w:unhideWhenUsed="1"/>
+    <w:lsdException w:name="Body Text Indent" w:semiHidden="1" w:unhideWhenUsed="1"/>
+    <w:lsdException w:name="List Continue" w:semiHidden="1" w:unhideWhenUsed="1"/>
+    <w:lsdException w:name="List Continue 2" w:semiHidden="1" w:unhideWhenUsed="1"/>
+    <w:lsdException w:name="List Continue 3" w:semiHidden="1" w:unhideWhenUsed="1"/>
+    <w:lsdException w:name="List Continue 4" w:semiHidden="1" w:unhideWhenUsed="1"/>
+    <w:lsdException w:name="List Continue 5" w:semiHidden="1" w:unhideWhenUsed="1"/>
+    <w:lsdException w:name="Message Header" w:semiHidden="1" w:unhideWhenUsed="1"/>
+    <w:lsdException w:name="Subtitle" w:uiPriority="11" w:qFormat="1"/>
+    <w:lsdException w:name="Salutation" w:semiHidden="1" w:unhideWhenUsed="1"/>
+    <w:lsdException w:name="Date" w:semiHidden="1" w:unhideWhenUsed="1"/>
+    <w:lsdException w:name="Body Text First Indent" w:semiHidden="1" w:unhideWhenUsed="1"/>
+    <w:lsdException w:name="Body Text First Indent 2" w:semiHidden="1" w:unhideWhenUsed="1"/>
+    <w:lsdException w:name="Note Heading" w:semiHidden="1" w:unhideWhenUsed="1"/>
+    <w:lsdException w:name="Body Text 2" w:semiHidden="1" w:unhideWhenUsed="1"/>
+    <w:lsdException w:name="Body Text 3" w:semiHidden="1" w:unhideWhenUsed="1"/>
+    <w:lsdException w:name="Body Text Indent 2" w:semiHidden="1" w:unhideWhenUsed="1"/>
+    <w:lsdException w:name="Body Text Indent 3" w:semiHidden="1" w:unhideWhenUsed="1"/>
+    <w:lsdException w:name="Block Text" w:semiHidden="1" w:unhideWhenUsed="1"/>
+    <w:lsdException w:name="Hyperlink" w:semiHidden="1" w:unhideWhenUsed="1"/>
+    <w:lsdException w:name="FollowedHyperlink" w:semiHidden="1" w:unhideWhenUsed="1"/>
+    <w:lsdException w:name="Strong" w:uiPriority="22" w:qFormat="1"/>
+    <w:lsdException w:name="Emphasis" w:uiPriority="20" w:qFormat="1"/>
+    <w:lsdException w:name="Document Map" w:semiHidden="1" w:unhideWhenUsed="1"/>
+    <w:lsdException w:name="Plain Text" w:semiHidden="1" w:unhideWhenUsed="1"/>
+    <w:lsdException w:name="E-mail Signature" w:semiHidden="1" w:unhideWhenUsed="1"/>
+    <w:lsdException w:name="HTML Top of Form" w:semiHidden="1" w:unhideWhenUsed="1"/>
+    <w:lsdException w:name="HTML Bottom of Form" w:semiHidden="1" w:unhideWhenUsed="1"/>
+    <w:lsdException w:name="Normal (Web)" w:semiHidden="1" w:unhideWhenUsed="1"/>
+    <w:lsdException w:name="HTML Acronym" w:semiHidden="1" w:unhideWhenUsed="1"/>
+    <w:lsdException w:name="HTML Address" w:semiHidden="1" w:unhideWhenUsed="1"/>
+    <w:lsdException w:name="HTML Cite" w:semiHidden="1" w:unhideWhenUsed="1"/>
+    <w:lsdException w:name="HTML Code" w:semiHidden="1" w:unhideWhenUsed="1"/>
+    <w:lsdException w:name="HTML Definition" w:semiHidden="1" w:unhideWhenUsed="1"/>
+    <w:lsdException w:name="HTML Keyboard" w:semiHidden="1" w:unhideWhenUsed="1"/>
+    <w:lsdException w:name="HTML Preformatted" w:semiHidden="1" w:unhideWhenUsed="1"/>
+    <w:lsdException w:name="HTML Sample" w:semiHidden="1" w:unhideWhenUsed="1"/>
+    <w:lsdException w:name="HTML Typewriter" w:semiHidden="1" w:unhideWhenUsed="1"/>
+    <w:lsdException w:name="HTML Variable" w:semiHidden="1" w:unhideWhenUsed="1"/>
+    <w:lsdException w:name="Normal Table" w:semiHidden="1" w:unhideWhenUsed="1"/>
+    <w:lsdException w:name="annotation subject" w:semiHidden="1" w:unhideWhenUsed="1"/>
+    <w:lsdException w:name="No List" w:semiHidden="1" w:unhideWhenUsed="1"/>
+    <w:lsdException w:name="Outline List 1" w:semiHidden="1" w:unhideWhenUsed="1"/>
+    <w:lsdException w:name="Outline List 2" w:semiHidden="1" w:unhideWhenUsed="1"/>
+    <w:lsdException w:name="Outline List 3" w:semiHidden="1" w:unhideWhenUsed="1"/>
+    <w:lsdException w:name="Table Simple 1" w:semiHidden="1" w:unhideWhenUsed="1"/>
+    <w:lsdException w:name="Table Simple 2" w:semiHidden="1" w:unhideWhenUsed="1"/>
+    <w:lsdException w:name="Table Simple 3" w:semiHidden="1" w:unhideWhenUsed="1"/>
+    <w:lsdException w:name="Table Classic 1" w:semiHidden="1" w:unhideWhenUsed="1"/>
+    <w:lsdException w:name="Table Classic 2" w:semiHidden="1" w:unhideWhenUsed="1"/>
+    <w:lsdException w:name="Table Classic 3" w:semiHidden="1" w:unhideWhenUsed="1"/>
+    <w:lsdException w:name="Table Classic 4" w:semiHidden="1" w:unhideWhenUsed="1"/>
+    <w:lsdException w:name="Table Colorful 1" w:semiHidden="1" w:unhideWhenUsed="1"/>
+    <w:lsdException w:name="Table Colorful 2" w:semiHidden="1" w:unhideWhenUsed="1"/>
+    <w:lsdException w:name="Table Colorful 3" w:semiHidden="1" w:unhideWhenUsed="1"/>
+    <w:lsdException w:name="Table Columns 1" w:semiHidden="1" w:unhideWhenUsed="1"/>
+    <w:lsdException w:name="Table Columns 2" w:semiHidden="1" w:unhideWhenUsed="1"/>
+    <w:lsdException w:name="Table Columns 3" w:semiHidden="1" w:unhideWhenUsed="1"/>
+    <w:lsdException w:name="Table Columns 4" w:semiHidden="1" w:unhideWhenUsed="1"/>
+    <w:lsdException w:name="Table Columns 5" w:semiHidden="1" w:unhideWhenUsed="1"/>
+    <w:lsdException w:name="Table Grid 1" w:semiHidden="1" w:unhideWhenUsed="1"/>
+    <w:lsdException w:name="Table Grid 2" w:semiHidden="1" w:unhideWhenUsed="1"/>
+    <w:lsdException w:name="Table Grid 3" w:semiHidden="1" w:unhideWhenUsed="1"/>
+    <w:lsdException w:name="Table Grid 4" w:semiHidden="1" w:unhideWhenUsed="1"/>
+    <w:lsdException w:name="Table Grid 5" w:semiHidden="1" w:unhideWhenUsed="1"/>
+    <w:lsdException w:name="Table Grid 6" w:semiHidden="1" w:unhideWhenUsed="1"/>
+    <w:lsdException w:name="Table Grid 7" w:semiHidden="1" w:unhideWhenUsed="1"/>
+    <w:lsdException w:name="Table Grid 8" w:semiHidden="1" w:unhideWhenUsed="1"/>
+    <w:lsdException w:name="Table List 1" w:semiHidden="1" w:unhideWhenUsed="1"/>
+    <w:lsdException w:name="Table List 2" w:semiHidden="1" w:unhideWhenUsed="1"/>
+    <w:lsdException w:name="Table List 3" w:semiHidden="1" w:unhideWhenUsed="1"/>
+    <w:lsdException w:name="Table List 4" w:semiHidden="1" w:unhideWhenUsed="1"/>
+    <w:lsdException w:name="Table List 5" w:semiHidden="1" w:unhideWhenUsed="1"/>
+    <w:lsdException w:name="Table List 6" w:semiHidden="1" w:unhideWhenUsed="1"/>
+    <w:lsdException w:name="Table List 7" w:semiHidden="1" w:unhideWhenUsed="1"/>
+    <w:lsdException w:name="Table List 8" w:semiHidden="1" w:unhideWhenUsed="1"/>
+    <w:lsdException w:name="Table 3D effects 1" w:semiHidden="1" w:unhideWhenUsed="1"/>
+    <w:lsdException w:name="Table 3D effects 2" w:semiHidden="1" w:unhideWhenUsed="1"/>
+    <w:lsdException w:name="Table 3D effects 3" w:semiHidden="1" w:unhideWhenUsed="1"/>
+    <w:lsdException w:name="Table Contemporary" w:semiHidden="1" w:unhideWhenUsed="1"/>
+    <w:lsdException w:name="Table Elegant" w:semiHidden="1" w:unhideWhenUsed="1"/>
+    <w:lsdException w:name="Table Professional" w:semiHidden="1" w:unhideWhenUsed="1"/>
+    <w:lsdException w:name="Table Subtle 1" w:semiHidden="1" w:unhideWhenUsed="1"/>
+    <w:lsdException w:name="Table Subtle 2" w:semiHidden="1" w:unhideWhenUsed="1"/>
+    <w:lsdException w:name="Table Web 1" w:semiHidden="1" w:unhideWhenUsed="1"/>
+    <w:lsdException w:name="Table Web 2" w:semiHidden="1" w:unhideWhenUsed="1"/>
+    <w:lsdException w:name="Table Web 3" w:semiHidden="1" w:unhideWhenUsed="1"/>
+    <w:lsdException w:name="Balloon Text" w:semiHidden="1" w:unhideWhenUsed="1"/>
+    <w:lsdException w:name="Table Grid" w:uiPriority="39"/>
+    <w:lsdException w:name="Table Theme" w:semiHidden="1" w:unhideWhenUsed="1"/>
+    <w:lsdException w:name="Placeholder Text" w:semiHidden="1"/>
+    <w:lsdException w:name="No Spacing" w:uiPriority="1" w:qFormat="1"/>
+    <w:lsdException w:name="Light Shading" w:uiPriority="60"/>
+    <w:lsdException w:name="Light List" w:uiPriority="61"/>
+    <w:lsdException w:name="Light Grid" w:uiPriority="62"/>
+    <w:lsdException w:name="Medium Shading 1" w:uiPriority="63"/>
+    <w:lsdException w:name="Medium Shading 2" w:uiPriority="64"/>
+    <w:lsdException w:name="Medium List 1" w:uiPriority="65"/>
+    <w:lsdException w:name="Medium List 2" w:uiPriority="66"/>
+    <w:lsdException w:name="Medium Grid 1" w:uiPriority="67"/>
+    <w:lsdException w:name="Medium Grid 2" w:uiPriority="68"/>
+    <w:lsdException w:name="Medium Grid 3" w:uiPriority="69"/>
+    <w:lsdException w:name="Dark List" w:uiPriority="70"/>
+    <w:lsdException w:name="Colorful Shading" w:uiPriority="71"/>
+    <w:lsdException w:name="Colorful List" w:uiPriority="72"/>
+    <w:lsdException w:name="Colorful Grid" w:uiPriority="73"/>
+    <w:lsdException w:name="Light Shading Accent 1" w:uiPriority="60"/>
+    <w:lsdException w:name="Light List Accent 1" w:uiPriority="61"/>
+    <w:lsdException w:name="Light Grid Accent 1" w:uiPriority="62"/>
+    <w:lsdException w:name="Medium Shading 1 Accent 1" w:uiPriority="63"/>
+    <w:lsdException w:name="Medium Shading 2 Accent 1" w:uiPriority="64"/>
+    <w:lsdException w:name="Medium List 1 Accent 1" w:uiPriority="65"/>
+    <w:lsdException w:name="Revision" w:semiHidden="1"/>
+    <w:lsdException w:name="List Paragraph" w:uiPriority="34" w:qFormat="1"/>
+    <w:lsdException w:name="Quote" w:uiPriority="29" w:qFormat="1"/>
+    <w:lsdException w:name="Intense Quote" w:uiPriority="30" w:qFormat="1"/>
+    <w:lsdException w:name="Medium List 2 Accent 1" w:uiPriority="66"/>
+    <w:lsdException w:name="Medium Grid 1 Accent 1" w:uiPriority="67"/>
+    <w:lsdException w:name="Medium Grid 2 Accent 1" w:uiPriority="68"/>
+    <w:lsdException w:name="Medium Grid 3 Accent 1" w:uiPriority="69"/>
+    <w:lsdException w:name="Dark List Accent 1" w:uiPriority="70"/>
+    <w:lsdException w:name="Colorful Shading Accent 1" w:uiPriority="71"/>
+    <w:lsdException w:name="Colorful List Accent 1" w:uiPriority="72"/>
+    <w:lsdException w:name="Colorful Grid Accent 1" w:uiPriority="73"/>
+    <w:lsdException w:name="Light Shading Accent 2" w:uiPriority="60"/>
+    <w:lsdException w:name="Light List Accent 2" w:uiPriority="61"/>
+    <w:lsdException w:name="Light Grid Accent 2" w:uiPriority="62"/>
+    <w:lsdException w:name="Medium Shading 1 Accent 2" w:uiPriority="63"/>
+    <w:lsdException w:name="Medium Shading 2 Accent 2" w:uiPriority="64"/>
+    <w:lsdException w:name="Medium List 1 Accent 2" w:uiPriority="65"/>
+    <w:lsdException w:name="Medium List 2 Accent 2" w:uiPriority="66"/>
+    <w:lsdException w:name="Medium Grid 1 Accent 2" w:uiPriority="67"/>
+    <w:lsdException w:name="Medium Grid 2 Accent 2" w:uiPriority="68"/>
+    <w:lsdException w:name="Medium Grid 3 Accent 2" w:uiPriority="69"/>
+    <w:lsdException w:name="Dark List Accent 2" w:uiPriority="70"/>
+    <w:lsdException w:name="Colorful Shading Accent 2" w:uiPriority="71"/>
+    <w:lsdException w:name="Colorful List Accent 2" w:uiPriority="72"/>
+    <w:lsdException w:name="Colorful Grid Accent 2" w:uiPriority="73"/>
+    <w:lsdException w:name="Light Shading Accent 3" w:uiPriority="60"/>
+    <w:lsdException w:name="Light List Accent 3" w:uiPriority="61"/>
+    <w:lsdException w:name="Light Grid Accent 3" w:uiPriority="62"/>
+    <w:lsdException w:name="Medium Shading 1 Accent 3" w:uiPriority="63"/>
+    <w:lsdException w:name="Medium Shading 2 Accent 3" w:uiPriority="64"/>
+    <w:lsdException w:name="Medium List 1 Accent 3" w:uiPriority="65"/>
+    <w:lsdException w:name="Medium List 2 Accent 3" w:uiPriority="66"/>
+    <w:lsdException w:name="Medium Grid 1 Accent 3" w:uiPriority="67"/>
+    <w:lsdException w:name="Medium Grid 2 Accent 3" w:uiPriority="68"/>
+    <w:lsdException w:name="Medium Grid 3 Accent 3" w:uiPriority="69"/>
+    <w:lsdException w:name="Dark List Accent 3" w:uiPriority="70"/>
+    <w:lsdException w:name="Colorful Shading Accent 3" w:uiPriority="71"/>
+    <w:lsdException w:name="Colorful List Accent 3" w:uiPriority="72"/>
+    <w:lsdException w:name="Colorful Grid Accent 3" w:uiPriority="73"/>
+    <w:lsdException w:name="Light Shading Accent 4" w:uiPriority="60"/>
+    <w:lsdException w:name="Light List Accent 4" w:uiPriority="61"/>
+    <w:lsdException w:name="Light Grid Accent 4" w:uiPriority="62"/>
+    <w:lsdException w:name="Medium Shading 1 Accent 4" w:uiPriority="63"/>
+    <w:lsdException w:name="Medium Shading 2 Accent 4" w:uiPriority="64"/>
+    <w:lsdException w:name="Medium List 1 Accent 4" w:uiPriority="65"/>
+    <w:lsdException w:name="Medium List 2 Accent 4" w:uiPriority="66"/>
+    <w:lsdException w:name="Medium Grid 1 Accent 4" w:uiPriority="67"/>
+    <w:lsdException w:name="Medium Grid 2 Accent 4" w:uiPriority="68"/>
+    <w:lsdException w:name="Medium Grid 3 Accent 4" w:uiPriority="69"/>
+    <w:lsdException w:name="Dark List Accent 4" w:uiPriority="70"/>
+    <w:lsdException w:name="Colorful Shading Accent 4" w:uiPriority="71"/>
+    <w:lsdException w:name="Colorful List Accent 4" w:uiPriority="72"/>
+    <w:lsdException w:name="Colorful Grid Accent 4" w:uiPriority="73"/>
+    <w:lsdException w:name="Light Shading Accent 5" w:uiPriority="60"/>
+    <w:lsdException w:name="Light List Accent 5" w:uiPriority="61"/>
+    <w:lsdException w:name="Light Grid Accent 5" w:uiPriority="62"/>
+    <w:lsdException w:name="Medium Shading 1 Accent 5" w:uiPriority="63"/>
+    <w:lsdException w:name="Medium Shading 2 Accent 5" w:uiPriority="64"/>
+    <w:lsdException w:name="Medium List 1 Accent 5" w:uiPriority="65"/>
+    <w:lsdException w:name="Medium List 2 Accent 5" w:uiPriority="66"/>
+    <w:lsdException w:name="Medium Grid 1 Accent 5" w:uiPriority="67"/>
+    <w:lsdException w:name="Medium Grid 2 Accent 5" w:uiPriority="68"/>
+    <w:lsdException w:name="Medium Grid 3 Accent 5" w:uiPriority="69"/>
+    <w:lsdException w:name="Dark List Accent 5" w:uiPriority="70"/>
+    <w:lsdException w:name="Colorful Shading Accent 5" w:uiPriority="71"/>
+    <w:lsdException w:name="Colorful List Accent 5" w:uiPriority="72"/>
+    <w:lsdException w:name="Colorful Grid Accent 5" w:uiPriority="73"/>
+    <w:lsdException w:name="Light Shading Accent 6" w:uiPriority="60"/>
+    <w:lsdException w:name="Light List Accent 6" w:uiPriority="61"/>
+    <w:lsdException w:name="Light Grid Accent 6" w:uiPriority="62"/>
+    <w:lsdException w:name="Medium Shading 1 Accent 6" w:uiPriority="63"/>
+    <w:lsdException w:name="Medium Shading 2 Accent 6" w:uiPriority="64"/>
+    <w:lsdException w:name="Medium List 1 Accent 6" w:uiPriority="65"/>
+    <w:lsdException w:name="Medium List 2 Accent 6" w:uiPriority="66"/>
+    <w:lsdException w:name="Medium Grid 1 Accent 6" w:uiPriority="67"/>
+    <w:lsdException w:name="Medium Grid 2 Accent 6" w:uiPriority="68"/>
+    <w:lsdException w:name="Medium Grid 3 Accent 6" w:uiPriority="69"/>
+    <w:lsdException w:name="Dark List Accent 6" w:uiPriority="70"/>
+    <w:lsdException w:name="Colorful Shading Accent 6" w:uiPriority="71"/>
+    <w:lsdException w:name="Colorful List Accent 6" w:uiPriority="72"/>
+    <w:lsdException w:name="Colorful Grid Accent 6" w:uiPriority="73"/>
+    <w:lsdException w:name="Subtle Emphasis" w:uiPriority="19" w:qFormat="1"/>
+    <w:lsdException w:name="Intense Emphasis" w:uiPriority="21" w:qFormat="1"/>
+    <w:lsdException w:name="Subtle Reference" w:uiPriority="31" w:qFormat="1"/>
+    <w:lsdException w:name="Intense Reference" w:uiPriority="32" w:qFormat="1"/>
+    <w:lsdException w:name="Book Title" w:uiPriority="33" w:qFormat="1"/>
+    <w:lsdException w:name="Bibliography" w:semiHidden="1" w:uiPriority="37" w:unhideWhenUsed="1"/>
+    <w:lsdException w:name="TOC Heading" w:semiHidden="1" w:uiPriority="39" w:unhideWhenUsed="1" w:qFormat="1"/>
+    <w:lsdException w:name="Plain Table 1" w:uiPriority="41"/>
+    <w:lsdException w:name="Plain Table 2" w:uiPriority="42"/>
+    <w:lsdException w:name="Plain Table 3" w:uiPriority="43"/>
+    <w:lsdException w:name="Plain Table 4" w:uiPriority="44"/>
+    <w:lsdException w:name="Plain Table 5" w:uiPriority="45"/>
+    <w:lsdException w:name="Grid Table Light" w:uiPriority="40"/>
+    <w:lsdException w:name="Grid Table 1 Light" w:uiPriority="46"/>
+    <w:lsdException w:name="Grid Table 2" w:uiPriority="47"/>
+    <w:lsdException w:name="Grid Table 3" w:uiPriority="48"/>
+    <w:lsdException w:name="Grid Table 4" w:uiPriority="49"/>
+    <w:lsdException w:name="Grid Table 5 Dark" w:uiPriority="50"/>
+    <w:lsdException w:name="Grid Table 6 Colorful" w:uiPriority="51"/>
+    <w:lsdException w:name="Grid Table 7 Colorful" w:uiPriority="52"/>
+    <w:lsdException w:name="Grid Table 1 Light Accent 1" w:uiPriority="46"/>
+    <w:lsdException w:name="Grid Table 2 Accent 1" w:uiPriority="47"/>
+    <w:lsdException w:name="Grid Table 3 Accent 1" w:uiPriority="48"/>
+    <w:lsdException w:name="Grid Table 4 Accent 1" w:uiPriority="49"/>
+    <w:lsdException w:name="Grid Table 5 Dark Accent 1" w:uiPriority="50"/>
+    <w:lsdException w:name="Grid Table 6 Colorful Accent 1" w:uiPriority="51"/>
+    <w:lsdException w:name="Grid Table 7 Colorful Accent 1" w:uiPriority="52"/>
+    <w:lsdException w:name="Grid Table 1 Light Accent 2" w:uiPriority="46"/>
+    <w:lsdException w:name="Grid Table 2 Accent 2" w:uiPriority="47"/>
+    <w:lsdException w:name="Grid Table 3 Accent 2" w:uiPriority="48"/>
+    <w:lsdException w:name="Grid Table 4 Accent 2" w:uiPriority="49"/>
+    <w:lsdException w:name="Grid Table 5 Dark Accent 2" w:uiPriority="50"/>
+    <w:lsdException w:name="Grid Table 6 Colorful Accent 2" w:uiPriority="51"/>
+    <w:lsdException w:name="Grid Table 7 Colorful Accent 2" w:uiPriority="52"/>
+    <w:lsdException w:name="Grid Table 1 Light Accent 3" w:uiPriority="46"/>
+    <w:lsdException w:name="Grid Table 2 Accent 3" w:uiPriority="47"/>
+    <w:lsdException w:name="Grid Table 3 Accent 3" w:uiPriority="48"/>
+    <w:lsdException w:name="Grid Table 4 Accent 3" w:uiPriority="49"/>
+    <w:lsdException w:name="Grid Table 5 Dark Accent 3" w:uiPriority="50"/>
+    <w:lsdException w:name="Grid Table 6 Colorful Accent 3" w:uiPriority="51"/>
+    <w:lsdException w:name="Grid Table 7 Colorful Accent 3" w:uiPriority="52"/>
+    <w:lsdException w:name="Grid Table 1 Light Accent 4" w:uiPriority="46"/>
+    <w:lsdException w:name="Grid Table 2 Accent 4" w:uiPriority="47"/>
+    <w:lsdException w:name="Grid Table 3 Accent 4" w:uiPriority="48"/>
+    <w:lsdException w:name="Grid Table 4 Accent 4" w:uiPriority="49"/>
+    <w:lsdException w:name="Grid Table 5 Dark Accent 4" w:uiPriority="50"/>
+    <w:lsdException w:name="Grid Table 6 Colorful Accent 4" w:uiPriority="51"/>
+    <w:lsdException w:name="Grid Table 7 Colorful Accent 4" w:uiPriority="52"/>
+    <w:lsdException w:name="Grid Table 1 Light Accent 5" w:uiPriority="46"/>
+    <w:lsdException w:name="Grid Table 2 Accent 5" w:uiPriority="47"/>
+    <w:lsdException w:name="Grid Table 3 Accent 5" w:uiPriority="48"/>
+    <w:lsdException w:name="Grid Table 4 Accent 5" w:uiPriority="49"/>
+    <w:lsdException w:name="Grid Table 5 Dark Accent 5" w:uiPriority="50"/>
+    <w:lsdException w:name="Grid Table 6 Colorful Accent 5" w:uiPriority="51"/>
+    <w:lsdException w:name="Grid Table 7 Colorful Accent 5" w:uiPriority="52"/>
+    <w:lsdException w:name="Grid Table 1 Light Accent 6" w:uiPriority="46"/>
+    <w:lsdException w:name="Grid Table 2 Accent 6" w:uiPriority="47"/>
+    <w:lsdException w:name="Grid Table 3 Accent 6" w:uiPriority="48"/>
+    <w:lsdException w:name="Grid Table 4 Accent 6" w:uiPriority="49"/>
+    <w:lsdException w:name="Grid Table 5 Dark Accent 6" w:uiPriority="50"/>
+    <w:lsdException w:name="Grid Table 6 Colorful Accent 6" w:uiPriority="51"/>
+    <w:lsdException w:name="Grid Table 7 Colorful Accent 6" w:uiPriority="52"/>
+    <w:lsdException w:name="List Table 1 Light" w:uiPriority="46"/>
+    <w:lsdException w:name="List Table 2" w:uiPriority="47"/>
+    <w:lsdException w:name="List Table 3" w:uiPriority="48"/>
+    <w:lsdException w:name="List Table 4" w:uiPriority="49"/>
+    <w:lsdException w:name="List Table 5 Dark" w:uiPriority="50"/>
+    <w:lsdException w:name="List Table 6 Colorful" w:uiPriority="51"/>
+    <w:lsdException w:name="List Table 7 Colorful" w:uiPriority="52"/>
+    <w:lsdException w:name="List Table 1 Light Accent 1" w:uiPriority="46"/>
+    <w:lsdException w:name="List Table 2 Accent 1" w:uiPriority="47"/>
+    <w:lsdException w:name="List Table 3 Accent 1" w:uiPriority="48"/>
+    <w:lsdException w:name="List Table 4 Accent 1" w:uiPriority="49"/>
+    <w:lsdException w:name="List Table 5 Dark Accent 1" w:uiPriority="50"/>
+    <w:lsdException w:name="List Table 6 Colorful Accent 1" w:uiPriority="51"/>
+    <w:lsdException w:name="List Table 7 Colorful Accent 1" w:uiPriority="52"/>
+    <w:lsdException w:name="List Table 1 Light Accent 2" w:uiPriority="46"/>
+    <w:lsdException w:name="List Table 2 Accent 2" w:uiPriority="47"/>
+    <w:lsdException w:name="List Table 3 Accent 2" w:uiPriority="48"/>
+    <w:lsdException w:name="List Table 4 Accent 2" w:uiPriority="49"/>
+    <w:lsdException w:name="List Table 5 Dark Accent 2" w:uiPriority="50"/>
+    <w:lsdException w:name="List Table 6 Colorful Accent 2" w:uiPriority="51"/>
+    <w:lsdException w:name="List Table 7 Colorful Accent 2" w:uiPriority="52"/>
+    <w:lsdException w:name="List Table 1 Light Accent 3" w:uiPriority="46"/>
+    <w:lsdException w:name="List Table 2 Accent 3" w:uiPriority="47"/>
+    <w:lsdException w:name="List Table 3 Accent 3" w:uiPriority="48"/>
+    <w:lsdException w:name="List Table 4 Accent 3" w:uiPriority="49"/>
+    <w:lsdException w:name="List Table 5 Dark Accent 3" w:uiPriority="50"/>
+    <w:lsdException w:name="List Table 6 Colorful Accent 3" w:uiPriority="51"/>
+    <w:lsdException w:name="List Table 7 Colorful Accent 3" w:uiPriority="52"/>
+    <w:lsdException w:name="List Table 1 Light Accent 4" w:uiPriority="46"/>
+    <w:lsdException w:name="List Table 2 Accent 4" w:uiPriority="47"/>
+    <w:lsdException w:name="List Table 3 Accent 4" w:uiPriority="48"/>
+    <w:lsdException w:name="List Table 4 Accent 4" w:uiPriority="49"/>
+    <w:lsdException w:name="List Table 5 Dark Accent 4" w:uiPriority="50"/>
+    <w:lsdException w:name="List Table 6 Colorful Accent 4" w:uiPriority="51"/>
+    <w:lsdException w:name="List Table 7 Colorful Accent 4" w:uiPriority="52"/>
+    <w:lsdException w:name="List Table 1 Light Accent 5" w:uiPriority="46"/>
+    <w:lsdException w:name="List Table 2 Accent 5" w:uiPriority="47"/>
+    <w:lsdException w:name="List Table 3 Accent 5" w:uiPriority="48"/>
+    <w:lsdException w:name="List Table 4 Accent 5" w:uiPriority="49"/>
+    <w:lsdException w:name="List Table 5 Dark Accent 5" w:uiPriority="50"/>
+    <w:lsdException w:name="List Table 6 Colorful Accent 5" w:uiPriority="51"/>
+    <w:lsdException w:name="List Table 7 Colorful Accent 5" w:uiPriority="52"/>
+    <w:lsdException w:name="List Table 1 Light Accent 6" w:uiPriority="46"/>
+    <w:lsdException w:name="List Table 2 Accent 6" w:uiPriority="47"/>
+    <w:lsdException w:name="List Table 3 Accent 6" w:uiPriority="48"/>
+    <w:lsdException w:name="List Table 4 Accent 6" w:uiPriority="49"/>
+    <w:lsdException w:name="List Table 5 Dark Accent 6" w:uiPriority="50"/>
+    <w:lsdException w:name="List Table 6 Colorful Accent 6" w:uiPriority="51"/>
+    <w:lsdException w:name="List Table 7 Colorful Accent 6" w:uiPriority="52"/>
   </w:latentStyles>
-  <w:style w:type="paragraph" w:default="1" w:styleId="Normal">
+  <w:style w:type="paragraph" w:default="1" w:styleId="Standaard">
     <w:name w:val="Normal"/>
     <w:qFormat/>
     <w:rsid w:val="00A45277"/>
@@ -3595,9 +3771,9 @@
       <w:lang w:val="nl" w:eastAsia="nl-NL"/>
     </w:rPr>
   </w:style>
-  <w:style w:type="paragraph" w:styleId="Heading1">
+  <w:style w:type="paragraph" w:styleId="Kop1">
     <w:name w:val="heading 1"/>
-    <w:basedOn w:val="Normal"/>
+    <w:basedOn w:val="Standaard"/>
     <w:qFormat/>
     <w:rsid w:val="004F5C87"/>
     <w:pPr>
@@ -3611,10 +3787,10 @@
       <w:sz w:val="24"/>
     </w:rPr>
   </w:style>
-  <w:style w:type="paragraph" w:styleId="Heading2">
+  <w:style w:type="paragraph" w:styleId="Kop2">
     <w:name w:val="heading 2"/>
-    <w:basedOn w:val="Heading1"/>
-    <w:link w:val="Heading2Char"/>
+    <w:basedOn w:val="Kop1"/>
+    <w:link w:val="Kop2Char"/>
     <w:qFormat/>
     <w:rsid w:val="004F5C87"/>
     <w:pPr>
@@ -3626,9 +3802,9 @@
       <w:sz w:val="20"/>
     </w:rPr>
   </w:style>
-  <w:style w:type="paragraph" w:styleId="Heading3">
+  <w:style w:type="paragraph" w:styleId="Kop3">
     <w:name w:val="heading 3"/>
-    <w:basedOn w:val="Heading2"/>
+    <w:basedOn w:val="Kop2"/>
     <w:qFormat/>
     <w:rsid w:val="004F5C87"/>
     <w:pPr>
@@ -3641,9 +3817,9 @@
       <w:i/>
     </w:rPr>
   </w:style>
-  <w:style w:type="paragraph" w:styleId="Heading4">
+  <w:style w:type="paragraph" w:styleId="Kop4">
     <w:name w:val="heading 4"/>
-    <w:basedOn w:val="Normal"/>
+    <w:basedOn w:val="Standaard"/>
     <w:qFormat/>
     <w:rsid w:val="004F5C87"/>
     <w:pPr>
@@ -3656,9 +3832,9 @@
       <w:sz w:val="24"/>
     </w:rPr>
   </w:style>
-  <w:style w:type="paragraph" w:styleId="Heading5">
+  <w:style w:type="paragraph" w:styleId="Kop5">
     <w:name w:val="heading 5"/>
-    <w:basedOn w:val="Normal"/>
+    <w:basedOn w:val="Standaard"/>
     <w:qFormat/>
     <w:rsid w:val="004F5C87"/>
     <w:pPr>
@@ -3666,9 +3842,9 @@
       <w:outlineLvl w:val="4"/>
     </w:pPr>
   </w:style>
-  <w:style w:type="paragraph" w:styleId="Heading6">
+  <w:style w:type="paragraph" w:styleId="Kop6">
     <w:name w:val="heading 6"/>
-    <w:basedOn w:val="Normal"/>
+    <w:basedOn w:val="Standaard"/>
     <w:qFormat/>
     <w:rsid w:val="004F5C87"/>
     <w:pPr>
@@ -3679,9 +3855,9 @@
       <w:i/>
     </w:rPr>
   </w:style>
-  <w:style w:type="paragraph" w:styleId="Heading7">
+  <w:style w:type="paragraph" w:styleId="Kop7">
     <w:name w:val="heading 7"/>
-    <w:basedOn w:val="Normal"/>
+    <w:basedOn w:val="Standaard"/>
     <w:qFormat/>
     <w:rsid w:val="004F5C87"/>
     <w:pPr>
@@ -3689,9 +3865,9 @@
       <w:outlineLvl w:val="6"/>
     </w:pPr>
   </w:style>
-  <w:style w:type="paragraph" w:styleId="Heading8">
+  <w:style w:type="paragraph" w:styleId="Kop8">
     <w:name w:val="heading 8"/>
-    <w:basedOn w:val="Normal"/>
+    <w:basedOn w:val="Standaard"/>
     <w:qFormat/>
     <w:rsid w:val="004F5C87"/>
     <w:pPr>
@@ -3702,9 +3878,9 @@
       <w:i/>
     </w:rPr>
   </w:style>
-  <w:style w:type="paragraph" w:styleId="Heading9">
+  <w:style w:type="paragraph" w:styleId="Kop9">
     <w:name w:val="heading 9"/>
-    <w:basedOn w:val="Normal"/>
+    <w:basedOn w:val="Standaard"/>
     <w:qFormat/>
     <w:rsid w:val="004F5C87"/>
     <w:pPr>
@@ -3717,13 +3893,13 @@
       <w:sz w:val="18"/>
     </w:rPr>
   </w:style>
-  <w:style w:type="character" w:default="1" w:styleId="DefaultParagraphFont">
+  <w:style w:type="character" w:default="1" w:styleId="Standaardalinea-lettertype">
     <w:name w:val="Default Paragraph Font"/>
     <w:uiPriority w:val="1"/>
     <w:semiHidden/>
     <w:unhideWhenUsed/>
   </w:style>
-  <w:style w:type="table" w:default="1" w:styleId="TableNormal">
+  <w:style w:type="table" w:default="1" w:styleId="Standaardtabel">
     <w:name w:val="Normal Table"/>
     <w:uiPriority w:val="99"/>
     <w:semiHidden/>
@@ -3738,13 +3914,13 @@
       </w:tblCellMar>
     </w:tblPr>
   </w:style>
-  <w:style w:type="numbering" w:default="1" w:styleId="NoList">
+  <w:style w:type="numbering" w:default="1" w:styleId="Geenlijst">
     <w:name w:val="No List"/>
     <w:uiPriority w:val="99"/>
     <w:semiHidden/>
     <w:unhideWhenUsed/>
   </w:style>
-  <w:style w:type="character" w:styleId="PageNumber">
+  <w:style w:type="character" w:styleId="Paginanummer">
     <w:name w:val="page number"/>
     <w:qFormat/>
     <w:rsid w:val="004F5C87"/>
@@ -3756,7 +3932,7 @@
   </w:style>
   <w:style w:type="character" w:customStyle="1" w:styleId="InternetLink">
     <w:name w:val="Internet Link"/>
-    <w:basedOn w:val="DefaultParagraphFont"/>
+    <w:basedOn w:val="Standaardalinea-lettertype"/>
     <w:uiPriority w:val="99"/>
     <w:rsid w:val="004F5C87"/>
     <w:rPr>
@@ -3766,7 +3942,7 @@
   </w:style>
   <w:style w:type="character" w:customStyle="1" w:styleId="Char1">
     <w:name w:val="Char1"/>
-    <w:basedOn w:val="DefaultParagraphFont"/>
+    <w:basedOn w:val="Standaardalinea-lettertype"/>
     <w:qFormat/>
     <w:rsid w:val="004F5C87"/>
     <w:rPr>
@@ -3786,9 +3962,9 @@
       <w:lang w:val="nl" w:eastAsia="nl-NL" w:bidi="ar-SA"/>
     </w:rPr>
   </w:style>
-  <w:style w:type="character" w:styleId="CommentReference">
+  <w:style w:type="character" w:styleId="Verwijzingopmerking">
     <w:name w:val="annotation reference"/>
-    <w:basedOn w:val="DefaultParagraphFont"/>
+    <w:basedOn w:val="Standaardalinea-lettertype"/>
     <w:uiPriority w:val="99"/>
     <w:semiHidden/>
     <w:unhideWhenUsed/>
@@ -3799,10 +3975,10 @@
       <w:szCs w:val="16"/>
     </w:rPr>
   </w:style>
-  <w:style w:type="character" w:customStyle="1" w:styleId="CommentTextChar">
-    <w:name w:val="Comment Text Char"/>
-    <w:basedOn w:val="DefaultParagraphFont"/>
-    <w:link w:val="CommentText"/>
+  <w:style w:type="character" w:customStyle="1" w:styleId="TekstopmerkingChar">
+    <w:name w:val="Tekst opmerking Char"/>
+    <w:basedOn w:val="Standaardalinea-lettertype"/>
+    <w:link w:val="Tekstopmerking"/>
     <w:uiPriority w:val="99"/>
     <w:semiHidden/>
     <w:qFormat/>
@@ -3811,10 +3987,10 @@
       <w:lang w:val="nl" w:eastAsia="nl-NL"/>
     </w:rPr>
   </w:style>
-  <w:style w:type="character" w:customStyle="1" w:styleId="CommentSubjectChar">
-    <w:name w:val="Comment Subject Char"/>
-    <w:basedOn w:val="CommentTextChar"/>
-    <w:link w:val="CommentSubject"/>
+  <w:style w:type="character" w:customStyle="1" w:styleId="OnderwerpvanopmerkingChar">
+    <w:name w:val="Onderwerp van opmerking Char"/>
+    <w:basedOn w:val="TekstopmerkingChar"/>
+    <w:link w:val="Onderwerpvanopmerking"/>
     <w:uiPriority w:val="99"/>
     <w:semiHidden/>
     <w:qFormat/>
@@ -3825,10 +4001,10 @@
       <w:lang w:val="nl" w:eastAsia="nl-NL"/>
     </w:rPr>
   </w:style>
-  <w:style w:type="character" w:customStyle="1" w:styleId="FootnoteTextChar">
-    <w:name w:val="Footnote Text Char"/>
-    <w:basedOn w:val="DefaultParagraphFont"/>
-    <w:link w:val="FootnoteText"/>
+  <w:style w:type="character" w:customStyle="1" w:styleId="VoetnoottekstChar">
+    <w:name w:val="Voetnoottekst Char"/>
+    <w:basedOn w:val="Standaardalinea-lettertype"/>
+    <w:link w:val="Voetnoottekst"/>
     <w:uiPriority w:val="99"/>
     <w:semiHidden/>
     <w:qFormat/>
@@ -3838,9 +4014,9 @@
       <w:lang w:val="nl" w:eastAsia="nl-NL"/>
     </w:rPr>
   </w:style>
-  <w:style w:type="character" w:styleId="FootnoteReference">
+  <w:style w:type="character" w:styleId="Voetnootmarkering">
     <w:name w:val="footnote reference"/>
-    <w:basedOn w:val="DefaultParagraphFont"/>
+    <w:basedOn w:val="Standaardalinea-lettertype"/>
     <w:uiPriority w:val="99"/>
     <w:semiHidden/>
     <w:unhideWhenUsed/>
@@ -3852,15 +4028,15 @@
   </w:style>
   <w:style w:type="character" w:customStyle="1" w:styleId="hps">
     <w:name w:val="hps"/>
-    <w:basedOn w:val="DefaultParagraphFont"/>
+    <w:basedOn w:val="Standaardalinea-lettertype"/>
     <w:uiPriority w:val="99"/>
     <w:qFormat/>
     <w:rsid w:val="00904A7B"/>
   </w:style>
-  <w:style w:type="character" w:customStyle="1" w:styleId="Heading2Char">
-    <w:name w:val="Heading 2 Char"/>
-    <w:basedOn w:val="DefaultParagraphFont"/>
-    <w:link w:val="Heading2"/>
+  <w:style w:type="character" w:customStyle="1" w:styleId="Kop2Char">
+    <w:name w:val="Kop 2 Char"/>
+    <w:basedOn w:val="Standaardalinea-lettertype"/>
+    <w:link w:val="Kop2"/>
     <w:qFormat/>
     <w:rsid w:val="003F5962"/>
     <w:rPr>
@@ -3869,9 +4045,9 @@
       <w:lang w:val="nl" w:eastAsia="nl-NL"/>
     </w:rPr>
   </w:style>
-  <w:style w:type="character" w:styleId="FollowedHyperlink">
+  <w:style w:type="character" w:styleId="GevolgdeHyperlink">
     <w:name w:val="FollowedHyperlink"/>
-    <w:basedOn w:val="DefaultParagraphFont"/>
+    <w:basedOn w:val="Standaardalinea-lettertype"/>
     <w:uiPriority w:val="99"/>
     <w:semiHidden/>
     <w:unhideWhenUsed/>
@@ -3922,7 +4098,7 @@
   </w:style>
   <w:style w:type="paragraph" w:customStyle="1" w:styleId="Heading">
     <w:name w:val="Heading"/>
-    <w:basedOn w:val="Normal"/>
+    <w:basedOn w:val="Standaard"/>
     <w:next w:val="TextBody"/>
     <w:qFormat/>
     <w:pPr>
@@ -3937,23 +4113,23 @@
   </w:style>
   <w:style w:type="paragraph" w:customStyle="1" w:styleId="TextBody">
     <w:name w:val="Text Body"/>
-    <w:basedOn w:val="Normal"/>
+    <w:basedOn w:val="Standaard"/>
     <w:rsid w:val="004F5C87"/>
     <w:pPr>
       <w:spacing w:after="120"/>
     </w:pPr>
   </w:style>
-  <w:style w:type="paragraph" w:styleId="List">
+  <w:style w:type="paragraph" w:styleId="Lijst">
     <w:name w:val="List"/>
-    <w:basedOn w:val="Normal"/>
+    <w:basedOn w:val="Standaard"/>
     <w:rsid w:val="004F5C87"/>
     <w:pPr>
       <w:ind w:left="567" w:hanging="567"/>
     </w:pPr>
   </w:style>
-  <w:style w:type="paragraph" w:styleId="Caption">
+  <w:style w:type="paragraph" w:styleId="Bijschrift">
     <w:name w:val="caption"/>
-    <w:basedOn w:val="Normal"/>
+    <w:basedOn w:val="Standaard"/>
     <w:uiPriority w:val="35"/>
     <w:unhideWhenUsed/>
     <w:qFormat/>
@@ -3971,7 +4147,7 @@
   </w:style>
   <w:style w:type="paragraph" w:customStyle="1" w:styleId="Index">
     <w:name w:val="Index"/>
-    <w:basedOn w:val="Normal"/>
+    <w:basedOn w:val="Standaard"/>
     <w:qFormat/>
     <w:pPr>
       <w:suppressLineNumbers/>
@@ -3982,7 +4158,7 @@
   </w:style>
   <w:style w:type="paragraph" w:customStyle="1" w:styleId="Contents1">
     <w:name w:val="Contents 1"/>
-    <w:basedOn w:val="Heading1"/>
+    <w:basedOn w:val="Kop1"/>
     <w:semiHidden/>
     <w:rsid w:val="004F5C87"/>
     <w:pPr>
@@ -3997,7 +4173,7 @@
   </w:style>
   <w:style w:type="paragraph" w:customStyle="1" w:styleId="BulletList">
     <w:name w:val="Bullet List"/>
-    <w:basedOn w:val="Normal"/>
+    <w:basedOn w:val="Standaard"/>
     <w:qFormat/>
     <w:rsid w:val="004F5C87"/>
     <w:pPr>
@@ -4006,7 +4182,7 @@
   </w:style>
   <w:style w:type="paragraph" w:customStyle="1" w:styleId="Copyright">
     <w:name w:val="Copyright"/>
-    <w:basedOn w:val="Normal"/>
+    <w:basedOn w:val="Standaard"/>
     <w:qFormat/>
     <w:rsid w:val="004F5C87"/>
     <w:rPr>
@@ -4044,9 +4220,9 @@
       <w:bCs w:val="0"/>
     </w:rPr>
   </w:style>
-  <w:style w:type="paragraph" w:styleId="Header">
+  <w:style w:type="paragraph" w:styleId="Koptekst">
     <w:name w:val="header"/>
-    <w:basedOn w:val="Normal"/>
+    <w:basedOn w:val="Standaard"/>
     <w:rsid w:val="004F5C87"/>
     <w:rPr>
       <w:rFonts w:ascii="Arial Narrow" w:hAnsi="Arial Narrow"/>
@@ -4057,7 +4233,7 @@
   </w:style>
   <w:style w:type="paragraph" w:customStyle="1" w:styleId="Appendix">
     <w:name w:val="Appendix"/>
-    <w:basedOn w:val="Normal"/>
+    <w:basedOn w:val="Standaard"/>
     <w:qFormat/>
     <w:rsid w:val="004F5C87"/>
     <w:pPr>
@@ -4072,7 +4248,7 @@
   </w:style>
   <w:style w:type="paragraph" w:customStyle="1" w:styleId="sysHidden">
     <w:name w:val="sys Hidden"/>
-    <w:basedOn w:val="Normal"/>
+    <w:basedOn w:val="Standaard"/>
     <w:qFormat/>
     <w:rsid w:val="004F5C87"/>
     <w:rPr>
@@ -4080,9 +4256,9 @@
       <w:sz w:val="21"/>
     </w:rPr>
   </w:style>
-  <w:style w:type="paragraph" w:styleId="Footer">
+  <w:style w:type="paragraph" w:styleId="Voettekst">
     <w:name w:val="footer"/>
-    <w:basedOn w:val="Normal"/>
+    <w:basedOn w:val="Standaard"/>
     <w:rsid w:val="004F5C87"/>
     <w:pPr>
       <w:tabs>
@@ -4098,13 +4274,13 @@
   </w:style>
   <w:style w:type="paragraph" w:customStyle="1" w:styleId="footer2">
     <w:name w:val="footer 2"/>
-    <w:basedOn w:val="Footer"/>
+    <w:basedOn w:val="Voettekst"/>
     <w:qFormat/>
     <w:rsid w:val="004F5C87"/>
   </w:style>
   <w:style w:type="paragraph" w:customStyle="1" w:styleId="Footercd">
     <w:name w:val="Footer cd"/>
-    <w:basedOn w:val="Footer"/>
+    <w:basedOn w:val="Voettekst"/>
     <w:qFormat/>
     <w:rsid w:val="004F5C87"/>
     <w:pPr>
@@ -4118,7 +4294,7 @@
   </w:style>
   <w:style w:type="paragraph" w:customStyle="1" w:styleId="Headercd">
     <w:name w:val="Header cd"/>
-    <w:basedOn w:val="Header"/>
+    <w:basedOn w:val="Koptekst"/>
     <w:qFormat/>
     <w:rsid w:val="004F5C87"/>
     <w:pPr>
@@ -4135,7 +4311,7 @@
   </w:style>
   <w:style w:type="paragraph" w:customStyle="1" w:styleId="Heading0">
     <w:name w:val="Heading 0"/>
-    <w:basedOn w:val="Heading1"/>
+    <w:basedOn w:val="Kop1"/>
     <w:qFormat/>
     <w:rsid w:val="004F5C87"/>
     <w:pPr>
@@ -4158,9 +4334,9 @@
       <w:sz w:val="16"/>
     </w:rPr>
   </w:style>
-  <w:style w:type="paragraph" w:styleId="TableofAuthorities">
+  <w:style w:type="paragraph" w:styleId="Bronvermelding">
     <w:name w:val="table of authorities"/>
-    <w:basedOn w:val="Normal"/>
+    <w:basedOn w:val="Standaard"/>
     <w:semiHidden/>
     <w:qFormat/>
     <w:rsid w:val="004F5C87"/>
@@ -4173,7 +4349,7 @@
   </w:style>
   <w:style w:type="paragraph" w:customStyle="1" w:styleId="AppKop2">
     <w:name w:val="App. Kop 2"/>
-    <w:basedOn w:val="Heading2"/>
+    <w:basedOn w:val="Kop2"/>
     <w:qFormat/>
     <w:rsid w:val="004F5C87"/>
     <w:pPr>
@@ -4182,16 +4358,16 @@
   </w:style>
   <w:style w:type="paragraph" w:customStyle="1" w:styleId="AppKop3">
     <w:name w:val="App. Kop 3"/>
-    <w:basedOn w:val="Heading3"/>
+    <w:basedOn w:val="Kop3"/>
     <w:qFormat/>
     <w:rsid w:val="004F5C87"/>
     <w:pPr>
       <w:ind w:left="0" w:firstLine="0"/>
     </w:pPr>
   </w:style>
-  <w:style w:type="paragraph" w:styleId="MessageHeader">
+  <w:style w:type="paragraph" w:styleId="Berichtkop">
     <w:name w:val="Message Header"/>
-    <w:basedOn w:val="Normal"/>
+    <w:basedOn w:val="Standaard"/>
     <w:qFormat/>
     <w:rsid w:val="004F5C87"/>
     <w:pPr>
@@ -4201,9 +4377,9 @@
       <w:sz w:val="24"/>
     </w:rPr>
   </w:style>
-  <w:style w:type="paragraph" w:styleId="ListContinue">
+  <w:style w:type="paragraph" w:styleId="Lijstvoortzetting">
     <w:name w:val="List Continue"/>
-    <w:basedOn w:val="Normal"/>
+    <w:basedOn w:val="Standaard"/>
     <w:qFormat/>
     <w:rsid w:val="004F5C87"/>
     <w:pPr>
@@ -4211,9 +4387,9 @@
       <w:ind w:left="283"/>
     </w:pPr>
   </w:style>
-  <w:style w:type="paragraph" w:styleId="ListContinue2">
+  <w:style w:type="paragraph" w:styleId="Lijstvoortzetting2">
     <w:name w:val="List Continue 2"/>
-    <w:basedOn w:val="Normal"/>
+    <w:basedOn w:val="Standaard"/>
     <w:qFormat/>
     <w:rsid w:val="004F5C87"/>
     <w:pPr>
@@ -4221,18 +4397,18 @@
       <w:ind w:left="566"/>
     </w:pPr>
   </w:style>
-  <w:style w:type="paragraph" w:styleId="ListBullet">
+  <w:style w:type="paragraph" w:styleId="Lijstopsomteken">
     <w:name w:val="List Bullet"/>
-    <w:basedOn w:val="Normal"/>
+    <w:basedOn w:val="Standaard"/>
     <w:qFormat/>
     <w:rsid w:val="004F5C87"/>
     <w:pPr>
       <w:ind w:left="283" w:hanging="283"/>
     </w:pPr>
   </w:style>
-  <w:style w:type="paragraph" w:styleId="NormalWeb">
+  <w:style w:type="paragraph" w:styleId="Normaalweb">
     <w:name w:val="Normal (Web)"/>
-    <w:basedOn w:val="Normal"/>
+    <w:basedOn w:val="Standaard"/>
     <w:uiPriority w:val="99"/>
     <w:qFormat/>
     <w:rsid w:val="004F5C87"/>
@@ -4248,7 +4424,7 @@
   </w:style>
   <w:style w:type="paragraph" w:customStyle="1" w:styleId="TextBodyIndent">
     <w:name w:val="Text Body Indent"/>
-    <w:basedOn w:val="Normal"/>
+    <w:basedOn w:val="Standaard"/>
     <w:rsid w:val="004F5C87"/>
     <w:pPr>
       <w:tabs>
@@ -4265,7 +4441,7 @@
   </w:style>
   <w:style w:type="paragraph" w:styleId="Index1">
     <w:name w:val="index 1"/>
-    <w:basedOn w:val="Normal"/>
+    <w:basedOn w:val="Standaard"/>
     <w:autoRedefine/>
     <w:semiHidden/>
     <w:qFormat/>
@@ -4279,7 +4455,7 @@
   </w:style>
   <w:style w:type="paragraph" w:styleId="Index2">
     <w:name w:val="index 2"/>
-    <w:basedOn w:val="Normal"/>
+    <w:basedOn w:val="Standaard"/>
     <w:autoRedefine/>
     <w:semiHidden/>
     <w:qFormat/>
@@ -4290,7 +4466,7 @@
   </w:style>
   <w:style w:type="paragraph" w:styleId="Index3">
     <w:name w:val="index 3"/>
-    <w:basedOn w:val="Normal"/>
+    <w:basedOn w:val="Standaard"/>
     <w:autoRedefine/>
     <w:semiHidden/>
     <w:qFormat/>
@@ -4301,7 +4477,7 @@
   </w:style>
   <w:style w:type="paragraph" w:styleId="Index4">
     <w:name w:val="index 4"/>
-    <w:basedOn w:val="Normal"/>
+    <w:basedOn w:val="Standaard"/>
     <w:autoRedefine/>
     <w:semiHidden/>
     <w:qFormat/>
@@ -4312,7 +4488,7 @@
   </w:style>
   <w:style w:type="paragraph" w:styleId="Index5">
     <w:name w:val="index 5"/>
-    <w:basedOn w:val="Normal"/>
+    <w:basedOn w:val="Standaard"/>
     <w:autoRedefine/>
     <w:semiHidden/>
     <w:qFormat/>
@@ -4323,7 +4499,7 @@
   </w:style>
   <w:style w:type="paragraph" w:styleId="Index6">
     <w:name w:val="index 6"/>
-    <w:basedOn w:val="Normal"/>
+    <w:basedOn w:val="Standaard"/>
     <w:autoRedefine/>
     <w:semiHidden/>
     <w:qFormat/>
@@ -4334,7 +4510,7 @@
   </w:style>
   <w:style w:type="paragraph" w:styleId="Index7">
     <w:name w:val="index 7"/>
-    <w:basedOn w:val="Normal"/>
+    <w:basedOn w:val="Standaard"/>
     <w:autoRedefine/>
     <w:semiHidden/>
     <w:qFormat/>
@@ -4345,7 +4521,7 @@
   </w:style>
   <w:style w:type="paragraph" w:styleId="Index8">
     <w:name w:val="index 8"/>
-    <w:basedOn w:val="Normal"/>
+    <w:basedOn w:val="Standaard"/>
     <w:autoRedefine/>
     <w:semiHidden/>
     <w:qFormat/>
@@ -4356,7 +4532,7 @@
   </w:style>
   <w:style w:type="paragraph" w:styleId="Index9">
     <w:name w:val="index 9"/>
-    <w:basedOn w:val="Normal"/>
+    <w:basedOn w:val="Standaard"/>
     <w:autoRedefine/>
     <w:semiHidden/>
     <w:qFormat/>
@@ -4365,16 +4541,16 @@
       <w:ind w:left="1800" w:hanging="200"/>
     </w:pPr>
   </w:style>
-  <w:style w:type="paragraph" w:styleId="IndexHeading">
+  <w:style w:type="paragraph" w:styleId="Indexkop">
     <w:name w:val="index heading"/>
-    <w:basedOn w:val="Normal"/>
+    <w:basedOn w:val="Standaard"/>
     <w:semiHidden/>
     <w:qFormat/>
     <w:rsid w:val="004F5C87"/>
   </w:style>
   <w:style w:type="paragraph" w:customStyle="1" w:styleId="Contents4">
     <w:name w:val="Contents 4"/>
-    <w:basedOn w:val="Normal"/>
+    <w:basedOn w:val="Standaard"/>
     <w:autoRedefine/>
     <w:semiHidden/>
     <w:rsid w:val="004F5C87"/>
@@ -4387,7 +4563,7 @@
   </w:style>
   <w:style w:type="paragraph" w:customStyle="1" w:styleId="Contents5">
     <w:name w:val="Contents 5"/>
-    <w:basedOn w:val="Normal"/>
+    <w:basedOn w:val="Standaard"/>
     <w:autoRedefine/>
     <w:semiHidden/>
     <w:rsid w:val="004F5C87"/>
@@ -4400,7 +4576,7 @@
   </w:style>
   <w:style w:type="paragraph" w:customStyle="1" w:styleId="Contents6">
     <w:name w:val="Contents 6"/>
-    <w:basedOn w:val="Normal"/>
+    <w:basedOn w:val="Standaard"/>
     <w:autoRedefine/>
     <w:semiHidden/>
     <w:rsid w:val="004F5C87"/>
@@ -4413,7 +4589,7 @@
   </w:style>
   <w:style w:type="paragraph" w:customStyle="1" w:styleId="Contents7">
     <w:name w:val="Contents 7"/>
-    <w:basedOn w:val="Normal"/>
+    <w:basedOn w:val="Standaard"/>
     <w:autoRedefine/>
     <w:semiHidden/>
     <w:rsid w:val="004F5C87"/>
@@ -4426,7 +4602,7 @@
   </w:style>
   <w:style w:type="paragraph" w:customStyle="1" w:styleId="Contents8">
     <w:name w:val="Contents 8"/>
-    <w:basedOn w:val="Normal"/>
+    <w:basedOn w:val="Standaard"/>
     <w:autoRedefine/>
     <w:semiHidden/>
     <w:rsid w:val="004F5C87"/>
@@ -4439,7 +4615,7 @@
   </w:style>
   <w:style w:type="paragraph" w:customStyle="1" w:styleId="Contents9">
     <w:name w:val="Contents 9"/>
-    <w:basedOn w:val="Normal"/>
+    <w:basedOn w:val="Standaard"/>
     <w:autoRedefine/>
     <w:semiHidden/>
     <w:rsid w:val="004F5C87"/>
@@ -4450,9 +4626,9 @@
       <w:szCs w:val="24"/>
     </w:rPr>
   </w:style>
-  <w:style w:type="paragraph" w:styleId="TOAHeading">
+  <w:style w:type="paragraph" w:styleId="Kopbronvermelding">
     <w:name w:val="toa heading"/>
-    <w:basedOn w:val="Normal"/>
+    <w:basedOn w:val="Standaard"/>
     <w:semiHidden/>
     <w:qFormat/>
     <w:rsid w:val="004F5C87"/>
@@ -4467,7 +4643,7 @@
   </w:style>
   <w:style w:type="paragraph" w:customStyle="1" w:styleId="zreportaddinfo">
     <w:name w:val="zreport addinfo"/>
-    <w:basedOn w:val="Normal"/>
+    <w:basedOn w:val="Standaard"/>
     <w:qFormat/>
     <w:rsid w:val="004F5C87"/>
     <w:pPr>
@@ -4480,7 +4656,7 @@
   </w:style>
   <w:style w:type="paragraph" w:customStyle="1" w:styleId="zreportaddinfoit">
     <w:name w:val="zreport addinfoit"/>
-    <w:basedOn w:val="Normal"/>
+    <w:basedOn w:val="Standaard"/>
     <w:qFormat/>
     <w:rsid w:val="004F5C87"/>
     <w:pPr>
@@ -4494,7 +4670,7 @@
   </w:style>
   <w:style w:type="paragraph" w:customStyle="1" w:styleId="zreportname">
     <w:name w:val="zreport name"/>
-    <w:basedOn w:val="Normal"/>
+    <w:basedOn w:val="Standaard"/>
     <w:qFormat/>
     <w:rsid w:val="004F5C87"/>
     <w:pPr>
@@ -4507,9 +4683,9 @@
       <w:lang w:val="nl-NL" w:eastAsia="en-US"/>
     </w:rPr>
   </w:style>
-  <w:style w:type="paragraph" w:styleId="BalloonText">
+  <w:style w:type="paragraph" w:styleId="Ballontekst">
     <w:name w:val="Balloon Text"/>
-    <w:basedOn w:val="Normal"/>
+    <w:basedOn w:val="Standaard"/>
     <w:semiHidden/>
     <w:qFormat/>
     <w:rsid w:val="00C818E5"/>
@@ -4519,9 +4695,9 @@
       <w:szCs w:val="16"/>
     </w:rPr>
   </w:style>
-  <w:style w:type="paragraph" w:styleId="BodyText2">
+  <w:style w:type="paragraph" w:styleId="Plattetekst2">
     <w:name w:val="Body Text 2"/>
-    <w:basedOn w:val="Normal"/>
+    <w:basedOn w:val="Standaard"/>
     <w:qFormat/>
     <w:rsid w:val="004F5C87"/>
     <w:pPr>
@@ -4547,9 +4723,9 @@
       <w:lang w:val="en-US" w:eastAsia="nl-NL"/>
     </w:rPr>
   </w:style>
-  <w:style w:type="paragraph" w:styleId="ListParagraph">
+  <w:style w:type="paragraph" w:styleId="Lijstalinea">
     <w:name w:val="List Paragraph"/>
-    <w:basedOn w:val="Normal"/>
+    <w:basedOn w:val="Standaard"/>
     <w:uiPriority w:val="34"/>
     <w:qFormat/>
     <w:rsid w:val="00B6473E"/>
@@ -4563,20 +4739,20 @@
       <w:lang w:val="nl-NL"/>
     </w:rPr>
   </w:style>
-  <w:style w:type="paragraph" w:styleId="CommentText">
+  <w:style w:type="paragraph" w:styleId="Tekstopmerking">
     <w:name w:val="annotation text"/>
-    <w:basedOn w:val="Normal"/>
-    <w:link w:val="CommentTextChar"/>
+    <w:basedOn w:val="Standaard"/>
+    <w:link w:val="TekstopmerkingChar"/>
     <w:uiPriority w:val="99"/>
     <w:semiHidden/>
     <w:unhideWhenUsed/>
     <w:qFormat/>
     <w:rsid w:val="00DC2F77"/>
   </w:style>
-  <w:style w:type="paragraph" w:styleId="CommentSubject">
+  <w:style w:type="paragraph" w:styleId="Onderwerpvanopmerking">
     <w:name w:val="annotation subject"/>
-    <w:basedOn w:val="CommentText"/>
-    <w:link w:val="CommentSubjectChar"/>
+    <w:basedOn w:val="Tekstopmerking"/>
+    <w:link w:val="OnderwerpvanopmerkingChar"/>
     <w:uiPriority w:val="99"/>
     <w:semiHidden/>
     <w:unhideWhenUsed/>
@@ -4587,10 +4763,10 @@
       <w:bCs/>
     </w:rPr>
   </w:style>
-  <w:style w:type="paragraph" w:styleId="FootnoteText">
+  <w:style w:type="paragraph" w:styleId="Voetnoottekst">
     <w:name w:val="footnote text"/>
-    <w:basedOn w:val="Normal"/>
-    <w:link w:val="FootnoteTextChar"/>
+    <w:basedOn w:val="Standaard"/>
+    <w:link w:val="VoetnoottekstChar"/>
     <w:uiPriority w:val="99"/>
     <w:semiHidden/>
     <w:unhideWhenUsed/>
@@ -4599,1214 +4775,16 @@
   </w:style>
   <w:style w:type="paragraph" w:customStyle="1" w:styleId="FrameContents">
     <w:name w:val="Frame Contents"/>
-    <w:basedOn w:val="Normal"/>
+    <w:basedOn w:val="Standaard"/>
     <w:qFormat/>
   </w:style>
   <w:style w:type="paragraph" w:customStyle="1" w:styleId="Footnote">
     <w:name w:val="Footnote"/>
-    <w:basedOn w:val="Normal"/>
-  </w:style>
-  <w:style w:type="table" w:styleId="TableGrid">
+    <w:basedOn w:val="Standaard"/>
+  </w:style>
+  <w:style w:type="table" w:styleId="Tabelraster">
     <w:name w:val="Table Grid"/>
-    <w:basedOn w:val="TableNormal"/>
-    <w:uiPriority w:val="39"/>
-    <w:rsid w:val="00B6473E"/>
-    <w:pPr>
-      <w:spacing w:line="280" w:lineRule="atLeast"/>
-    </w:pPr>
-    <w:rPr>
-      <w:lang w:eastAsia="nl-NL"/>
-    </w:rPr>
-    <w:tblPr>
-      <w:tblBorders>
-        <w:top w:val="single" w:sz="4" w:space="0" w:color="auto"/>
-        <w:left w:val="single" w:sz="4" w:space="0" w:color="auto"/>
-        <w:bottom w:val="single" w:sz="4" w:space="0" w:color="auto"/>
-        <w:right w:val="single" w:sz="4" w:space="0" w:color="auto"/>
-        <w:insideH w:val="single" w:sz="4" w:space="0" w:color="auto"/>
-        <w:insideV w:val="single" w:sz="4" w:space="0" w:color="auto"/>
-      </w:tblBorders>
-    </w:tblPr>
-  </w:style>
-</w:styles>
-</file>
-
-<file path=word/stylesWithEffects.xml><?xml version="1.0" encoding="utf-8"?>
-<w:styles xmlns:wpc="http://schemas.microsoft.com/office/word/2010/wordprocessingCanvas" xmlns:mc="http://schemas.openxmlformats.org/markup-compatibility/2006" xmlns:o="urn:schemas-microsoft-com:office:office" xmlns:r="http://schemas.openxmlformats.org/officeDocument/2006/relationships" xmlns:m="http://schemas.openxmlformats.org/officeDocument/2006/math" xmlns:v="urn:schemas-microsoft-com:vml" xmlns:wp14="http://schemas.microsoft.com/office/word/2010/wordprocessingDrawing" xmlns:wp="http://schemas.openxmlformats.org/drawingml/2006/wordprocessingDrawing" xmlns:w10="urn:schemas-microsoft-com:office:word" xmlns:w="http://schemas.openxmlformats.org/wordprocessingml/2006/main" xmlns:w14="http://schemas.microsoft.com/office/word/2010/wordml" xmlns:wpg="http://schemas.microsoft.com/office/word/2010/wordprocessingGroup" xmlns:wpi="http://schemas.microsoft.com/office/word/2010/wordprocessingInk" xmlns:wne="http://schemas.microsoft.com/office/word/2006/wordml" xmlns:wps="http://schemas.microsoft.com/office/word/2010/wordprocessingShape" mc:Ignorable="w14 wp14">
-  <w:docDefaults>
-    <w:rPrDefault>
-      <w:rPr>
-        <w:rFonts w:ascii="Times New Roman" w:eastAsia="Times New Roman" w:hAnsi="Times New Roman" w:cs="Times New Roman"/>
-        <w:lang w:val="nl-NL" w:eastAsia="zh-CN" w:bidi="ar-SA"/>
-      </w:rPr>
-    </w:rPrDefault>
-    <w:pPrDefault/>
-  </w:docDefaults>
-  <w:latentStyles w:defLockedState="0" w:defUIPriority="99" w:defSemiHidden="1" w:defUnhideWhenUsed="1" w:defQFormat="0" w:count="267">
-    <w:lsdException w:name="Normal" w:semiHidden="0" w:uiPriority="0" w:unhideWhenUsed="0" w:qFormat="1"/>
-    <w:lsdException w:name="heading 1" w:semiHidden="0" w:uiPriority="9" w:unhideWhenUsed="0" w:qFormat="1"/>
-    <w:lsdException w:name="heading 2" w:semiHidden="0" w:uiPriority="0" w:unhideWhenUsed="0" w:qFormat="1"/>
-    <w:lsdException w:name="heading 3" w:semiHidden="0" w:uiPriority="9" w:unhideWhenUsed="0" w:qFormat="1"/>
-    <w:lsdException w:name="heading 4" w:semiHidden="0" w:uiPriority="9" w:unhideWhenUsed="0" w:qFormat="1"/>
-    <w:lsdException w:name="heading 5" w:semiHidden="0" w:uiPriority="9" w:unhideWhenUsed="0" w:qFormat="1"/>
-    <w:lsdException w:name="heading 6" w:semiHidden="0" w:uiPriority="9" w:unhideWhenUsed="0" w:qFormat="1"/>
-    <w:lsdException w:name="heading 7" w:semiHidden="0" w:uiPriority="9" w:unhideWhenUsed="0" w:qFormat="1"/>
-    <w:lsdException w:name="heading 8" w:semiHidden="0" w:uiPriority="9" w:unhideWhenUsed="0" w:qFormat="1"/>
-    <w:lsdException w:name="heading 9" w:semiHidden="0" w:uiPriority="9" w:unhideWhenUsed="0" w:qFormat="1"/>
-    <w:lsdException w:name="toc 1" w:uiPriority="39"/>
-    <w:lsdException w:name="toc 2" w:uiPriority="39"/>
-    <w:lsdException w:name="toc 3" w:uiPriority="39"/>
-    <w:lsdException w:name="toc 4" w:uiPriority="39"/>
-    <w:lsdException w:name="toc 5" w:uiPriority="39"/>
-    <w:lsdException w:name="toc 6" w:uiPriority="39"/>
-    <w:lsdException w:name="toc 7" w:uiPriority="39"/>
-    <w:lsdException w:name="toc 8" w:uiPriority="39"/>
-    <w:lsdException w:name="toc 9" w:uiPriority="39"/>
-    <w:lsdException w:name="caption" w:uiPriority="35" w:qFormat="1"/>
-    <w:lsdException w:name="Title" w:semiHidden="0" w:uiPriority="10" w:unhideWhenUsed="0" w:qFormat="1"/>
-    <w:lsdException w:name="Default Paragraph Font" w:uiPriority="1"/>
-    <w:lsdException w:name="Subtitle" w:semiHidden="0" w:uiPriority="11" w:unhideWhenUsed="0" w:qFormat="1"/>
-    <w:lsdException w:name="Strong" w:semiHidden="0" w:uiPriority="22" w:unhideWhenUsed="0" w:qFormat="1"/>
-    <w:lsdException w:name="Emphasis" w:semiHidden="0" w:uiPriority="20" w:unhideWhenUsed="0" w:qFormat="1"/>
-    <w:lsdException w:name="Table Grid" w:semiHidden="0" w:uiPriority="39" w:unhideWhenUsed="0"/>
-    <w:lsdException w:name="Placeholder Text" w:unhideWhenUsed="0"/>
-    <w:lsdException w:name="No Spacing" w:semiHidden="0" w:uiPriority="1" w:unhideWhenUsed="0" w:qFormat="1"/>
-    <w:lsdException w:name="Light Shading" w:semiHidden="0" w:uiPriority="60" w:unhideWhenUsed="0"/>
-    <w:lsdException w:name="Light List" w:semiHidden="0" w:uiPriority="61" w:unhideWhenUsed="0"/>
-    <w:lsdException w:name="Light Grid" w:semiHidden="0" w:uiPriority="62" w:unhideWhenUsed="0"/>
-    <w:lsdException w:name="Medium Shading 1" w:semiHidden="0" w:uiPriority="63" w:unhideWhenUsed="0"/>
-    <w:lsdException w:name="Medium Shading 2" w:semiHidden="0" w:uiPriority="64" w:unhideWhenUsed="0"/>
-    <w:lsdException w:name="Medium List 1" w:semiHidden="0" w:uiPriority="65" w:unhideWhenUsed="0"/>
-    <w:lsdException w:name="Medium List 2" w:semiHidden="0" w:uiPriority="66" w:unhideWhenUsed="0"/>
-    <w:lsdException w:name="Medium Grid 1" w:semiHidden="0" w:uiPriority="67" w:unhideWhenUsed="0"/>
-    <w:lsdException w:name="Medium Grid 2" w:semiHidden="0" w:uiPriority="68" w:unhideWhenUsed="0"/>
-    <w:lsdException w:name="Medium Grid 3" w:semiHidden="0" w:uiPriority="69" w:unhideWhenUsed="0"/>
-    <w:lsdException w:name="Dark List" w:semiHidden="0" w:uiPriority="70" w:unhideWhenUsed="0"/>
-    <w:lsdException w:name="Colorful Shading" w:semiHidden="0" w:uiPriority="71" w:unhideWhenUsed="0"/>
-    <w:lsdException w:name="Colorful List" w:semiHidden="0" w:uiPriority="72" w:unhideWhenUsed="0"/>
-    <w:lsdException w:name="Colorful Grid" w:semiHidden="0" w:uiPriority="73" w:unhideWhenUsed="0"/>
-    <w:lsdException w:name="Light Shading Accent 1" w:semiHidden="0" w:uiPriority="60" w:unhideWhenUsed="0"/>
-    <w:lsdException w:name="Light List Accent 1" w:semiHidden="0" w:uiPriority="61" w:unhideWhenUsed="0"/>
-    <w:lsdException w:name="Light Grid Accent 1" w:semiHidden="0" w:uiPriority="62" w:unhideWhenUsed="0"/>
-    <w:lsdException w:name="Medium Shading 1 Accent 1" w:semiHidden="0" w:uiPriority="63" w:unhideWhenUsed="0"/>
-    <w:lsdException w:name="Medium Shading 2 Accent 1" w:semiHidden="0" w:uiPriority="64" w:unhideWhenUsed="0"/>
-    <w:lsdException w:name="Medium List 1 Accent 1" w:semiHidden="0" w:uiPriority="65" w:unhideWhenUsed="0"/>
-    <w:lsdException w:name="Revision" w:unhideWhenUsed="0"/>
-    <w:lsdException w:name="List Paragraph" w:semiHidden="0" w:uiPriority="34" w:unhideWhenUsed="0" w:qFormat="1"/>
-    <w:lsdException w:name="Quote" w:semiHidden="0" w:uiPriority="29" w:unhideWhenUsed="0" w:qFormat="1"/>
-    <w:lsdException w:name="Intense Quote" w:semiHidden="0" w:uiPriority="30" w:unhideWhenUsed="0" w:qFormat="1"/>
-    <w:lsdException w:name="Medium List 2 Accent 1" w:semiHidden="0" w:uiPriority="66" w:unhideWhenUsed="0"/>
-    <w:lsdException w:name="Medium Grid 1 Accent 1" w:semiHidden="0" w:uiPriority="67" w:unhideWhenUsed="0"/>
-    <w:lsdException w:name="Medium Grid 2 Accent 1" w:semiHidden="0" w:uiPriority="68" w:unhideWhenUsed="0"/>
-    <w:lsdException w:name="Medium Grid 3 Accent 1" w:semiHidden="0" w:uiPriority="69" w:unhideWhenUsed="0"/>
-    <w:lsdException w:name="Dark List Accent 1" w:semiHidden="0" w:uiPriority="70" w:unhideWhenUsed="0"/>
-    <w:lsdException w:name="Colorful Shading Accent 1" w:semiHidden="0" w:uiPriority="71" w:unhideWhenUsed="0"/>
-    <w:lsdException w:name="Colorful List Accent 1" w:semiHidden="0" w:uiPriority="72" w:unhideWhenUsed="0"/>
-    <w:lsdException w:name="Colorful Grid Accent 1" w:semiHidden="0" w:uiPriority="73" w:unhideWhenUsed="0"/>
-    <w:lsdException w:name="Light Shading Accent 2" w:semiHidden="0" w:uiPriority="60" w:unhideWhenUsed="0"/>
-    <w:lsdException w:name="Light List Accent 2" w:semiHidden="0" w:uiPriority="61" w:unhideWhenUsed="0"/>
-    <w:lsdException w:name="Light Grid Accent 2" w:semiHidden="0" w:uiPriority="62" w:unhideWhenUsed="0"/>
-    <w:lsdException w:name="Medium Shading 1 Accent 2" w:semiHidden="0" w:uiPriority="63" w:unhideWhenUsed="0"/>
-    <w:lsdException w:name="Medium Shading 2 Accent 2" w:semiHidden="0" w:uiPriority="64" w:unhideWhenUsed="0"/>
-    <w:lsdException w:name="Medium List 1 Accent 2" w:semiHidden="0" w:uiPriority="65" w:unhideWhenUsed="0"/>
-    <w:lsdException w:name="Medium List 2 Accent 2" w:semiHidden="0" w:uiPriority="66" w:unhideWhenUsed="0"/>
-    <w:lsdException w:name="Medium Grid 1 Accent 2" w:semiHidden="0" w:uiPriority="67" w:unhideWhenUsed="0"/>
-    <w:lsdException w:name="Medium Grid 2 Accent 2" w:semiHidden="0" w:uiPriority="68" w:unhideWhenUsed="0"/>
-    <w:lsdException w:name="Medium Grid 3 Accent 2" w:semiHidden="0" w:uiPriority="69" w:unhideWhenUsed="0"/>
-    <w:lsdException w:name="Dark List Accent 2" w:semiHidden="0" w:uiPriority="70" w:unhideWhenUsed="0"/>
-    <w:lsdException w:name="Colorful Shading Accent 2" w:semiHidden="0" w:uiPriority="71" w:unhideWhenUsed="0"/>
-    <w:lsdException w:name="Colorful List Accent 2" w:semiHidden="0" w:uiPriority="72" w:unhideWhenUsed="0"/>
-    <w:lsdException w:name="Colorful Grid Accent 2" w:semiHidden="0" w:uiPriority="73" w:unhideWhenUsed="0"/>
-    <w:lsdException w:name="Light Shading Accent 3" w:semiHidden="0" w:uiPriority="60" w:unhideWhenUsed="0"/>
-    <w:lsdException w:name="Light List Accent 3" w:semiHidden="0" w:uiPriority="61" w:unhideWhenUsed="0"/>
-    <w:lsdException w:name="Light Grid Accent 3" w:semiHidden="0" w:uiPriority="62" w:unhideWhenUsed="0"/>
-    <w:lsdException w:name="Medium Shading 1 Accent 3" w:semiHidden="0" w:uiPriority="63" w:unhideWhenUsed="0"/>
-    <w:lsdException w:name="Medium Shading 2 Accent 3" w:semiHidden="0" w:uiPriority="64" w:unhideWhenUsed="0"/>
-    <w:lsdException w:name="Medium List 1 Accent 3" w:semiHidden="0" w:uiPriority="65" w:unhideWhenUsed="0"/>
-    <w:lsdException w:name="Medium List 2 Accent 3" w:semiHidden="0" w:uiPriority="66" w:unhideWhenUsed="0"/>
-    <w:lsdException w:name="Medium Grid 1 Accent 3" w:semiHidden="0" w:uiPriority="67" w:unhideWhenUsed="0"/>
-    <w:lsdException w:name="Medium Grid 2 Accent 3" w:semiHidden="0" w:uiPriority="68" w:unhideWhenUsed="0"/>
-    <w:lsdException w:name="Medium Grid 3 Accent 3" w:semiHidden="0" w:uiPriority="69" w:unhideWhenUsed="0"/>
-    <w:lsdException w:name="Dark List Accent 3" w:semiHidden="0" w:uiPriority="70" w:unhideWhenUsed="0"/>
-    <w:lsdException w:name="Colorful Shading Accent 3" w:semiHidden="0" w:uiPriority="71" w:unhideWhenUsed="0"/>
-    <w:lsdException w:name="Colorful List Accent 3" w:semiHidden="0" w:uiPriority="72" w:unhideWhenUsed="0"/>
-    <w:lsdException w:name="Colorful Grid Accent 3" w:semiHidden="0" w:uiPriority="73" w:unhideWhenUsed="0"/>
-    <w:lsdException w:name="Light Shading Accent 4" w:semiHidden="0" w:uiPriority="60" w:unhideWhenUsed="0"/>
-    <w:lsdException w:name="Light List Accent 4" w:semiHidden="0" w:uiPriority="61" w:unhideWhenUsed="0"/>
-    <w:lsdException w:name="Light Grid Accent 4" w:semiHidden="0" w:uiPriority="62" w:unhideWhenUsed="0"/>
-    <w:lsdException w:name="Medium Shading 1 Accent 4" w:semiHidden="0" w:uiPriority="63" w:unhideWhenUsed="0"/>
-    <w:lsdException w:name="Medium Shading 2 Accent 4" w:semiHidden="0" w:uiPriority="64" w:unhideWhenUsed="0"/>
-    <w:lsdException w:name="Medium List 1 Accent 4" w:semiHidden="0" w:uiPriority="65" w:unhideWhenUsed="0"/>
-    <w:lsdException w:name="Medium List 2 Accent 4" w:semiHidden="0" w:uiPriority="66" w:unhideWhenUsed="0"/>
-    <w:lsdException w:name="Medium Grid 1 Accent 4" w:semiHidden="0" w:uiPriority="67" w:unhideWhenUsed="0"/>
-    <w:lsdException w:name="Medium Grid 2 Accent 4" w:semiHidden="0" w:uiPriority="68" w:unhideWhenUsed="0"/>
-    <w:lsdException w:name="Medium Grid 3 Accent 4" w:semiHidden="0" w:uiPriority="69" w:unhideWhenUsed="0"/>
-    <w:lsdException w:name="Dark List Accent 4" w:semiHidden="0" w:uiPriority="70" w:unhideWhenUsed="0"/>
-    <w:lsdException w:name="Colorful Shading Accent 4" w:semiHidden="0" w:uiPriority="71" w:unhideWhenUsed="0"/>
-    <w:lsdException w:name="Colorful List Accent 4" w:semiHidden="0" w:uiPriority="72" w:unhideWhenUsed="0"/>
-    <w:lsdException w:name="Colorful Grid Accent 4" w:semiHidden="0" w:uiPriority="73" w:unhideWhenUsed="0"/>
-    <w:lsdException w:name="Light Shading Accent 5" w:semiHidden="0" w:uiPriority="60" w:unhideWhenUsed="0"/>
-    <w:lsdException w:name="Light List Accent 5" w:semiHidden="0" w:uiPriority="61" w:unhideWhenUsed="0"/>
-    <w:lsdException w:name="Light Grid Accent 5" w:semiHidden="0" w:uiPriority="62" w:unhideWhenUsed="0"/>
-    <w:lsdException w:name="Medium Shading 1 Accent 5" w:semiHidden="0" w:uiPriority="63" w:unhideWhenUsed="0"/>
-    <w:lsdException w:name="Medium Shading 2 Accent 5" w:semiHidden="0" w:uiPriority="64" w:unhideWhenUsed="0"/>
-    <w:lsdException w:name="Medium List 1 Accent 5" w:semiHidden="0" w:uiPriority="65" w:unhideWhenUsed="0"/>
-    <w:lsdException w:name="Medium List 2 Accent 5" w:semiHidden="0" w:uiPriority="66" w:unhideWhenUsed="0"/>
-    <w:lsdException w:name="Medium Grid 1 Accent 5" w:semiHidden="0" w:uiPriority="67" w:unhideWhenUsed="0"/>
-    <w:lsdException w:name="Medium Grid 2 Accent 5" w:semiHidden="0" w:uiPriority="68" w:unhideWhenUsed="0"/>
-    <w:lsdException w:name="Medium Grid 3 Accent 5" w:semiHidden="0" w:uiPriority="69" w:unhideWhenUsed="0"/>
-    <w:lsdException w:name="Dark List Accent 5" w:semiHidden="0" w:uiPriority="70" w:unhideWhenUsed="0"/>
-    <w:lsdException w:name="Colorful Shading Accent 5" w:semiHidden="0" w:uiPriority="71" w:unhideWhenUsed="0"/>
-    <w:lsdException w:name="Colorful List Accent 5" w:semiHidden="0" w:uiPriority="72" w:unhideWhenUsed="0"/>
-    <w:lsdException w:name="Colorful Grid Accent 5" w:semiHidden="0" w:uiPriority="73" w:unhideWhenUsed="0"/>
-    <w:lsdException w:name="Light Shading Accent 6" w:semiHidden="0" w:uiPriority="60" w:unhideWhenUsed="0"/>
-    <w:lsdException w:name="Light List Accent 6" w:semiHidden="0" w:uiPriority="61" w:unhideWhenUsed="0"/>
-    <w:lsdException w:name="Light Grid Accent 6" w:semiHidden="0" w:uiPriority="62" w:unhideWhenUsed="0"/>
-    <w:lsdException w:name="Medium Shading 1 Accent 6" w:semiHidden="0" w:uiPriority="63" w:unhideWhenUsed="0"/>
-    <w:lsdException w:name="Medium Shading 2 Accent 6" w:semiHidden="0" w:uiPriority="64" w:unhideWhenUsed="0"/>
-    <w:lsdException w:name="Medium List 1 Accent 6" w:semiHidden="0" w:uiPriority="65" w:unhideWhenUsed="0"/>
-    <w:lsdException w:name="Medium List 2 Accent 6" w:semiHidden="0" w:uiPriority="66" w:unhideWhenUsed="0"/>
-    <w:lsdException w:name="Medium Grid 1 Accent 6" w:semiHidden="0" w:uiPriority="67" w:unhideWhenUsed="0"/>
-    <w:lsdException w:name="Medium Grid 2 Accent 6" w:semiHidden="0" w:uiPriority="68" w:unhideWhenUsed="0"/>
-    <w:lsdException w:name="Medium Grid 3 Accent 6" w:semiHidden="0" w:uiPriority="69" w:unhideWhenUsed="0"/>
-    <w:lsdException w:name="Dark List Accent 6" w:semiHidden="0" w:uiPriority="70" w:unhideWhenUsed="0"/>
-    <w:lsdException w:name="Colorful Shading Accent 6" w:semiHidden="0" w:uiPriority="71" w:unhideWhenUsed="0"/>
-    <w:lsdException w:name="Colorful List Accent 6" w:semiHidden="0" w:uiPriority="72" w:unhideWhenUsed="0"/>
-    <w:lsdException w:name="Colorful Grid Accent 6" w:semiHidden="0" w:uiPriority="73" w:unhideWhenUsed="0"/>
-    <w:lsdException w:name="Subtle Emphasis" w:semiHidden="0" w:uiPriority="19" w:unhideWhenUsed="0" w:qFormat="1"/>
-    <w:lsdException w:name="Intense Emphasis" w:semiHidden="0" w:uiPriority="21" w:unhideWhenUsed="0" w:qFormat="1"/>
-    <w:lsdException w:name="Subtle Reference" w:semiHidden="0" w:uiPriority="31" w:unhideWhenUsed="0" w:qFormat="1"/>
-    <w:lsdException w:name="Intense Reference" w:semiHidden="0" w:uiPriority="32" w:unhideWhenUsed="0" w:qFormat="1"/>
-    <w:lsdException w:name="Book Title" w:semiHidden="0" w:uiPriority="33" w:unhideWhenUsed="0" w:qFormat="1"/>
-    <w:lsdException w:name="Bibliography" w:uiPriority="37"/>
-    <w:lsdException w:name="TOC Heading" w:uiPriority="39" w:qFormat="1"/>
-  </w:latentStyles>
-  <w:style w:type="paragraph" w:default="1" w:styleId="Normal">
-    <w:name w:val="Normal"/>
-    <w:qFormat/>
-    <w:rsid w:val="00A45277"/>
-    <w:pPr>
-      <w:suppressAutoHyphens/>
-    </w:pPr>
-    <w:rPr>
-      <w:rFonts w:ascii="Arial" w:hAnsi="Arial"/>
-      <w:lang w:val="nl" w:eastAsia="nl-NL"/>
-    </w:rPr>
-  </w:style>
-  <w:style w:type="paragraph" w:styleId="Heading1">
-    <w:name w:val="heading 1"/>
-    <w:basedOn w:val="Normal"/>
-    <w:qFormat/>
-    <w:rsid w:val="004F5C87"/>
-    <w:pPr>
-      <w:keepNext/>
-      <w:spacing w:before="240" w:after="200" w:line="288" w:lineRule="auto"/>
-      <w:ind w:left="567" w:hanging="567"/>
-      <w:outlineLvl w:val="0"/>
-    </w:pPr>
-    <w:rPr>
-      <w:b/>
-      <w:sz w:val="24"/>
-    </w:rPr>
-  </w:style>
-  <w:style w:type="paragraph" w:styleId="Heading2">
-    <w:name w:val="heading 2"/>
-    <w:basedOn w:val="Heading1"/>
-    <w:link w:val="Heading2Char"/>
-    <w:qFormat/>
-    <w:rsid w:val="004F5C87"/>
-    <w:pPr>
-      <w:spacing w:before="300"/>
-      <w:ind w:left="709" w:hanging="709"/>
-      <w:outlineLvl w:val="1"/>
-    </w:pPr>
-    <w:rPr>
-      <w:sz w:val="20"/>
-    </w:rPr>
-  </w:style>
-  <w:style w:type="paragraph" w:styleId="Heading3">
-    <w:name w:val="heading 3"/>
-    <w:basedOn w:val="Heading2"/>
-    <w:qFormat/>
-    <w:rsid w:val="004F5C87"/>
-    <w:pPr>
-      <w:spacing w:before="0" w:after="0"/>
-      <w:ind w:left="567" w:hanging="567"/>
-      <w:outlineLvl w:val="2"/>
-    </w:pPr>
-    <w:rPr>
-      <w:b w:val="0"/>
-      <w:i/>
-    </w:rPr>
-  </w:style>
-  <w:style w:type="paragraph" w:styleId="Heading4">
-    <w:name w:val="heading 4"/>
-    <w:basedOn w:val="Normal"/>
-    <w:qFormat/>
-    <w:rsid w:val="004F5C87"/>
-    <w:pPr>
-      <w:keepNext/>
-      <w:spacing w:before="240" w:after="60"/>
-      <w:outlineLvl w:val="3"/>
-    </w:pPr>
-    <w:rPr>
-      <w:b/>
-      <w:sz w:val="24"/>
-    </w:rPr>
-  </w:style>
-  <w:style w:type="paragraph" w:styleId="Heading5">
-    <w:name w:val="heading 5"/>
-    <w:basedOn w:val="Normal"/>
-    <w:qFormat/>
-    <w:rsid w:val="004F5C87"/>
-    <w:pPr>
-      <w:spacing w:before="240" w:after="60"/>
-      <w:outlineLvl w:val="4"/>
-    </w:pPr>
-  </w:style>
-  <w:style w:type="paragraph" w:styleId="Heading6">
-    <w:name w:val="heading 6"/>
-    <w:basedOn w:val="Normal"/>
-    <w:qFormat/>
-    <w:rsid w:val="004F5C87"/>
-    <w:pPr>
-      <w:spacing w:before="240" w:after="60"/>
-      <w:outlineLvl w:val="5"/>
-    </w:pPr>
-    <w:rPr>
-      <w:i/>
-    </w:rPr>
-  </w:style>
-  <w:style w:type="paragraph" w:styleId="Heading7">
-    <w:name w:val="heading 7"/>
-    <w:basedOn w:val="Normal"/>
-    <w:qFormat/>
-    <w:rsid w:val="004F5C87"/>
-    <w:pPr>
-      <w:spacing w:before="240" w:after="60"/>
-      <w:outlineLvl w:val="6"/>
-    </w:pPr>
-  </w:style>
-  <w:style w:type="paragraph" w:styleId="Heading8">
-    <w:name w:val="heading 8"/>
-    <w:basedOn w:val="Normal"/>
-    <w:qFormat/>
-    <w:rsid w:val="004F5C87"/>
-    <w:pPr>
-      <w:spacing w:before="240" w:after="60"/>
-      <w:outlineLvl w:val="7"/>
-    </w:pPr>
-    <w:rPr>
-      <w:i/>
-    </w:rPr>
-  </w:style>
-  <w:style w:type="paragraph" w:styleId="Heading9">
-    <w:name w:val="heading 9"/>
-    <w:basedOn w:val="Normal"/>
-    <w:qFormat/>
-    <w:rsid w:val="004F5C87"/>
-    <w:pPr>
-      <w:spacing w:before="240" w:after="60"/>
-      <w:outlineLvl w:val="8"/>
-    </w:pPr>
-    <w:rPr>
-      <w:b/>
-      <w:i/>
-      <w:sz w:val="18"/>
-    </w:rPr>
-  </w:style>
-  <w:style w:type="character" w:default="1" w:styleId="DefaultParagraphFont">
-    <w:name w:val="Default Paragraph Font"/>
-    <w:uiPriority w:val="1"/>
-    <w:semiHidden/>
-    <w:unhideWhenUsed/>
-  </w:style>
-  <w:style w:type="table" w:default="1" w:styleId="TableNormal">
-    <w:name w:val="Normal Table"/>
-    <w:uiPriority w:val="99"/>
-    <w:semiHidden/>
-    <w:unhideWhenUsed/>
-    <w:tblPr>
-      <w:tblInd w:w="0" w:type="dxa"/>
-      <w:tblCellMar>
-        <w:top w:w="0" w:type="dxa"/>
-        <w:left w:w="108" w:type="dxa"/>
-        <w:bottom w:w="0" w:type="dxa"/>
-        <w:right w:w="108" w:type="dxa"/>
-      </w:tblCellMar>
-    </w:tblPr>
-  </w:style>
-  <w:style w:type="numbering" w:default="1" w:styleId="NoList">
-    <w:name w:val="No List"/>
-    <w:uiPriority w:val="99"/>
-    <w:semiHidden/>
-    <w:unhideWhenUsed/>
-  </w:style>
-  <w:style w:type="character" w:styleId="PageNumber">
-    <w:name w:val="page number"/>
-    <w:qFormat/>
-    <w:rsid w:val="004F5C87"/>
-    <w:rPr>
-      <w:rFonts w:ascii="Arial" w:hAnsi="Arial"/>
-      <w:b/>
-      <w:sz w:val="18"/>
-    </w:rPr>
-  </w:style>
-  <w:style w:type="character" w:customStyle="1" w:styleId="InternetLink">
-    <w:name w:val="Internet Link"/>
-    <w:basedOn w:val="DefaultParagraphFont"/>
-    <w:uiPriority w:val="99"/>
-    <w:rsid w:val="004F5C87"/>
-    <w:rPr>
-      <w:color w:val="0000FF"/>
-      <w:u w:val="single"/>
-    </w:rPr>
-  </w:style>
-  <w:style w:type="character" w:customStyle="1" w:styleId="Char1">
-    <w:name w:val="Char1"/>
-    <w:basedOn w:val="DefaultParagraphFont"/>
-    <w:qFormat/>
-    <w:rsid w:val="004F5C87"/>
-    <w:rPr>
-      <w:b/>
-      <w:sz w:val="24"/>
-      <w:lang w:val="nl" w:eastAsia="nl-NL" w:bidi="ar-SA"/>
-    </w:rPr>
-  </w:style>
-  <w:style w:type="character" w:customStyle="1" w:styleId="Char">
-    <w:name w:val="Char"/>
-    <w:basedOn w:val="Char1"/>
-    <w:qFormat/>
-    <w:rsid w:val="004F5C87"/>
-    <w:rPr>
-      <w:b/>
-      <w:sz w:val="24"/>
-      <w:lang w:val="nl" w:eastAsia="nl-NL" w:bidi="ar-SA"/>
-    </w:rPr>
-  </w:style>
-  <w:style w:type="character" w:styleId="CommentReference">
-    <w:name w:val="annotation reference"/>
-    <w:basedOn w:val="DefaultParagraphFont"/>
-    <w:uiPriority w:val="99"/>
-    <w:semiHidden/>
-    <w:unhideWhenUsed/>
-    <w:qFormat/>
-    <w:rsid w:val="00DC2F77"/>
-    <w:rPr>
-      <w:sz w:val="16"/>
-      <w:szCs w:val="16"/>
-    </w:rPr>
-  </w:style>
-  <w:style w:type="character" w:customStyle="1" w:styleId="CommentTextChar">
-    <w:name w:val="Comment Text Char"/>
-    <w:basedOn w:val="DefaultParagraphFont"/>
-    <w:link w:val="CommentText"/>
-    <w:uiPriority w:val="99"/>
-    <w:semiHidden/>
-    <w:qFormat/>
-    <w:rsid w:val="00DC2F77"/>
-    <w:rPr>
-      <w:lang w:val="nl" w:eastAsia="nl-NL"/>
-    </w:rPr>
-  </w:style>
-  <w:style w:type="character" w:customStyle="1" w:styleId="CommentSubjectChar">
-    <w:name w:val="Comment Subject Char"/>
-    <w:basedOn w:val="CommentTextChar"/>
-    <w:link w:val="CommentSubject"/>
-    <w:uiPriority w:val="99"/>
-    <w:semiHidden/>
-    <w:qFormat/>
-    <w:rsid w:val="00DC2F77"/>
-    <w:rPr>
-      <w:b/>
-      <w:bCs/>
-      <w:lang w:val="nl" w:eastAsia="nl-NL"/>
-    </w:rPr>
-  </w:style>
-  <w:style w:type="character" w:customStyle="1" w:styleId="FootnoteTextChar">
-    <w:name w:val="Footnote Text Char"/>
-    <w:basedOn w:val="DefaultParagraphFont"/>
-    <w:link w:val="FootnoteText"/>
-    <w:uiPriority w:val="99"/>
-    <w:semiHidden/>
-    <w:qFormat/>
-    <w:rsid w:val="00FF550E"/>
-    <w:rPr>
-      <w:rFonts w:ascii="Arial" w:hAnsi="Arial"/>
-      <w:lang w:val="nl" w:eastAsia="nl-NL"/>
-    </w:rPr>
-  </w:style>
-  <w:style w:type="character" w:styleId="FootnoteReference">
-    <w:name w:val="footnote reference"/>
-    <w:basedOn w:val="DefaultParagraphFont"/>
-    <w:uiPriority w:val="99"/>
-    <w:semiHidden/>
-    <w:unhideWhenUsed/>
-    <w:qFormat/>
-    <w:rsid w:val="00FF550E"/>
-    <w:rPr>
-      <w:vertAlign w:val="superscript"/>
-    </w:rPr>
-  </w:style>
-  <w:style w:type="character" w:customStyle="1" w:styleId="hps">
-    <w:name w:val="hps"/>
-    <w:basedOn w:val="DefaultParagraphFont"/>
-    <w:uiPriority w:val="99"/>
-    <w:qFormat/>
-    <w:rsid w:val="00904A7B"/>
-  </w:style>
-  <w:style w:type="character" w:customStyle="1" w:styleId="Heading2Char">
-    <w:name w:val="Heading 2 Char"/>
-    <w:basedOn w:val="DefaultParagraphFont"/>
-    <w:link w:val="Heading2"/>
-    <w:qFormat/>
-    <w:rsid w:val="003F5962"/>
-    <w:rPr>
-      <w:rFonts w:ascii="Arial" w:hAnsi="Arial"/>
-      <w:b/>
-      <w:lang w:val="nl" w:eastAsia="nl-NL"/>
-    </w:rPr>
-  </w:style>
-  <w:style w:type="character" w:styleId="FollowedHyperlink">
-    <w:name w:val="FollowedHyperlink"/>
-    <w:basedOn w:val="DefaultParagraphFont"/>
-    <w:uiPriority w:val="99"/>
-    <w:semiHidden/>
-    <w:unhideWhenUsed/>
-    <w:qFormat/>
-    <w:rsid w:val="0056520D"/>
-    <w:rPr>
-      <w:color w:val="800080" w:themeColor="followedHyperlink"/>
-      <w:u w:val="single"/>
-    </w:rPr>
-  </w:style>
-  <w:style w:type="character" w:customStyle="1" w:styleId="ListLabel1">
-    <w:name w:val="ListLabel 1"/>
-    <w:qFormat/>
-    <w:rPr>
-      <w:rFonts w:eastAsia="Times New Roman" w:cs="Times New Roman"/>
-    </w:rPr>
-  </w:style>
-  <w:style w:type="character" w:customStyle="1" w:styleId="ListLabel2">
-    <w:name w:val="ListLabel 2"/>
-    <w:qFormat/>
-    <w:rPr>
-      <w:rFonts w:cs="Times New Roman"/>
-    </w:rPr>
-  </w:style>
-  <w:style w:type="character" w:customStyle="1" w:styleId="ListLabel3">
-    <w:name w:val="ListLabel 3"/>
-    <w:qFormat/>
-    <w:rPr>
-      <w:rFonts w:cs="Courier New"/>
-    </w:rPr>
-  </w:style>
-  <w:style w:type="character" w:customStyle="1" w:styleId="ListLabel4">
-    <w:name w:val="ListLabel 4"/>
-    <w:qFormat/>
-    <w:rPr>
-      <w:rFonts w:eastAsia="Times New Roman" w:cs="Arial"/>
-    </w:rPr>
-  </w:style>
-  <w:style w:type="character" w:customStyle="1" w:styleId="FootnoteCharacters">
-    <w:name w:val="Footnote Characters"/>
-    <w:qFormat/>
-  </w:style>
-  <w:style w:type="character" w:customStyle="1" w:styleId="FootnoteAnchor">
-    <w:name w:val="Footnote Anchor"/>
-    <w:rPr>
-      <w:vertAlign w:val="superscript"/>
-    </w:rPr>
-  </w:style>
-  <w:style w:type="paragraph" w:customStyle="1" w:styleId="Heading">
-    <w:name w:val="Heading"/>
-    <w:basedOn w:val="Normal"/>
-    <w:next w:val="TextBody"/>
-    <w:qFormat/>
-    <w:pPr>
-      <w:keepNext/>
-      <w:spacing w:before="240" w:after="120"/>
-    </w:pPr>
-    <w:rPr>
-      <w:rFonts w:ascii="Liberation Sans" w:eastAsia="Droid Sans Fallback" w:hAnsi="Liberation Sans" w:cs="FreeSans"/>
-      <w:sz w:val="28"/>
-      <w:szCs w:val="28"/>
-    </w:rPr>
-  </w:style>
-  <w:style w:type="paragraph" w:customStyle="1" w:styleId="TextBody">
-    <w:name w:val="Text Body"/>
-    <w:basedOn w:val="Normal"/>
-    <w:rsid w:val="004F5C87"/>
-    <w:pPr>
-      <w:spacing w:after="120"/>
-    </w:pPr>
-  </w:style>
-  <w:style w:type="paragraph" w:styleId="List">
-    <w:name w:val="List"/>
-    <w:basedOn w:val="Normal"/>
-    <w:rsid w:val="004F5C87"/>
-    <w:pPr>
-      <w:ind w:left="567" w:hanging="567"/>
-    </w:pPr>
-  </w:style>
-  <w:style w:type="paragraph" w:styleId="Caption">
-    <w:name w:val="caption"/>
-    <w:basedOn w:val="Normal"/>
-    <w:uiPriority w:val="35"/>
-    <w:unhideWhenUsed/>
-    <w:qFormat/>
-    <w:rsid w:val="00D65722"/>
-    <w:pPr>
-      <w:spacing w:after="200"/>
-    </w:pPr>
-    <w:rPr>
-      <w:b/>
-      <w:bCs/>
-      <w:color w:val="4F81BD" w:themeColor="accent1"/>
-      <w:sz w:val="18"/>
-      <w:szCs w:val="18"/>
-    </w:rPr>
-  </w:style>
-  <w:style w:type="paragraph" w:customStyle="1" w:styleId="Index">
-    <w:name w:val="Index"/>
-    <w:basedOn w:val="Normal"/>
-    <w:qFormat/>
-    <w:pPr>
-      <w:suppressLineNumbers/>
-    </w:pPr>
-    <w:rPr>
-      <w:rFonts w:cs="FreeSans"/>
-    </w:rPr>
-  </w:style>
-  <w:style w:type="paragraph" w:customStyle="1" w:styleId="Contents1">
-    <w:name w:val="Contents 1"/>
-    <w:basedOn w:val="Heading1"/>
-    <w:semiHidden/>
-    <w:rsid w:val="004F5C87"/>
-    <w:pPr>
-      <w:spacing w:after="120" w:line="240" w:lineRule="auto"/>
-      <w:ind w:left="0" w:firstLine="0"/>
-    </w:pPr>
-    <w:rPr>
-      <w:bCs/>
-      <w:sz w:val="20"/>
-      <w:szCs w:val="24"/>
-    </w:rPr>
-  </w:style>
-  <w:style w:type="paragraph" w:customStyle="1" w:styleId="BulletList">
-    <w:name w:val="Bullet List"/>
-    <w:basedOn w:val="Normal"/>
-    <w:qFormat/>
-    <w:rsid w:val="004F5C87"/>
-    <w:pPr>
-      <w:ind w:left="567" w:hanging="567"/>
-    </w:pPr>
-  </w:style>
-  <w:style w:type="paragraph" w:customStyle="1" w:styleId="Copyright">
-    <w:name w:val="Copyright"/>
-    <w:basedOn w:val="Normal"/>
-    <w:qFormat/>
-    <w:rsid w:val="004F5C87"/>
-    <w:rPr>
-      <w:smallCaps/>
-      <w:sz w:val="21"/>
-    </w:rPr>
-  </w:style>
-  <w:style w:type="paragraph" w:customStyle="1" w:styleId="Contents2">
-    <w:name w:val="Contents 2"/>
-    <w:basedOn w:val="Contents1"/>
-    <w:semiHidden/>
-    <w:rsid w:val="004F5C87"/>
-    <w:pPr>
-      <w:spacing w:before="120" w:after="0"/>
-      <w:ind w:left="200"/>
-    </w:pPr>
-    <w:rPr>
-      <w:b w:val="0"/>
-      <w:bCs w:val="0"/>
-      <w:i/>
-      <w:iCs/>
-    </w:rPr>
-  </w:style>
-  <w:style w:type="paragraph" w:customStyle="1" w:styleId="Contents3">
-    <w:name w:val="Contents 3"/>
-    <w:basedOn w:val="Contents1"/>
-    <w:semiHidden/>
-    <w:rsid w:val="004F5C87"/>
-    <w:pPr>
-      <w:spacing w:before="0" w:after="0"/>
-      <w:ind w:left="400"/>
-    </w:pPr>
-    <w:rPr>
-      <w:b w:val="0"/>
-      <w:bCs w:val="0"/>
-    </w:rPr>
-  </w:style>
-  <w:style w:type="paragraph" w:styleId="Header">
-    <w:name w:val="header"/>
-    <w:basedOn w:val="Normal"/>
-    <w:rsid w:val="004F5C87"/>
-    <w:rPr>
-      <w:rFonts w:ascii="Arial Narrow" w:hAnsi="Arial Narrow"/>
-      <w:caps/>
-      <w:spacing w:val="26"/>
-      <w:sz w:val="18"/>
-    </w:rPr>
-  </w:style>
-  <w:style w:type="paragraph" w:customStyle="1" w:styleId="Appendix">
-    <w:name w:val="Appendix"/>
-    <w:basedOn w:val="Normal"/>
-    <w:qFormat/>
-    <w:rsid w:val="004F5C87"/>
-    <w:pPr>
-      <w:keepNext/>
-      <w:widowControl w:val="0"/>
-      <w:spacing w:before="1000" w:after="1000"/>
-    </w:pPr>
-    <w:rPr>
-      <w:b/>
-      <w:sz w:val="40"/>
-    </w:rPr>
-  </w:style>
-  <w:style w:type="paragraph" w:customStyle="1" w:styleId="sysHidden">
-    <w:name w:val="sys Hidden"/>
-    <w:basedOn w:val="Normal"/>
-    <w:qFormat/>
-    <w:rsid w:val="004F5C87"/>
-    <w:rPr>
-      <w:vanish/>
-      <w:sz w:val="21"/>
-    </w:rPr>
-  </w:style>
-  <w:style w:type="paragraph" w:styleId="Footer">
-    <w:name w:val="footer"/>
-    <w:basedOn w:val="Normal"/>
-    <w:rsid w:val="004F5C87"/>
-    <w:pPr>
-      <w:tabs>
-        <w:tab w:val="right" w:pos="7797"/>
-      </w:tabs>
-    </w:pPr>
-    <w:rPr>
-      <w:rFonts w:ascii="Arial Narrow" w:hAnsi="Arial Narrow"/>
-      <w:caps/>
-      <w:spacing w:val="26"/>
-      <w:sz w:val="14"/>
-    </w:rPr>
-  </w:style>
-  <w:style w:type="paragraph" w:customStyle="1" w:styleId="footer2">
-    <w:name w:val="footer 2"/>
-    <w:basedOn w:val="Footer"/>
-    <w:qFormat/>
-    <w:rsid w:val="004F5C87"/>
-  </w:style>
-  <w:style w:type="paragraph" w:customStyle="1" w:styleId="Footercd">
-    <w:name w:val="Footer cd"/>
-    <w:basedOn w:val="Footer"/>
-    <w:qFormat/>
-    <w:rsid w:val="004F5C87"/>
-    <w:pPr>
-      <w:pBdr>
-        <w:top w:val="single" w:sz="6" w:space="5" w:color="00000A"/>
-      </w:pBdr>
-      <w:tabs>
-        <w:tab w:val="right" w:pos="8789"/>
-      </w:tabs>
-    </w:pPr>
-  </w:style>
-  <w:style w:type="paragraph" w:customStyle="1" w:styleId="Headercd">
-    <w:name w:val="Header cd"/>
-    <w:basedOn w:val="Header"/>
-    <w:qFormat/>
-    <w:rsid w:val="004F5C87"/>
-    <w:pPr>
-      <w:pBdr>
-        <w:top w:val="single" w:sz="6" w:space="1" w:color="00000A"/>
-      </w:pBdr>
-      <w:tabs>
-        <w:tab w:val="right" w:pos="7797"/>
-      </w:tabs>
-    </w:pPr>
-    <w:rPr>
-      <w:sz w:val="16"/>
-    </w:rPr>
-  </w:style>
-  <w:style w:type="paragraph" w:customStyle="1" w:styleId="Heading0">
-    <w:name w:val="Heading 0"/>
-    <w:basedOn w:val="Heading1"/>
-    <w:qFormat/>
-    <w:rsid w:val="004F5C87"/>
-    <w:pPr>
-      <w:pageBreakBefore/>
-      <w:ind w:firstLine="0"/>
-    </w:pPr>
-  </w:style>
-  <w:style w:type="paragraph" w:customStyle="1" w:styleId="HeadingT">
-    <w:name w:val="Heading T"/>
-    <w:basedOn w:val="Heading0"/>
-    <w:qFormat/>
-    <w:rsid w:val="004F5C87"/>
-    <w:pPr>
-      <w:pageBreakBefore w:val="0"/>
-      <w:spacing w:after="0"/>
-    </w:pPr>
-    <w:rPr>
-      <w:caps/>
-      <w:spacing w:val="26"/>
-      <w:sz w:val="16"/>
-    </w:rPr>
-  </w:style>
-  <w:style w:type="paragraph" w:styleId="TableofAuthorities">
-    <w:name w:val="table of authorities"/>
-    <w:basedOn w:val="Normal"/>
-    <w:semiHidden/>
-    <w:qFormat/>
-    <w:rsid w:val="004F5C87"/>
-    <w:pPr>
-      <w:tabs>
-        <w:tab w:val="right" w:leader="dot" w:pos="8789"/>
-      </w:tabs>
-      <w:ind w:left="220" w:hanging="220"/>
-    </w:pPr>
-  </w:style>
-  <w:style w:type="paragraph" w:customStyle="1" w:styleId="AppKop2">
-    <w:name w:val="App. Kop 2"/>
-    <w:basedOn w:val="Heading2"/>
-    <w:qFormat/>
-    <w:rsid w:val="004F5C87"/>
-    <w:pPr>
-      <w:ind w:left="0" w:firstLine="0"/>
-    </w:pPr>
-  </w:style>
-  <w:style w:type="paragraph" w:customStyle="1" w:styleId="AppKop3">
-    <w:name w:val="App. Kop 3"/>
-    <w:basedOn w:val="Heading3"/>
-    <w:qFormat/>
-    <w:rsid w:val="004F5C87"/>
-    <w:pPr>
-      <w:ind w:left="0" w:firstLine="0"/>
-    </w:pPr>
-  </w:style>
-  <w:style w:type="paragraph" w:styleId="MessageHeader">
-    <w:name w:val="Message Header"/>
-    <w:basedOn w:val="Normal"/>
-    <w:qFormat/>
-    <w:rsid w:val="004F5C87"/>
-    <w:pPr>
-      <w:ind w:left="1134" w:hanging="1134"/>
-    </w:pPr>
-    <w:rPr>
-      <w:sz w:val="24"/>
-    </w:rPr>
-  </w:style>
-  <w:style w:type="paragraph" w:styleId="ListContinue">
-    <w:name w:val="List Continue"/>
-    <w:basedOn w:val="Normal"/>
-    <w:qFormat/>
-    <w:rsid w:val="004F5C87"/>
-    <w:pPr>
-      <w:spacing w:after="120"/>
-      <w:ind w:left="283"/>
-    </w:pPr>
-  </w:style>
-  <w:style w:type="paragraph" w:styleId="ListContinue2">
-    <w:name w:val="List Continue 2"/>
-    <w:basedOn w:val="Normal"/>
-    <w:qFormat/>
-    <w:rsid w:val="004F5C87"/>
-    <w:pPr>
-      <w:spacing w:after="120"/>
-      <w:ind w:left="566"/>
-    </w:pPr>
-  </w:style>
-  <w:style w:type="paragraph" w:styleId="ListBullet">
-    <w:name w:val="List Bullet"/>
-    <w:basedOn w:val="Normal"/>
-    <w:qFormat/>
-    <w:rsid w:val="004F5C87"/>
-    <w:pPr>
-      <w:ind w:left="283" w:hanging="283"/>
-    </w:pPr>
-  </w:style>
-  <w:style w:type="paragraph" w:styleId="NormalWeb">
-    <w:name w:val="Normal (Web)"/>
-    <w:basedOn w:val="Normal"/>
-    <w:uiPriority w:val="99"/>
-    <w:qFormat/>
-    <w:rsid w:val="004F5C87"/>
-    <w:pPr>
-      <w:spacing w:beforeAutospacing="1" w:afterAutospacing="1"/>
-    </w:pPr>
-    <w:rPr>
-      <w:color w:val="000033"/>
-      <w:sz w:val="24"/>
-      <w:szCs w:val="24"/>
-      <w:lang w:val="nl-NL"/>
-    </w:rPr>
-  </w:style>
-  <w:style w:type="paragraph" w:customStyle="1" w:styleId="TextBodyIndent">
-    <w:name w:val="Text Body Indent"/>
-    <w:basedOn w:val="Normal"/>
-    <w:rsid w:val="004F5C87"/>
-    <w:pPr>
-      <w:tabs>
-        <w:tab w:val="left" w:pos="0"/>
-        <w:tab w:val="left" w:pos="1440"/>
-        <w:tab w:val="left" w:pos="2160"/>
-      </w:tabs>
-      <w:ind w:left="360"/>
-    </w:pPr>
-    <w:rPr>
-      <w:rFonts w:ascii="CG Times 10pt" w:hAnsi="CG Times 10pt"/>
-      <w:lang w:val="nl-NL"/>
-    </w:rPr>
-  </w:style>
-  <w:style w:type="paragraph" w:styleId="Index1">
-    <w:name w:val="index 1"/>
-    <w:basedOn w:val="Normal"/>
-    <w:autoRedefine/>
-    <w:semiHidden/>
-    <w:qFormat/>
-    <w:rsid w:val="002A60FC"/>
-    <w:pPr>
-      <w:spacing w:line="280" w:lineRule="atLeast"/>
-    </w:pPr>
-    <w:rPr>
-      <w:color w:val="7F7F7F" w:themeColor="text1" w:themeTint="80"/>
-    </w:rPr>
-  </w:style>
-  <w:style w:type="paragraph" w:styleId="Index2">
-    <w:name w:val="index 2"/>
-    <w:basedOn w:val="Normal"/>
-    <w:autoRedefine/>
-    <w:semiHidden/>
-    <w:qFormat/>
-    <w:rsid w:val="004F5C87"/>
-    <w:pPr>
-      <w:ind w:left="400" w:hanging="200"/>
-    </w:pPr>
-  </w:style>
-  <w:style w:type="paragraph" w:styleId="Index3">
-    <w:name w:val="index 3"/>
-    <w:basedOn w:val="Normal"/>
-    <w:autoRedefine/>
-    <w:semiHidden/>
-    <w:qFormat/>
-    <w:rsid w:val="004F5C87"/>
-    <w:pPr>
-      <w:ind w:left="600" w:hanging="200"/>
-    </w:pPr>
-  </w:style>
-  <w:style w:type="paragraph" w:styleId="Index4">
-    <w:name w:val="index 4"/>
-    <w:basedOn w:val="Normal"/>
-    <w:autoRedefine/>
-    <w:semiHidden/>
-    <w:qFormat/>
-    <w:rsid w:val="004F5C87"/>
-    <w:pPr>
-      <w:ind w:left="800" w:hanging="200"/>
-    </w:pPr>
-  </w:style>
-  <w:style w:type="paragraph" w:styleId="Index5">
-    <w:name w:val="index 5"/>
-    <w:basedOn w:val="Normal"/>
-    <w:autoRedefine/>
-    <w:semiHidden/>
-    <w:qFormat/>
-    <w:rsid w:val="004F5C87"/>
-    <w:pPr>
-      <w:ind w:left="1000" w:hanging="200"/>
-    </w:pPr>
-  </w:style>
-  <w:style w:type="paragraph" w:styleId="Index6">
-    <w:name w:val="index 6"/>
-    <w:basedOn w:val="Normal"/>
-    <w:autoRedefine/>
-    <w:semiHidden/>
-    <w:qFormat/>
-    <w:rsid w:val="004F5C87"/>
-    <w:pPr>
-      <w:ind w:left="1200" w:hanging="200"/>
-    </w:pPr>
-  </w:style>
-  <w:style w:type="paragraph" w:styleId="Index7">
-    <w:name w:val="index 7"/>
-    <w:basedOn w:val="Normal"/>
-    <w:autoRedefine/>
-    <w:semiHidden/>
-    <w:qFormat/>
-    <w:rsid w:val="004F5C87"/>
-    <w:pPr>
-      <w:ind w:left="1400" w:hanging="200"/>
-    </w:pPr>
-  </w:style>
-  <w:style w:type="paragraph" w:styleId="Index8">
-    <w:name w:val="index 8"/>
-    <w:basedOn w:val="Normal"/>
-    <w:autoRedefine/>
-    <w:semiHidden/>
-    <w:qFormat/>
-    <w:rsid w:val="004F5C87"/>
-    <w:pPr>
-      <w:ind w:left="1600" w:hanging="200"/>
-    </w:pPr>
-  </w:style>
-  <w:style w:type="paragraph" w:styleId="Index9">
-    <w:name w:val="index 9"/>
-    <w:basedOn w:val="Normal"/>
-    <w:autoRedefine/>
-    <w:semiHidden/>
-    <w:qFormat/>
-    <w:rsid w:val="004F5C87"/>
-    <w:pPr>
-      <w:ind w:left="1800" w:hanging="200"/>
-    </w:pPr>
-  </w:style>
-  <w:style w:type="paragraph" w:styleId="IndexHeading">
-    <w:name w:val="index heading"/>
-    <w:basedOn w:val="Normal"/>
-    <w:semiHidden/>
-    <w:qFormat/>
-    <w:rsid w:val="004F5C87"/>
-  </w:style>
-  <w:style w:type="paragraph" w:customStyle="1" w:styleId="Contents4">
-    <w:name w:val="Contents 4"/>
-    <w:basedOn w:val="Normal"/>
-    <w:autoRedefine/>
-    <w:semiHidden/>
-    <w:rsid w:val="004F5C87"/>
-    <w:pPr>
-      <w:ind w:left="600"/>
-    </w:pPr>
-    <w:rPr>
-      <w:szCs w:val="24"/>
-    </w:rPr>
-  </w:style>
-  <w:style w:type="paragraph" w:customStyle="1" w:styleId="Contents5">
-    <w:name w:val="Contents 5"/>
-    <w:basedOn w:val="Normal"/>
-    <w:autoRedefine/>
-    <w:semiHidden/>
-    <w:rsid w:val="004F5C87"/>
-    <w:pPr>
-      <w:ind w:left="800"/>
-    </w:pPr>
-    <w:rPr>
-      <w:szCs w:val="24"/>
-    </w:rPr>
-  </w:style>
-  <w:style w:type="paragraph" w:customStyle="1" w:styleId="Contents6">
-    <w:name w:val="Contents 6"/>
-    <w:basedOn w:val="Normal"/>
-    <w:autoRedefine/>
-    <w:semiHidden/>
-    <w:rsid w:val="004F5C87"/>
-    <w:pPr>
-      <w:ind w:left="1000"/>
-    </w:pPr>
-    <w:rPr>
-      <w:szCs w:val="24"/>
-    </w:rPr>
-  </w:style>
-  <w:style w:type="paragraph" w:customStyle="1" w:styleId="Contents7">
-    <w:name w:val="Contents 7"/>
-    <w:basedOn w:val="Normal"/>
-    <w:autoRedefine/>
-    <w:semiHidden/>
-    <w:rsid w:val="004F5C87"/>
-    <w:pPr>
-      <w:ind w:left="1200"/>
-    </w:pPr>
-    <w:rPr>
-      <w:szCs w:val="24"/>
-    </w:rPr>
-  </w:style>
-  <w:style w:type="paragraph" w:customStyle="1" w:styleId="Contents8">
-    <w:name w:val="Contents 8"/>
-    <w:basedOn w:val="Normal"/>
-    <w:autoRedefine/>
-    <w:semiHidden/>
-    <w:rsid w:val="004F5C87"/>
-    <w:pPr>
-      <w:ind w:left="1400"/>
-    </w:pPr>
-    <w:rPr>
-      <w:szCs w:val="24"/>
-    </w:rPr>
-  </w:style>
-  <w:style w:type="paragraph" w:customStyle="1" w:styleId="Contents9">
-    <w:name w:val="Contents 9"/>
-    <w:basedOn w:val="Normal"/>
-    <w:autoRedefine/>
-    <w:semiHidden/>
-    <w:rsid w:val="004F5C87"/>
-    <w:pPr>
-      <w:ind w:left="1600"/>
-    </w:pPr>
-    <w:rPr>
-      <w:szCs w:val="24"/>
-    </w:rPr>
-  </w:style>
-  <w:style w:type="paragraph" w:styleId="TOAHeading">
-    <w:name w:val="toa heading"/>
-    <w:basedOn w:val="Normal"/>
-    <w:semiHidden/>
-    <w:qFormat/>
-    <w:rsid w:val="004F5C87"/>
-    <w:pPr>
-      <w:spacing w:before="120"/>
-    </w:pPr>
-    <w:rPr>
-      <w:b/>
-      <w:bCs/>
-      <w:szCs w:val="24"/>
-    </w:rPr>
-  </w:style>
-  <w:style w:type="paragraph" w:customStyle="1" w:styleId="zreportaddinfo">
-    <w:name w:val="zreport addinfo"/>
-    <w:basedOn w:val="Normal"/>
-    <w:qFormat/>
-    <w:rsid w:val="004F5C87"/>
-    <w:pPr>
-      <w:spacing w:line="260" w:lineRule="atLeast"/>
-      <w:jc w:val="center"/>
-    </w:pPr>
-    <w:rPr>
-      <w:lang w:val="nl-NL" w:eastAsia="en-US"/>
-    </w:rPr>
-  </w:style>
-  <w:style w:type="paragraph" w:customStyle="1" w:styleId="zreportaddinfoit">
-    <w:name w:val="zreport addinfoit"/>
-    <w:basedOn w:val="Normal"/>
-    <w:qFormat/>
-    <w:rsid w:val="004F5C87"/>
-    <w:pPr>
-      <w:spacing w:line="260" w:lineRule="atLeast"/>
-      <w:jc w:val="center"/>
-    </w:pPr>
-    <w:rPr>
-      <w:i/>
-      <w:lang w:val="nl-NL" w:eastAsia="en-US"/>
-    </w:rPr>
-  </w:style>
-  <w:style w:type="paragraph" w:customStyle="1" w:styleId="zreportname">
-    <w:name w:val="zreport name"/>
-    <w:basedOn w:val="Normal"/>
-    <w:qFormat/>
-    <w:rsid w:val="004F5C87"/>
-    <w:pPr>
-      <w:keepLines/>
-      <w:spacing w:line="440" w:lineRule="exact"/>
-      <w:jc w:val="center"/>
-    </w:pPr>
-    <w:rPr>
-      <w:sz w:val="36"/>
-      <w:lang w:val="nl-NL" w:eastAsia="en-US"/>
-    </w:rPr>
-  </w:style>
-  <w:style w:type="paragraph" w:styleId="BalloonText">
-    <w:name w:val="Balloon Text"/>
-    <w:basedOn w:val="Normal"/>
-    <w:semiHidden/>
-    <w:qFormat/>
-    <w:rsid w:val="00C818E5"/>
-    <w:rPr>
-      <w:rFonts w:ascii="Tahoma" w:hAnsi="Tahoma" w:cs="Tahoma"/>
-      <w:sz w:val="16"/>
-      <w:szCs w:val="16"/>
-    </w:rPr>
-  </w:style>
-  <w:style w:type="paragraph" w:styleId="BodyText2">
-    <w:name w:val="Body Text 2"/>
-    <w:basedOn w:val="Normal"/>
-    <w:qFormat/>
-    <w:rsid w:val="004F5C87"/>
-    <w:pPr>
-      <w:spacing w:after="120" w:line="480" w:lineRule="auto"/>
-    </w:pPr>
-  </w:style>
-  <w:style w:type="paragraph" w:customStyle="1" w:styleId="Schermkopie">
-    <w:name w:val="Schermkopie"/>
-    <w:qFormat/>
-    <w:rsid w:val="004F5C87"/>
-    <w:pPr>
-      <w:keepNext/>
-      <w:keepLines/>
-      <w:widowControl w:val="0"/>
-      <w:tabs>
-        <w:tab w:val="left" w:pos="0"/>
-      </w:tabs>
-      <w:suppressAutoHyphens/>
-    </w:pPr>
-    <w:rPr>
-      <w:rFonts w:ascii="Century Schoolbook" w:hAnsi="Century Schoolbook"/>
-      <w:sz w:val="18"/>
-      <w:lang w:val="en-US" w:eastAsia="nl-NL"/>
-    </w:rPr>
-  </w:style>
-  <w:style w:type="paragraph" w:styleId="ListParagraph">
-    <w:name w:val="List Paragraph"/>
-    <w:basedOn w:val="Normal"/>
-    <w:uiPriority w:val="34"/>
-    <w:qFormat/>
-    <w:rsid w:val="00B6473E"/>
-    <w:pPr>
-      <w:spacing w:line="280" w:lineRule="atLeast"/>
-      <w:ind w:left="720"/>
-      <w:contextualSpacing/>
-    </w:pPr>
-    <w:rPr>
-      <w:szCs w:val="24"/>
-      <w:lang w:val="nl-NL"/>
-    </w:rPr>
-  </w:style>
-  <w:style w:type="paragraph" w:styleId="CommentText">
-    <w:name w:val="annotation text"/>
-    <w:basedOn w:val="Normal"/>
-    <w:link w:val="CommentTextChar"/>
-    <w:uiPriority w:val="99"/>
-    <w:semiHidden/>
-    <w:unhideWhenUsed/>
-    <w:qFormat/>
-    <w:rsid w:val="00DC2F77"/>
-  </w:style>
-  <w:style w:type="paragraph" w:styleId="CommentSubject">
-    <w:name w:val="annotation subject"/>
-    <w:basedOn w:val="CommentText"/>
-    <w:link w:val="CommentSubjectChar"/>
-    <w:uiPriority w:val="99"/>
-    <w:semiHidden/>
-    <w:unhideWhenUsed/>
-    <w:qFormat/>
-    <w:rsid w:val="00DC2F77"/>
-    <w:rPr>
-      <w:b/>
-      <w:bCs/>
-    </w:rPr>
-  </w:style>
-  <w:style w:type="paragraph" w:styleId="FootnoteText">
-    <w:name w:val="footnote text"/>
-    <w:basedOn w:val="Normal"/>
-    <w:link w:val="FootnoteTextChar"/>
-    <w:uiPriority w:val="99"/>
-    <w:semiHidden/>
-    <w:unhideWhenUsed/>
-    <w:qFormat/>
-    <w:rsid w:val="00FF550E"/>
-  </w:style>
-  <w:style w:type="paragraph" w:customStyle="1" w:styleId="FrameContents">
-    <w:name w:val="Frame Contents"/>
-    <w:basedOn w:val="Normal"/>
-    <w:qFormat/>
-  </w:style>
-  <w:style w:type="paragraph" w:customStyle="1" w:styleId="Footnote">
-    <w:name w:val="Footnote"/>
-    <w:basedOn w:val="Normal"/>
-  </w:style>
-  <w:style w:type="table" w:styleId="TableGrid">
-    <w:name w:val="Table Grid"/>
-    <w:basedOn w:val="TableNormal"/>
+    <w:basedOn w:val="Standaardtabel"/>
     <w:uiPriority w:val="39"/>
     <w:rsid w:val="00B6473E"/>
     <w:pPr>
@@ -6117,7 +5095,7 @@
 </file>
 
 <file path=customXml/itemProps1.xml><?xml version="1.0" encoding="utf-8"?>
-<ds:datastoreItem xmlns:ds="http://schemas.openxmlformats.org/officeDocument/2006/customXml" ds:itemID="{ADD017C7-8C00-45E0-BFFC-D5AF18171469}">
+<ds:datastoreItem xmlns:ds="http://schemas.openxmlformats.org/officeDocument/2006/customXml" ds:itemID="{4FCAB2B0-4062-4A97-93D0-39A3046EBA89}">
   <ds:schemaRefs>
     <ds:schemaRef ds:uri="http://schemas.openxmlformats.org/officeDocument/2006/bibliography"/>
   </ds:schemaRefs>

</xml_diff>